<commit_message>
Coee Review #2 of BlogController & BlogSearch rework, documentation & start of Views Code Review
</commit_message>
<xml_diff>
--- a/documentatie.docx
+++ b/documentatie.docx
@@ -1,6 +1,6 @@
 
 <file path=word/document.xml><?xml version="1.0" encoding="utf-8"?>
-<w:document xmlns:wpc="http://schemas.microsoft.com/office/word/2010/wordprocessingCanvas" xmlns:cx="http://schemas.microsoft.com/office/drawing/2014/chartex" xmlns:cx1="http://schemas.microsoft.com/office/drawing/2015/9/8/chartex" xmlns:cx2="http://schemas.microsoft.com/office/drawing/2015/10/21/chartex" xmlns:cx3="http://schemas.microsoft.com/office/drawing/2016/5/9/chartex" xmlns:cx4="http://schemas.microsoft.com/office/drawing/2016/5/10/chartex" xmlns:cx5="http://schemas.microsoft.com/office/drawing/2016/5/11/chartex" xmlns:cx6="http://schemas.microsoft.com/office/drawing/2016/5/12/chartex" xmlns:cx7="http://schemas.microsoft.com/office/drawing/2016/5/13/chartex" xmlns:cx8="http://schemas.microsoft.com/office/drawing/2016/5/14/chartex" xmlns:mc="http://schemas.openxmlformats.org/markup-compatibility/2006" xmlns:aink="http://schemas.microsoft.com/office/drawing/2016/ink" xmlns:am3d="http://schemas.microsoft.com/office/drawing/2017/model3d" xmlns:o="urn:schemas-microsoft-com:office:office" xmlns:r="http://schemas.openxmlformats.org/officeDocument/2006/relationships" xmlns:m="http://schemas.openxmlformats.org/officeDocument/2006/math" xmlns:v="urn:schemas-microsoft-com:vml" xmlns:wp14="http://schemas.microsoft.com/office/word/2010/wordprocessingDrawing" xmlns:wp="http://schemas.openxmlformats.org/drawingml/2006/wordprocessingDrawing" xmlns:w10="urn:schemas-microsoft-com:office:word" xmlns:w="http://schemas.openxmlformats.org/wordprocessingml/2006/main" xmlns:w14="http://schemas.microsoft.com/office/word/2010/wordml" xmlns:w15="http://schemas.microsoft.com/office/word/2012/wordml" xmlns:w16cid="http://schemas.microsoft.com/office/word/2016/wordml/cid" xmlns:w16se="http://schemas.microsoft.com/office/word/2015/wordml/symex" xmlns:wpg="http://schemas.microsoft.com/office/word/2010/wordprocessingGroup" xmlns:wpi="http://schemas.microsoft.com/office/word/2010/wordprocessingInk" xmlns:wne="http://schemas.microsoft.com/office/word/2006/wordml" xmlns:wps="http://schemas.microsoft.com/office/word/2010/wordprocessingShape" mc:Ignorable="w14 w15 w16se w16cid wp14">
+<w:document xmlns:wpc="http://schemas.microsoft.com/office/word/2010/wordprocessingCanvas" xmlns:cx="http://schemas.microsoft.com/office/drawing/2014/chartex" xmlns:cx1="http://schemas.microsoft.com/office/drawing/2015/9/8/chartex" xmlns:mc="http://schemas.openxmlformats.org/markup-compatibility/2006" xmlns:o="urn:schemas-microsoft-com:office:office" xmlns:r="http://schemas.openxmlformats.org/officeDocument/2006/relationships" xmlns:m="http://schemas.openxmlformats.org/officeDocument/2006/math" xmlns:v="urn:schemas-microsoft-com:vml" xmlns:wp14="http://schemas.microsoft.com/office/word/2010/wordprocessingDrawing" xmlns:wp="http://schemas.openxmlformats.org/drawingml/2006/wordprocessingDrawing" xmlns:w10="urn:schemas-microsoft-com:office:word" xmlns:w="http://schemas.openxmlformats.org/wordprocessingml/2006/main" xmlns:w14="http://schemas.microsoft.com/office/word/2010/wordml" xmlns:w15="http://schemas.microsoft.com/office/word/2012/wordml" xmlns:w16se="http://schemas.microsoft.com/office/word/2015/wordml/symex" xmlns:wpg="http://schemas.microsoft.com/office/word/2010/wordprocessingGroup" xmlns:wpi="http://schemas.microsoft.com/office/word/2010/wordprocessingInk" xmlns:wne="http://schemas.microsoft.com/office/word/2006/wordml" xmlns:wps="http://schemas.microsoft.com/office/word/2010/wordprocessingShape" mc:Ignorable="w14 w15 w16se wp14">
   <w:body>
     <w:p>
       <w:pPr>
@@ -24,6 +24,13 @@
     <w:p/>
     <w:sdt>
       <w:sdtPr>
+        <w:rPr>
+          <w:rFonts w:asciiTheme="minorHAnsi" w:eastAsiaTheme="minorHAnsi" w:hAnsiTheme="minorHAnsi" w:cstheme="minorBidi"/>
+          <w:color w:val="auto"/>
+          <w:sz w:val="22"/>
+          <w:szCs w:val="22"/>
+          <w:lang w:eastAsia="en-US"/>
+        </w:rPr>
         <w:id w:val="-1283344293"/>
         <w:docPartObj>
           <w:docPartGallery w:val="Table of Contents"/>
@@ -32,19 +39,14 @@
       </w:sdtPr>
       <w:sdtEndPr>
         <w:rPr>
-          <w:rFonts w:asciiTheme="minorHAnsi" w:eastAsiaTheme="minorHAnsi" w:hAnsiTheme="minorHAnsi" w:cstheme="minorBidi"/>
           <w:b/>
           <w:bCs/>
-          <w:color w:val="auto"/>
-          <w:sz w:val="22"/>
-          <w:szCs w:val="22"/>
-          <w:lang w:eastAsia="en-US"/>
         </w:rPr>
       </w:sdtEndPr>
       <w:sdtContent>
         <w:p>
           <w:pPr>
-            <w:pStyle w:val="Kopvaninhoudsopgave"/>
+            <w:pStyle w:val="TOCHeading"/>
           </w:pPr>
           <w:r>
             <w:t>Inhoud</w:t>
@@ -52,7 +54,7 @@
         </w:p>
         <w:p>
           <w:pPr>
-            <w:pStyle w:val="Inhopg1"/>
+            <w:pStyle w:val="TOC1"/>
             <w:tabs>
               <w:tab w:val="right" w:leader="dot" w:pos="9016"/>
             </w:tabs>
@@ -129,7 +131,7 @@
         </w:p>
         <w:p>
           <w:pPr>
-            <w:pStyle w:val="Inhopg1"/>
+            <w:pStyle w:val="TOC1"/>
             <w:tabs>
               <w:tab w:val="right" w:leader="dot" w:pos="9016"/>
             </w:tabs>
@@ -197,7 +199,7 @@
         </w:p>
         <w:p>
           <w:pPr>
-            <w:pStyle w:val="Inhopg1"/>
+            <w:pStyle w:val="TOC1"/>
             <w:tabs>
               <w:tab w:val="right" w:leader="dot" w:pos="9016"/>
             </w:tabs>
@@ -265,7 +267,7 @@
         </w:p>
         <w:p>
           <w:pPr>
-            <w:pStyle w:val="Inhopg1"/>
+            <w:pStyle w:val="TOC1"/>
             <w:tabs>
               <w:tab w:val="right" w:leader="dot" w:pos="9016"/>
             </w:tabs>
@@ -333,7 +335,7 @@
         </w:p>
         <w:p>
           <w:pPr>
-            <w:pStyle w:val="Inhopg1"/>
+            <w:pStyle w:val="TOC1"/>
             <w:tabs>
               <w:tab w:val="right" w:leader="dot" w:pos="9016"/>
             </w:tabs>
@@ -414,49 +416,68 @@
     <w:p/>
     <w:p/>
     <w:p/>
-    <w:p>
-      <w:bookmarkStart w:id="0" w:name="_GoBack"/>
-      <w:bookmarkEnd w:id="0"/>
-    </w:p>
-    <w:p/>
-    <w:p/>
-    <w:p/>
-    <w:p/>
-    <w:p/>
-    <w:p/>
-    <w:p/>
-    <w:p/>
-    <w:p/>
-    <w:p/>
-    <w:p/>
-    <w:p/>
-    <w:p/>
-    <w:p/>
-    <w:p/>
-    <w:p>
-      <w:pPr>
-        <w:pStyle w:val="Kop1"/>
-      </w:pPr>
-      <w:bookmarkStart w:id="1" w:name="_Toc34737246"/>
+    <w:p/>
+    <w:p/>
+    <w:p/>
+    <w:p/>
+    <w:p/>
+    <w:p/>
+    <w:p/>
+    <w:p/>
+    <w:p/>
+    <w:p/>
+    <w:p/>
+    <w:p/>
+    <w:p/>
+    <w:p/>
+    <w:p/>
+    <w:p/>
+    <w:p>
+      <w:pPr>
+        <w:pStyle w:val="Heading1"/>
+      </w:pPr>
+      <w:bookmarkStart w:id="0" w:name="_Toc34737246"/>
       <w:r>
         <w:lastRenderedPageBreak/>
         <w:t>Implementatie</w:t>
       </w:r>
-      <w:bookmarkEnd w:id="1"/>
-    </w:p>
-    <w:p>
-      <w:pPr>
-        <w:rPr>
-          <w:sz w:val="24"/>
-          <w:szCs w:val="24"/>
-        </w:rPr>
-      </w:pPr>
-      <w:r>
-        <w:rPr>
-          <w:sz w:val="24"/>
-          <w:szCs w:val="24"/>
-        </w:rPr>
-        <w:t>Om de blog applicatie te implementeren heb je de database nodig en heb je de volgende componenten nodig die je via composer moet bemachtigen:</w:t>
+      <w:bookmarkEnd w:id="0"/>
+    </w:p>
+    <w:p>
+      <w:pPr>
+        <w:rPr>
+          <w:sz w:val="24"/>
+          <w:szCs w:val="24"/>
+        </w:rPr>
+      </w:pPr>
+      <w:r>
+        <w:rPr>
+          <w:sz w:val="24"/>
+          <w:szCs w:val="24"/>
+        </w:rPr>
+        <w:t xml:space="preserve">Om de blog applicatie te implementeren heb je de database nodig en heb je de volgende componenten nodig die je via </w:t>
+      </w:r>
+      <w:commentRangeStart w:id="1"/>
+      <w:r>
+        <w:rPr>
+          <w:sz w:val="24"/>
+          <w:szCs w:val="24"/>
+        </w:rPr>
+        <w:t xml:space="preserve">composer </w:t>
+      </w:r>
+      <w:commentRangeEnd w:id="1"/>
+      <w:r>
+        <w:rPr>
+          <w:rStyle w:val="CommentReference"/>
+        </w:rPr>
+        <w:commentReference w:id="1"/>
+      </w:r>
+      <w:r>
+        <w:rPr>
+          <w:sz w:val="24"/>
+          <w:szCs w:val="24"/>
+        </w:rPr>
+        <w:t>moet bemachtigen:</w:t>
       </w:r>
     </w:p>
     <w:p>
@@ -481,166 +502,74 @@
           <w:szCs w:val="24"/>
         </w:rPr>
       </w:pPr>
-      <w:proofErr w:type="spellStart"/>
-      <w:r>
-        <w:rPr>
-          <w:sz w:val="24"/>
-          <w:szCs w:val="24"/>
-        </w:rPr>
-        <w:t>kartik</w:t>
-      </w:r>
-      <w:proofErr w:type="spellEnd"/>
-      <w:r>
-        <w:rPr>
-          <w:sz w:val="24"/>
-          <w:szCs w:val="24"/>
-        </w:rPr>
-        <w:t>-v/yii2-grid</w:t>
-      </w:r>
-    </w:p>
-    <w:p>
-      <w:pPr>
-        <w:rPr>
-          <w:sz w:val="24"/>
-          <w:szCs w:val="24"/>
-        </w:rPr>
-      </w:pPr>
-      <w:proofErr w:type="spellStart"/>
-      <w:r>
-        <w:rPr>
-          <w:sz w:val="24"/>
-          <w:szCs w:val="24"/>
-        </w:rPr>
-        <w:t>yiisoft</w:t>
-      </w:r>
-      <w:proofErr w:type="spellEnd"/>
-      <w:r>
-        <w:rPr>
-          <w:sz w:val="24"/>
-          <w:szCs w:val="24"/>
-        </w:rPr>
-        <w:t>/yii2-bootstrap4</w:t>
-      </w:r>
-    </w:p>
-    <w:p>
-      <w:pPr>
-        <w:rPr>
-          <w:sz w:val="24"/>
-          <w:szCs w:val="24"/>
-        </w:rPr>
-      </w:pPr>
-      <w:proofErr w:type="spellStart"/>
-      <w:r>
-        <w:rPr>
-          <w:sz w:val="24"/>
-          <w:szCs w:val="24"/>
-        </w:rPr>
-        <w:t>kartik</w:t>
-      </w:r>
-      <w:proofErr w:type="spellEnd"/>
-      <w:r>
-        <w:rPr>
-          <w:sz w:val="24"/>
-          <w:szCs w:val="24"/>
-        </w:rPr>
-        <w:t>-v/yii2-widget-fileinput.</w:t>
-      </w:r>
-    </w:p>
-    <w:p>
-      <w:pPr>
-        <w:rPr>
-          <w:sz w:val="24"/>
-          <w:szCs w:val="24"/>
-        </w:rPr>
-      </w:pPr>
-    </w:p>
-    <w:p>
-      <w:pPr>
-        <w:rPr>
-          <w:sz w:val="24"/>
-          <w:szCs w:val="24"/>
-        </w:rPr>
-      </w:pPr>
-      <w:r>
-        <w:rPr>
-          <w:sz w:val="24"/>
-          <w:szCs w:val="24"/>
-        </w:rPr>
-        <w:t xml:space="preserve">Ook zie je in de </w:t>
-      </w:r>
-      <w:proofErr w:type="spellStart"/>
-      <w:r>
-        <w:rPr>
-          <w:sz w:val="24"/>
-          <w:szCs w:val="24"/>
-        </w:rPr>
-        <w:t>reposetorie</w:t>
-      </w:r>
-      <w:proofErr w:type="spellEnd"/>
-      <w:r>
-        <w:rPr>
-          <w:sz w:val="24"/>
-          <w:szCs w:val="24"/>
-        </w:rPr>
-        <w:t xml:space="preserve"> dat er een Component </w:t>
-      </w:r>
-      <w:proofErr w:type="spellStart"/>
-      <w:r>
-        <w:rPr>
-          <w:sz w:val="24"/>
-          <w:szCs w:val="24"/>
-        </w:rPr>
-        <w:t>WebUser</w:t>
-      </w:r>
-      <w:proofErr w:type="spellEnd"/>
-      <w:r>
-        <w:rPr>
-          <w:sz w:val="24"/>
-          <w:szCs w:val="24"/>
-        </w:rPr>
-        <w:t xml:space="preserve"> is. Deze </w:t>
-      </w:r>
-      <w:proofErr w:type="spellStart"/>
-      <w:r>
-        <w:rPr>
-          <w:sz w:val="24"/>
-          <w:szCs w:val="24"/>
-        </w:rPr>
-        <w:t>extend</w:t>
-      </w:r>
-      <w:proofErr w:type="spellEnd"/>
-      <w:r>
-        <w:rPr>
-          <w:sz w:val="24"/>
-          <w:szCs w:val="24"/>
-        </w:rPr>
-        <w:t xml:space="preserve"> User. Hij alle eigenschappen van User maar </w:t>
-      </w:r>
-      <w:proofErr w:type="spellStart"/>
-      <w:r>
-        <w:rPr>
-          <w:sz w:val="24"/>
-          <w:szCs w:val="24"/>
-        </w:rPr>
-        <w:t>WebUser</w:t>
-      </w:r>
-      <w:proofErr w:type="spellEnd"/>
-      <w:r>
-        <w:rPr>
-          <w:sz w:val="24"/>
-          <w:szCs w:val="24"/>
-        </w:rPr>
-        <w:t xml:space="preserve"> regelt de access control. Daarnaast zijn er 5 controllers.</w:t>
-      </w:r>
-    </w:p>
-    <w:p>
-      <w:pPr>
-        <w:rPr>
-          <w:sz w:val="24"/>
-          <w:szCs w:val="24"/>
-        </w:rPr>
-      </w:pPr>
-      <w:proofErr w:type="spellStart"/>
+      <w:r>
+        <w:rPr>
+          <w:sz w:val="24"/>
+          <w:szCs w:val="24"/>
+        </w:rPr>
+        <w:t>kartik-v/yii2-grid</w:t>
+      </w:r>
+    </w:p>
+    <w:p>
+      <w:pPr>
+        <w:rPr>
+          <w:sz w:val="24"/>
+          <w:szCs w:val="24"/>
+        </w:rPr>
+      </w:pPr>
+      <w:r>
+        <w:rPr>
+          <w:sz w:val="24"/>
+          <w:szCs w:val="24"/>
+        </w:rPr>
+        <w:t>yiisoft/yii2-bootstrap4</w:t>
+      </w:r>
+    </w:p>
+    <w:p>
+      <w:pPr>
+        <w:rPr>
+          <w:sz w:val="24"/>
+          <w:szCs w:val="24"/>
+        </w:rPr>
+      </w:pPr>
+      <w:r>
+        <w:rPr>
+          <w:sz w:val="24"/>
+          <w:szCs w:val="24"/>
+        </w:rPr>
+        <w:t>kartik-v/yii2-widget-fileinput.</w:t>
+      </w:r>
+    </w:p>
+    <w:p>
+      <w:pPr>
+        <w:rPr>
+          <w:sz w:val="24"/>
+          <w:szCs w:val="24"/>
+        </w:rPr>
+      </w:pPr>
+    </w:p>
+    <w:p>
+      <w:pPr>
+        <w:rPr>
+          <w:sz w:val="24"/>
+          <w:szCs w:val="24"/>
+        </w:rPr>
+      </w:pPr>
+      <w:r>
+        <w:rPr>
+          <w:sz w:val="24"/>
+          <w:szCs w:val="24"/>
+        </w:rPr>
+        <w:t>Ook zie je in de reposetorie dat er een Component WebUser is. Deze extend User. Hij alle eigenschappen van User maar WebUser regelt de access control. Daarnaast zijn er 5 controllers.</w:t>
+      </w:r>
+    </w:p>
+    <w:p>
+      <w:pPr>
+        <w:rPr>
+          <w:sz w:val="24"/>
+          <w:szCs w:val="24"/>
+        </w:rPr>
+      </w:pPr>
       <w:r>
         <w:rPr>
           <w:b/>
@@ -648,9 +577,23 @@
           <w:sz w:val="24"/>
           <w:szCs w:val="24"/>
         </w:rPr>
-        <w:t>Admin</w:t>
-      </w:r>
-      <w:proofErr w:type="spellEnd"/>
+        <w:t>Admin controller:</w:t>
+      </w:r>
+      <w:r>
+        <w:rPr>
+          <w:sz w:val="24"/>
+          <w:szCs w:val="24"/>
+        </w:rPr>
+        <w:t xml:space="preserve"> Deze controller word eigenlijk alleen gebruikt om de homepage van de admin te openen.</w:t>
+      </w:r>
+    </w:p>
+    <w:p>
+      <w:pPr>
+        <w:rPr>
+          <w:sz w:val="24"/>
+          <w:szCs w:val="24"/>
+        </w:rPr>
+      </w:pPr>
       <w:r>
         <w:rPr>
           <w:b/>
@@ -658,30 +601,14 @@
           <w:sz w:val="24"/>
           <w:szCs w:val="24"/>
         </w:rPr>
-        <w:t xml:space="preserve"> controller:</w:t>
-      </w:r>
-      <w:r>
-        <w:rPr>
-          <w:sz w:val="24"/>
-          <w:szCs w:val="24"/>
-        </w:rPr>
-        <w:t xml:space="preserve"> Deze controller word eigenlijk alleen gebruikt om de homepage van de </w:t>
-      </w:r>
-      <w:proofErr w:type="spellStart"/>
-      <w:r>
-        <w:rPr>
-          <w:sz w:val="24"/>
-          <w:szCs w:val="24"/>
-        </w:rPr>
-        <w:t>admin</w:t>
-      </w:r>
-      <w:proofErr w:type="spellEnd"/>
-      <w:r>
-        <w:rPr>
-          <w:sz w:val="24"/>
-          <w:szCs w:val="24"/>
-        </w:rPr>
-        <w:t xml:space="preserve"> te openen.</w:t>
+        <w:t xml:space="preserve">Blog controller: </w:t>
+      </w:r>
+      <w:r>
+        <w:rPr>
+          <w:sz w:val="24"/>
+          <w:szCs w:val="24"/>
+        </w:rPr>
+        <w:t>Deze controller word gebruikt om alle opties van de blogs te openen.</w:t>
       </w:r>
     </w:p>
     <w:p>
@@ -698,24 +625,30 @@
           <w:sz w:val="24"/>
           <w:szCs w:val="24"/>
         </w:rPr>
-        <w:t xml:space="preserve">Blog controller: </w:t>
-      </w:r>
-      <w:r>
-        <w:rPr>
-          <w:sz w:val="24"/>
-          <w:szCs w:val="24"/>
-        </w:rPr>
-        <w:t>Deze controller word gebruikt om alle opties van de blogs te openen.</w:t>
-      </w:r>
-    </w:p>
-    <w:p>
-      <w:pPr>
-        <w:rPr>
-          <w:sz w:val="24"/>
-          <w:szCs w:val="24"/>
-        </w:rPr>
-      </w:pPr>
-      <w:proofErr w:type="spellStart"/>
+        <w:t xml:space="preserve">Comment controller: </w:t>
+      </w:r>
+      <w:r>
+        <w:rPr>
+          <w:sz w:val="24"/>
+          <w:szCs w:val="24"/>
+        </w:rPr>
+        <w:t xml:space="preserve">Deze controller </w:t>
+      </w:r>
+      <w:r>
+        <w:rPr>
+          <w:sz w:val="24"/>
+          <w:szCs w:val="24"/>
+        </w:rPr>
+        <w:t>word aangeroepen door de admin en de gebruikers. De admin gebruikt deze controller voor het beheren van de comments. De user alleen om een comment aan te maken.</w:t>
+      </w:r>
+    </w:p>
+    <w:p>
+      <w:pPr>
+        <w:rPr>
+          <w:sz w:val="24"/>
+          <w:szCs w:val="24"/>
+        </w:rPr>
+      </w:pPr>
       <w:r>
         <w:rPr>
           <w:b/>
@@ -723,9 +656,23 @@
           <w:sz w:val="24"/>
           <w:szCs w:val="24"/>
         </w:rPr>
-        <w:t>Comment</w:t>
-      </w:r>
-      <w:proofErr w:type="spellEnd"/>
+        <w:t xml:space="preserve">Site controller: </w:t>
+      </w:r>
+      <w:r>
+        <w:rPr>
+          <w:sz w:val="24"/>
+          <w:szCs w:val="24"/>
+        </w:rPr>
+        <w:t>Deze controller word gebruikt om de standaard pagina’s te openen.</w:t>
+      </w:r>
+    </w:p>
+    <w:p>
+      <w:pPr>
+        <w:rPr>
+          <w:sz w:val="24"/>
+          <w:szCs w:val="24"/>
+        </w:rPr>
+      </w:pPr>
       <w:r>
         <w:rPr>
           <w:b/>
@@ -733,125 +680,6 @@
           <w:sz w:val="24"/>
           <w:szCs w:val="24"/>
         </w:rPr>
-        <w:t xml:space="preserve"> controller: </w:t>
-      </w:r>
-      <w:r>
-        <w:rPr>
-          <w:sz w:val="24"/>
-          <w:szCs w:val="24"/>
-        </w:rPr>
-        <w:t xml:space="preserve">Deze controller </w:t>
-      </w:r>
-      <w:r>
-        <w:rPr>
-          <w:sz w:val="24"/>
-          <w:szCs w:val="24"/>
-        </w:rPr>
-        <w:t xml:space="preserve">word aangeroepen door de </w:t>
-      </w:r>
-      <w:proofErr w:type="spellStart"/>
-      <w:r>
-        <w:rPr>
-          <w:sz w:val="24"/>
-          <w:szCs w:val="24"/>
-        </w:rPr>
-        <w:t>admin</w:t>
-      </w:r>
-      <w:proofErr w:type="spellEnd"/>
-      <w:r>
-        <w:rPr>
-          <w:sz w:val="24"/>
-          <w:szCs w:val="24"/>
-        </w:rPr>
-        <w:t xml:space="preserve"> en de gebruikers. De </w:t>
-      </w:r>
-      <w:proofErr w:type="spellStart"/>
-      <w:r>
-        <w:rPr>
-          <w:sz w:val="24"/>
-          <w:szCs w:val="24"/>
-        </w:rPr>
-        <w:t>admin</w:t>
-      </w:r>
-      <w:proofErr w:type="spellEnd"/>
-      <w:r>
-        <w:rPr>
-          <w:sz w:val="24"/>
-          <w:szCs w:val="24"/>
-        </w:rPr>
-        <w:t xml:space="preserve"> gebruikt deze controller voor het beheren van de </w:t>
-      </w:r>
-      <w:proofErr w:type="spellStart"/>
-      <w:r>
-        <w:rPr>
-          <w:sz w:val="24"/>
-          <w:szCs w:val="24"/>
-        </w:rPr>
-        <w:t>comments</w:t>
-      </w:r>
-      <w:proofErr w:type="spellEnd"/>
-      <w:r>
-        <w:rPr>
-          <w:sz w:val="24"/>
-          <w:szCs w:val="24"/>
-        </w:rPr>
-        <w:t xml:space="preserve">. De user alleen om een </w:t>
-      </w:r>
-      <w:proofErr w:type="spellStart"/>
-      <w:r>
-        <w:rPr>
-          <w:sz w:val="24"/>
-          <w:szCs w:val="24"/>
-        </w:rPr>
-        <w:t>comment</w:t>
-      </w:r>
-      <w:proofErr w:type="spellEnd"/>
-      <w:r>
-        <w:rPr>
-          <w:sz w:val="24"/>
-          <w:szCs w:val="24"/>
-        </w:rPr>
-        <w:t xml:space="preserve"> aan te maken.</w:t>
-      </w:r>
-    </w:p>
-    <w:p>
-      <w:pPr>
-        <w:rPr>
-          <w:sz w:val="24"/>
-          <w:szCs w:val="24"/>
-        </w:rPr>
-      </w:pPr>
-      <w:r>
-        <w:rPr>
-          <w:b/>
-          <w:bCs/>
-          <w:sz w:val="24"/>
-          <w:szCs w:val="24"/>
-        </w:rPr>
-        <w:t xml:space="preserve">Site controller: </w:t>
-      </w:r>
-      <w:r>
-        <w:rPr>
-          <w:sz w:val="24"/>
-          <w:szCs w:val="24"/>
-        </w:rPr>
-        <w:t>Deze controller word gebruikt om de standaard pagina’s te openen.</w:t>
-      </w:r>
-    </w:p>
-    <w:p>
-      <w:pPr>
-        <w:rPr>
-          <w:sz w:val="24"/>
-          <w:szCs w:val="24"/>
-        </w:rPr>
-      </w:pPr>
-      <w:r>
-        <w:rPr>
-          <w:b/>
-          <w:bCs/>
-          <w:sz w:val="24"/>
-          <w:szCs w:val="24"/>
-        </w:rPr>
         <w:t xml:space="preserve">User controller: </w:t>
       </w:r>
       <w:r>
@@ -859,635 +687,188 @@
           <w:sz w:val="24"/>
           <w:szCs w:val="24"/>
         </w:rPr>
-        <w:t xml:space="preserve">Deze controller word alleen gebruikt door de </w:t>
-      </w:r>
-      <w:proofErr w:type="spellStart"/>
-      <w:r>
-        <w:rPr>
-          <w:sz w:val="24"/>
-          <w:szCs w:val="24"/>
-        </w:rPr>
-        <w:t>admin</w:t>
-      </w:r>
-      <w:proofErr w:type="spellEnd"/>
-      <w:r>
-        <w:rPr>
-          <w:sz w:val="24"/>
-          <w:szCs w:val="24"/>
-        </w:rPr>
-        <w:t xml:space="preserve"> om de accounts te </w:t>
-      </w:r>
-      <w:proofErr w:type="spellStart"/>
-      <w:r>
-        <w:rPr>
-          <w:sz w:val="24"/>
-          <w:szCs w:val="24"/>
-        </w:rPr>
-        <w:t>behren</w:t>
-      </w:r>
-      <w:proofErr w:type="spellEnd"/>
-      <w:r>
-        <w:rPr>
-          <w:sz w:val="24"/>
-          <w:szCs w:val="24"/>
-        </w:rPr>
+        <w:t>Deze controller word alleen gebruikt door de admin om de accounts te behren.</w:t>
+      </w:r>
+    </w:p>
+    <w:p>
+      <w:pPr>
+        <w:rPr>
+          <w:sz w:val="24"/>
+          <w:szCs w:val="24"/>
+        </w:rPr>
+      </w:pPr>
+    </w:p>
+    <w:p>
+      <w:pPr>
+        <w:rPr>
+          <w:sz w:val="24"/>
+          <w:szCs w:val="24"/>
+        </w:rPr>
+      </w:pPr>
+      <w:r>
+        <w:rPr>
+          <w:sz w:val="24"/>
+          <w:szCs w:val="24"/>
+        </w:rPr>
+        <w:t>Daarnaast zijn er nog verschillende models die vanzelfsprekend zijn. We hebben User en UserSearch, Comment en CommentSearch, Blog en BlogSearch, ContactForm en LoginForm. De 2 forms zijn de forms heel logisch. Verder zijn User, Comment en Blog eigenlijk gewoon classes. De Search models zijn om alles te regelen voor het zoeken binnen de index page’s.</w:t>
+      </w:r>
+    </w:p>
+    <w:p>
+      <w:pPr>
+        <w:rPr>
+          <w:sz w:val="24"/>
+          <w:szCs w:val="24"/>
+        </w:rPr>
+      </w:pPr>
+    </w:p>
+    <w:p>
+      <w:pPr>
+        <w:rPr>
+          <w:sz w:val="24"/>
+          <w:szCs w:val="24"/>
+        </w:rPr>
+      </w:pPr>
+      <w:r>
+        <w:rPr>
+          <w:sz w:val="24"/>
+          <w:szCs w:val="24"/>
+        </w:rPr>
+        <w:t>Daarnaast zijn er voor blog 3 mogelijke designs die allemaal in 1 view zit. Welk design je hebt ligt aan je role. Een admin moet alle acties van CRUD kunnen uitvoeren over blogs. Dit zelfde geld voor author’s alleen kunnen hun dit alleen over hun eigen blog’s. Een user ziet alleen alle blogs en kan deze lezen.</w:t>
+      </w:r>
+    </w:p>
+    <w:p>
+      <w:pPr>
+        <w:rPr>
+          <w:sz w:val="24"/>
+          <w:szCs w:val="24"/>
+        </w:rPr>
+      </w:pPr>
+      <w:r>
+        <w:rPr>
+          <w:sz w:val="24"/>
+          <w:szCs w:val="24"/>
+        </w:rPr>
+        <w:t>Comments staan altijd onder een blog post. Een admin kan een comment aanamaken via de overview maar dit word niet aangeraden. Ook bij comments is alleen de delete knop zichtbaar voor admins.</w:t>
+      </w:r>
+    </w:p>
+    <w:p>
+      <w:pPr>
+        <w:rPr>
+          <w:sz w:val="24"/>
+          <w:szCs w:val="24"/>
+        </w:rPr>
+      </w:pPr>
+    </w:p>
+    <w:p>
+      <w:pPr>
+        <w:rPr>
+          <w:sz w:val="24"/>
+          <w:szCs w:val="24"/>
+        </w:rPr>
+      </w:pPr>
+    </w:p>
+    <w:p>
+      <w:pPr>
+        <w:rPr>
+          <w:sz w:val="24"/>
+          <w:szCs w:val="24"/>
+        </w:rPr>
+      </w:pPr>
+    </w:p>
+    <w:p>
+      <w:pPr>
+        <w:pStyle w:val="Heading1"/>
+      </w:pPr>
+      <w:bookmarkStart w:id="2" w:name="_Toc34737247"/>
+      <w:r>
+        <w:t>Gebruik</w:t>
+      </w:r>
+      <w:bookmarkEnd w:id="2"/>
+    </w:p>
+    <w:p>
+      <w:r>
+        <w:t>Kwa gebruik kan je de controllers e.d gebruiken die ik heb gemaakt. Wat essentieel is om te weten zijn de acces levels, deze gelden als volgt.</w:t>
+      </w:r>
+    </w:p>
+    <w:p>
+      <w:r>
+        <w:t>Access levels 1 t/m 15 = user</w:t>
+      </w:r>
+    </w:p>
+    <w:p>
+      <w:r>
+        <w:t>Access level 16 = author</w:t>
+      </w:r>
+    </w:p>
+    <w:p>
+      <w:r>
+        <w:t>Access level 98 = admin</w:t>
+      </w:r>
+    </w:p>
+    <w:p>
+      <w:r>
+        <w:t>Access level 99 = Super admin</w:t>
+      </w:r>
+    </w:p>
+    <w:p/>
+    <w:p>
+      <w:pPr>
+        <w:pStyle w:val="Heading1"/>
+      </w:pPr>
+      <w:bookmarkStart w:id="3" w:name="_Toc34737248"/>
+      <w:r>
+        <w:t>Tests</w:t>
+      </w:r>
+      <w:bookmarkEnd w:id="3"/>
+    </w:p>
+    <w:p>
+      <w:r>
+        <w:t>Ik heb zelf 8 functional tests gemaakt:</w:t>
+      </w:r>
+    </w:p>
+    <w:p>
+      <w:r>
+        <w:t xml:space="preserve">Deze gaan over de 3 role’s en de acties die er zijn. Om deze te tests te gebruiken open een terminal binnen het project. Gebruik vervolgens: vendor\bin\codecept run. Dit verschilt per OS van uw </w:t>
+      </w:r>
+      <w:commentRangeStart w:id="4"/>
+      <w:r>
+        <w:t>computer</w:t>
+      </w:r>
+      <w:commentRangeEnd w:id="4"/>
+      <w:r>
+        <w:rPr>
+          <w:rStyle w:val="CommentReference"/>
+        </w:rPr>
+        <w:commentReference w:id="4"/>
+      </w:r>
+      <w:r>
         <w:t>.</w:t>
       </w:r>
     </w:p>
     <w:p>
       <w:pPr>
-        <w:rPr>
-          <w:sz w:val="24"/>
-          <w:szCs w:val="24"/>
-        </w:rPr>
-      </w:pPr>
-    </w:p>
-    <w:p>
-      <w:pPr>
-        <w:rPr>
-          <w:sz w:val="24"/>
-          <w:szCs w:val="24"/>
-        </w:rPr>
-      </w:pPr>
-      <w:r>
-        <w:rPr>
-          <w:sz w:val="24"/>
-          <w:szCs w:val="24"/>
-        </w:rPr>
-        <w:t xml:space="preserve">Daarnaast zijn er nog verschillende </w:t>
-      </w:r>
-      <w:proofErr w:type="spellStart"/>
-      <w:r>
-        <w:rPr>
-          <w:sz w:val="24"/>
-          <w:szCs w:val="24"/>
-        </w:rPr>
-        <w:t>models</w:t>
-      </w:r>
-      <w:proofErr w:type="spellEnd"/>
-      <w:r>
-        <w:rPr>
-          <w:sz w:val="24"/>
-          <w:szCs w:val="24"/>
-        </w:rPr>
-        <w:t xml:space="preserve"> die vanzelfsprekend zijn. We hebben User en </w:t>
-      </w:r>
-      <w:proofErr w:type="spellStart"/>
-      <w:r>
-        <w:rPr>
-          <w:sz w:val="24"/>
-          <w:szCs w:val="24"/>
-        </w:rPr>
-        <w:t>UserSearch</w:t>
-      </w:r>
-      <w:proofErr w:type="spellEnd"/>
-      <w:r>
-        <w:rPr>
-          <w:sz w:val="24"/>
-          <w:szCs w:val="24"/>
-        </w:rPr>
-        <w:t xml:space="preserve">, </w:t>
-      </w:r>
-      <w:proofErr w:type="spellStart"/>
-      <w:r>
-        <w:rPr>
-          <w:sz w:val="24"/>
-          <w:szCs w:val="24"/>
-        </w:rPr>
-        <w:t>Comment</w:t>
-      </w:r>
-      <w:proofErr w:type="spellEnd"/>
-      <w:r>
-        <w:rPr>
-          <w:sz w:val="24"/>
-          <w:szCs w:val="24"/>
-        </w:rPr>
-        <w:t xml:space="preserve"> en </w:t>
-      </w:r>
-      <w:proofErr w:type="spellStart"/>
-      <w:r>
-        <w:rPr>
-          <w:sz w:val="24"/>
-          <w:szCs w:val="24"/>
-        </w:rPr>
-        <w:t>CommentSearch</w:t>
-      </w:r>
-      <w:proofErr w:type="spellEnd"/>
-      <w:r>
-        <w:rPr>
-          <w:sz w:val="24"/>
-          <w:szCs w:val="24"/>
-        </w:rPr>
-        <w:t xml:space="preserve">, Blog en </w:t>
-      </w:r>
-      <w:proofErr w:type="spellStart"/>
-      <w:r>
-        <w:rPr>
-          <w:sz w:val="24"/>
-          <w:szCs w:val="24"/>
-        </w:rPr>
-        <w:t>BlogSearch</w:t>
-      </w:r>
-      <w:proofErr w:type="spellEnd"/>
-      <w:r>
-        <w:rPr>
-          <w:sz w:val="24"/>
-          <w:szCs w:val="24"/>
-        </w:rPr>
-        <w:t xml:space="preserve">, </w:t>
-      </w:r>
-      <w:proofErr w:type="spellStart"/>
-      <w:r>
-        <w:rPr>
-          <w:sz w:val="24"/>
-          <w:szCs w:val="24"/>
-        </w:rPr>
-        <w:t>ContactForm</w:t>
-      </w:r>
-      <w:proofErr w:type="spellEnd"/>
-      <w:r>
-        <w:rPr>
-          <w:sz w:val="24"/>
-          <w:szCs w:val="24"/>
-        </w:rPr>
-        <w:t xml:space="preserve"> en </w:t>
-      </w:r>
-      <w:proofErr w:type="spellStart"/>
-      <w:r>
-        <w:rPr>
-          <w:sz w:val="24"/>
-          <w:szCs w:val="24"/>
-        </w:rPr>
-        <w:t>LoginForm</w:t>
-      </w:r>
-      <w:proofErr w:type="spellEnd"/>
-      <w:r>
-        <w:rPr>
-          <w:sz w:val="24"/>
-          <w:szCs w:val="24"/>
-        </w:rPr>
-        <w:t xml:space="preserve">. De 2 </w:t>
-      </w:r>
-      <w:proofErr w:type="spellStart"/>
-      <w:r>
-        <w:rPr>
-          <w:sz w:val="24"/>
-          <w:szCs w:val="24"/>
-        </w:rPr>
-        <w:t>forms</w:t>
-      </w:r>
-      <w:proofErr w:type="spellEnd"/>
-      <w:r>
-        <w:rPr>
-          <w:sz w:val="24"/>
-          <w:szCs w:val="24"/>
-        </w:rPr>
-        <w:t xml:space="preserve"> zijn de </w:t>
-      </w:r>
-      <w:proofErr w:type="spellStart"/>
-      <w:r>
-        <w:rPr>
-          <w:sz w:val="24"/>
-          <w:szCs w:val="24"/>
-        </w:rPr>
-        <w:t>forms</w:t>
-      </w:r>
-      <w:proofErr w:type="spellEnd"/>
-      <w:r>
-        <w:rPr>
-          <w:sz w:val="24"/>
-          <w:szCs w:val="24"/>
-        </w:rPr>
-        <w:t xml:space="preserve"> heel logisch. Verder zijn User, </w:t>
-      </w:r>
-      <w:proofErr w:type="spellStart"/>
-      <w:r>
-        <w:rPr>
-          <w:sz w:val="24"/>
-          <w:szCs w:val="24"/>
-        </w:rPr>
-        <w:t>Comment</w:t>
-      </w:r>
-      <w:proofErr w:type="spellEnd"/>
-      <w:r>
-        <w:rPr>
-          <w:sz w:val="24"/>
-          <w:szCs w:val="24"/>
-        </w:rPr>
-        <w:t xml:space="preserve"> en Blog eigenlijk gewoon classes. De Search </w:t>
-      </w:r>
-      <w:proofErr w:type="spellStart"/>
-      <w:r>
-        <w:rPr>
-          <w:sz w:val="24"/>
-          <w:szCs w:val="24"/>
-        </w:rPr>
-        <w:t>models</w:t>
-      </w:r>
-      <w:proofErr w:type="spellEnd"/>
-      <w:r>
-        <w:rPr>
-          <w:sz w:val="24"/>
-          <w:szCs w:val="24"/>
-        </w:rPr>
-        <w:t xml:space="preserve"> zijn om alles te regelen voor het zoeken binnen de index </w:t>
-      </w:r>
-      <w:proofErr w:type="spellStart"/>
-      <w:r>
-        <w:rPr>
-          <w:sz w:val="24"/>
-          <w:szCs w:val="24"/>
-        </w:rPr>
-        <w:t>page’s</w:t>
-      </w:r>
-      <w:proofErr w:type="spellEnd"/>
-      <w:r>
-        <w:rPr>
-          <w:sz w:val="24"/>
-          <w:szCs w:val="24"/>
-        </w:rPr>
-        <w:t>.</w:t>
-      </w:r>
-    </w:p>
-    <w:p>
-      <w:pPr>
-        <w:rPr>
-          <w:sz w:val="24"/>
-          <w:szCs w:val="24"/>
-        </w:rPr>
-      </w:pPr>
-    </w:p>
-    <w:p>
-      <w:pPr>
-        <w:rPr>
-          <w:sz w:val="24"/>
-          <w:szCs w:val="24"/>
-        </w:rPr>
-      </w:pPr>
-      <w:r>
-        <w:rPr>
-          <w:sz w:val="24"/>
-          <w:szCs w:val="24"/>
-        </w:rPr>
-        <w:t xml:space="preserve">Daarnaast zijn er voor blog 3 mogelijke designs die allemaal in 1 view zit. Welk design je hebt ligt aan je </w:t>
-      </w:r>
-      <w:proofErr w:type="spellStart"/>
-      <w:r>
-        <w:rPr>
-          <w:sz w:val="24"/>
-          <w:szCs w:val="24"/>
-        </w:rPr>
-        <w:t>role</w:t>
-      </w:r>
-      <w:proofErr w:type="spellEnd"/>
-      <w:r>
-        <w:rPr>
-          <w:sz w:val="24"/>
-          <w:szCs w:val="24"/>
-        </w:rPr>
-        <w:t xml:space="preserve">. Een </w:t>
-      </w:r>
-      <w:proofErr w:type="spellStart"/>
-      <w:r>
-        <w:rPr>
-          <w:sz w:val="24"/>
-          <w:szCs w:val="24"/>
-        </w:rPr>
-        <w:t>admin</w:t>
-      </w:r>
-      <w:proofErr w:type="spellEnd"/>
-      <w:r>
-        <w:rPr>
-          <w:sz w:val="24"/>
-          <w:szCs w:val="24"/>
-        </w:rPr>
-        <w:t xml:space="preserve"> moet alle acties van CRUD kunnen uitvoeren over blogs. Dit zelfde geld voor </w:t>
-      </w:r>
-      <w:proofErr w:type="spellStart"/>
-      <w:r>
-        <w:rPr>
-          <w:sz w:val="24"/>
-          <w:szCs w:val="24"/>
-        </w:rPr>
-        <w:t>author’s</w:t>
-      </w:r>
-      <w:proofErr w:type="spellEnd"/>
-      <w:r>
-        <w:rPr>
-          <w:sz w:val="24"/>
-          <w:szCs w:val="24"/>
-        </w:rPr>
-        <w:t xml:space="preserve"> alleen kunnen hun dit alleen over hun eigen </w:t>
-      </w:r>
-      <w:proofErr w:type="spellStart"/>
-      <w:r>
-        <w:rPr>
-          <w:sz w:val="24"/>
-          <w:szCs w:val="24"/>
-        </w:rPr>
-        <w:t>blog’s</w:t>
-      </w:r>
-      <w:proofErr w:type="spellEnd"/>
-      <w:r>
-        <w:rPr>
-          <w:sz w:val="24"/>
-          <w:szCs w:val="24"/>
-        </w:rPr>
-        <w:t>. Een user ziet alleen alle blogs en kan deze lezen.</w:t>
-      </w:r>
-    </w:p>
-    <w:p>
-      <w:pPr>
-        <w:rPr>
-          <w:sz w:val="24"/>
-          <w:szCs w:val="24"/>
-        </w:rPr>
-      </w:pPr>
-      <w:proofErr w:type="spellStart"/>
-      <w:r>
-        <w:rPr>
-          <w:sz w:val="24"/>
-          <w:szCs w:val="24"/>
-        </w:rPr>
-        <w:t>Comments</w:t>
-      </w:r>
-      <w:proofErr w:type="spellEnd"/>
-      <w:r>
-        <w:rPr>
-          <w:sz w:val="24"/>
-          <w:szCs w:val="24"/>
-        </w:rPr>
-        <w:t xml:space="preserve"> staan altijd onder een blog post. Een </w:t>
-      </w:r>
-      <w:proofErr w:type="spellStart"/>
-      <w:r>
-        <w:rPr>
-          <w:sz w:val="24"/>
-          <w:szCs w:val="24"/>
-        </w:rPr>
-        <w:t>admin</w:t>
-      </w:r>
-      <w:proofErr w:type="spellEnd"/>
-      <w:r>
-        <w:rPr>
-          <w:sz w:val="24"/>
-          <w:szCs w:val="24"/>
-        </w:rPr>
-        <w:t xml:space="preserve"> kan een </w:t>
-      </w:r>
-      <w:proofErr w:type="spellStart"/>
-      <w:r>
-        <w:rPr>
-          <w:sz w:val="24"/>
-          <w:szCs w:val="24"/>
-        </w:rPr>
-        <w:t>comment</w:t>
-      </w:r>
-      <w:proofErr w:type="spellEnd"/>
-      <w:r>
-        <w:rPr>
-          <w:sz w:val="24"/>
-          <w:szCs w:val="24"/>
-        </w:rPr>
-        <w:t xml:space="preserve"> </w:t>
-      </w:r>
-      <w:proofErr w:type="spellStart"/>
-      <w:r>
-        <w:rPr>
-          <w:sz w:val="24"/>
-          <w:szCs w:val="24"/>
-        </w:rPr>
-        <w:t>aanamaken</w:t>
-      </w:r>
-      <w:proofErr w:type="spellEnd"/>
-      <w:r>
-        <w:rPr>
-          <w:sz w:val="24"/>
-          <w:szCs w:val="24"/>
-        </w:rPr>
-        <w:t xml:space="preserve"> via de </w:t>
-      </w:r>
-      <w:proofErr w:type="spellStart"/>
-      <w:r>
-        <w:rPr>
-          <w:sz w:val="24"/>
-          <w:szCs w:val="24"/>
-        </w:rPr>
-        <w:t>overview</w:t>
-      </w:r>
-      <w:proofErr w:type="spellEnd"/>
-      <w:r>
-        <w:rPr>
-          <w:sz w:val="24"/>
-          <w:szCs w:val="24"/>
-        </w:rPr>
-        <w:t xml:space="preserve"> maar dit word niet aangeraden. Ook bij </w:t>
-      </w:r>
-      <w:proofErr w:type="spellStart"/>
-      <w:r>
-        <w:rPr>
-          <w:sz w:val="24"/>
-          <w:szCs w:val="24"/>
-        </w:rPr>
-        <w:t>comments</w:t>
-      </w:r>
-      <w:proofErr w:type="spellEnd"/>
-      <w:r>
-        <w:rPr>
-          <w:sz w:val="24"/>
-          <w:szCs w:val="24"/>
-        </w:rPr>
-        <w:t xml:space="preserve"> is alleen de delete knop zichtbaar voor </w:t>
-      </w:r>
-      <w:proofErr w:type="spellStart"/>
-      <w:r>
-        <w:rPr>
-          <w:sz w:val="24"/>
-          <w:szCs w:val="24"/>
-        </w:rPr>
-        <w:t>admins</w:t>
-      </w:r>
-      <w:proofErr w:type="spellEnd"/>
-      <w:r>
-        <w:rPr>
-          <w:sz w:val="24"/>
-          <w:szCs w:val="24"/>
-        </w:rPr>
-        <w:t>.</w:t>
-      </w:r>
-    </w:p>
-    <w:p>
-      <w:pPr>
-        <w:rPr>
-          <w:sz w:val="24"/>
-          <w:szCs w:val="24"/>
-        </w:rPr>
-      </w:pPr>
-    </w:p>
-    <w:p>
-      <w:pPr>
-        <w:rPr>
-          <w:sz w:val="24"/>
-          <w:szCs w:val="24"/>
-        </w:rPr>
-      </w:pPr>
-    </w:p>
-    <w:p>
-      <w:pPr>
-        <w:rPr>
-          <w:sz w:val="24"/>
-          <w:szCs w:val="24"/>
-        </w:rPr>
-      </w:pPr>
-    </w:p>
-    <w:p>
-      <w:pPr>
-        <w:pStyle w:val="Kop1"/>
-      </w:pPr>
-      <w:bookmarkStart w:id="2" w:name="_Toc34737247"/>
-      <w:r>
-        <w:t>Gebruik</w:t>
-      </w:r>
-      <w:bookmarkEnd w:id="2"/>
-    </w:p>
-    <w:p>
-      <w:proofErr w:type="spellStart"/>
-      <w:r>
-        <w:t>Kwa</w:t>
-      </w:r>
-      <w:proofErr w:type="spellEnd"/>
-      <w:r>
-        <w:t xml:space="preserve"> gebruik kan je de controllers </w:t>
-      </w:r>
-      <w:proofErr w:type="spellStart"/>
-      <w:r>
-        <w:t>e.d</w:t>
-      </w:r>
-      <w:proofErr w:type="spellEnd"/>
-      <w:r>
-        <w:t xml:space="preserve"> gebruiken die ik heb gemaakt. Wat essentieel is om te weten zijn de acces levels, deze gelden als volgt.</w:t>
-      </w:r>
-    </w:p>
-    <w:p>
-      <w:r>
-        <w:t>Access levels 1 t/m 15 = user</w:t>
-      </w:r>
-    </w:p>
-    <w:p>
-      <w:r>
-        <w:t xml:space="preserve">Access level 16 = </w:t>
-      </w:r>
-      <w:proofErr w:type="spellStart"/>
-      <w:r>
-        <w:t>author</w:t>
-      </w:r>
-      <w:proofErr w:type="spellEnd"/>
-    </w:p>
-    <w:p>
-      <w:r>
-        <w:t xml:space="preserve">Access level 98 = </w:t>
-      </w:r>
-      <w:proofErr w:type="spellStart"/>
-      <w:r>
-        <w:t>admin</w:t>
-      </w:r>
-      <w:proofErr w:type="spellEnd"/>
-    </w:p>
-    <w:p>
-      <w:r>
-        <w:t xml:space="preserve">Access level 99 = Super </w:t>
-      </w:r>
-      <w:proofErr w:type="spellStart"/>
-      <w:r>
-        <w:t>admin</w:t>
-      </w:r>
-      <w:proofErr w:type="spellEnd"/>
-    </w:p>
-    <w:p/>
-    <w:p>
-      <w:pPr>
-        <w:pStyle w:val="Kop1"/>
-      </w:pPr>
-      <w:bookmarkStart w:id="3" w:name="_Toc34737248"/>
-      <w:r>
-        <w:t>Tests</w:t>
-      </w:r>
-      <w:bookmarkEnd w:id="3"/>
-    </w:p>
-    <w:p>
-      <w:r>
-        <w:t xml:space="preserve">Ik heb zelf 8 </w:t>
-      </w:r>
-      <w:proofErr w:type="spellStart"/>
-      <w:r>
-        <w:t>functional</w:t>
-      </w:r>
-      <w:proofErr w:type="spellEnd"/>
-      <w:r>
-        <w:t xml:space="preserve"> tests gemaakt:</w:t>
-      </w:r>
-    </w:p>
-    <w:p>
-      <w:r>
-        <w:t xml:space="preserve">Deze gaan over de 3 </w:t>
-      </w:r>
-      <w:proofErr w:type="spellStart"/>
-      <w:r>
-        <w:t>role’s</w:t>
-      </w:r>
-      <w:proofErr w:type="spellEnd"/>
-      <w:r>
-        <w:t xml:space="preserve"> en de acties die er zijn. Om deze te tests te gebruiken open een terminal binnen het project. Gebruik vervolgens: </w:t>
-      </w:r>
-      <w:proofErr w:type="spellStart"/>
-      <w:r>
-        <w:t>vendor</w:t>
-      </w:r>
-      <w:proofErr w:type="spellEnd"/>
-      <w:r>
-        <w:t>\bin\</w:t>
-      </w:r>
-      <w:proofErr w:type="spellStart"/>
-      <w:r>
-        <w:t>codecept</w:t>
-      </w:r>
-      <w:proofErr w:type="spellEnd"/>
-      <w:r>
-        <w:t xml:space="preserve"> run. Dit verschilt per OS van uw computer.</w:t>
-      </w:r>
-    </w:p>
-    <w:p>
-      <w:pPr>
-        <w:pStyle w:val="Kop1"/>
-      </w:pPr>
-      <w:bookmarkStart w:id="4" w:name="_Toc34737249"/>
+        <w:pStyle w:val="Heading1"/>
+      </w:pPr>
+      <w:bookmarkStart w:id="6" w:name="_Toc34737249"/>
       <w:r>
         <w:t>Database</w:t>
       </w:r>
-      <w:bookmarkEnd w:id="4"/>
-    </w:p>
-    <w:p>
-      <w:r>
-        <w:t xml:space="preserve">Mijn database is </w:t>
-      </w:r>
-      <w:proofErr w:type="spellStart"/>
-      <w:r>
-        <w:t>dedumpt</w:t>
-      </w:r>
-      <w:proofErr w:type="spellEnd"/>
-      <w:r>
-        <w:t xml:space="preserve"> en staat in een mapje zodat u hem kan overnemen. Bij het mapje kopje screenshots zal een screenshot van de database staan.</w:t>
-      </w:r>
-    </w:p>
-    <w:p>
-      <w:pPr>
-        <w:pStyle w:val="Kop1"/>
-      </w:pPr>
-      <w:bookmarkStart w:id="5" w:name="_Toc34737250"/>
+      <w:bookmarkEnd w:id="6"/>
+    </w:p>
+    <w:p>
+      <w:r>
+        <w:t>Mijn database is dedumpt en staat in een mapje zodat u hem kan overnemen. Bij het mapje kopje screenshots zal een screenshot van de database staan.</w:t>
+      </w:r>
+    </w:p>
+    <w:p>
+      <w:pPr>
+        <w:pStyle w:val="Heading1"/>
+      </w:pPr>
+      <w:bookmarkStart w:id="7" w:name="_Toc34737250"/>
       <w:r>
         <w:t>Screenshots</w:t>
       </w:r>
-      <w:bookmarkEnd w:id="5"/>
+      <w:bookmarkEnd w:id="7"/>
     </w:p>
     <w:p>
       <w:r>
@@ -1498,129 +879,13 @@
       <w:r>
         <w:rPr>
           <w:noProof/>
+          <w:lang w:val="en-US"/>
         </w:rPr>
         <w:drawing>
-          <wp:inline distT="0" distB="0" distL="0" distR="0" wp14:anchorId="3D4DF835" wp14:editId="21ACF4C4">
+          <wp:inline distT="0" distB="0" distL="0" distR="0" wp14:anchorId="0963DFA4" wp14:editId="57873C44">
             <wp:extent cx="5731510" cy="2292350"/>
             <wp:effectExtent l="0" t="0" r="2540" b="0"/>
             <wp:docPr id="1" name="Afbeelding 1"/>
-            <wp:cNvGraphicFramePr>
-              <a:graphicFrameLocks xmlns:a="http://schemas.openxmlformats.org/drawingml/2006/main" noChangeAspect="1"/>
-            </wp:cNvGraphicFramePr>
-            <a:graphic xmlns:a="http://schemas.openxmlformats.org/drawingml/2006/main">
-              <a:graphicData uri="http://schemas.openxmlformats.org/drawingml/2006/picture">
-                <pic:pic xmlns:pic="http://schemas.openxmlformats.org/drawingml/2006/picture">
-                  <pic:nvPicPr>
-                    <pic:cNvPr id="1" name=""/>
-                    <pic:cNvPicPr/>
-                  </pic:nvPicPr>
-                  <pic:blipFill>
-                    <a:blip r:embed="rId7"/>
-                    <a:stretch>
-                      <a:fillRect/>
-                    </a:stretch>
-                  </pic:blipFill>
-                  <pic:spPr>
-                    <a:xfrm>
-                      <a:off x="0" y="0"/>
-                      <a:ext cx="5731510" cy="2292350"/>
-                    </a:xfrm>
-                    <a:prstGeom prst="rect">
-                      <a:avLst/>
-                    </a:prstGeom>
-                  </pic:spPr>
-                </pic:pic>
-              </a:graphicData>
-            </a:graphic>
-          </wp:inline>
-        </w:drawing>
-      </w:r>
-    </w:p>
-    <w:p/>
-    <w:p/>
-    <w:p/>
-    <w:p/>
-    <w:p/>
-    <w:p/>
-    <w:p>
-      <w:r>
-        <w:t xml:space="preserve">Een screenshot van de </w:t>
-      </w:r>
-      <w:proofErr w:type="spellStart"/>
-      <w:r>
-        <w:t>admin</w:t>
-      </w:r>
-      <w:proofErr w:type="spellEnd"/>
-      <w:r>
-        <w:t xml:space="preserve"> homepage</w:t>
-      </w:r>
-    </w:p>
-    <w:p>
-      <w:r>
-        <w:rPr>
-          <w:noProof/>
-        </w:rPr>
-        <w:drawing>
-          <wp:inline distT="0" distB="0" distL="0" distR="0" wp14:anchorId="61459788" wp14:editId="5692510F">
-            <wp:extent cx="5731510" cy="2783205"/>
-            <wp:effectExtent l="0" t="0" r="2540" b="0"/>
-            <wp:docPr id="4" name="Afbeelding 4"/>
-            <wp:cNvGraphicFramePr>
-              <a:graphicFrameLocks xmlns:a="http://schemas.openxmlformats.org/drawingml/2006/main" noChangeAspect="1"/>
-            </wp:cNvGraphicFramePr>
-            <a:graphic xmlns:a="http://schemas.openxmlformats.org/drawingml/2006/main">
-              <a:graphicData uri="http://schemas.openxmlformats.org/drawingml/2006/picture">
-                <pic:pic xmlns:pic="http://schemas.openxmlformats.org/drawingml/2006/picture">
-                  <pic:nvPicPr>
-                    <pic:cNvPr id="1" name=""/>
-                    <pic:cNvPicPr/>
-                  </pic:nvPicPr>
-                  <pic:blipFill>
-                    <a:blip r:embed="rId8"/>
-                    <a:stretch>
-                      <a:fillRect/>
-                    </a:stretch>
-                  </pic:blipFill>
-                  <pic:spPr>
-                    <a:xfrm>
-                      <a:off x="0" y="0"/>
-                      <a:ext cx="5731510" cy="2783205"/>
-                    </a:xfrm>
-                    <a:prstGeom prst="rect">
-                      <a:avLst/>
-                    </a:prstGeom>
-                  </pic:spPr>
-                </pic:pic>
-              </a:graphicData>
-            </a:graphic>
-          </wp:inline>
-        </w:drawing>
-      </w:r>
-    </w:p>
-    <w:p/>
-    <w:p>
-      <w:r>
-        <w:t xml:space="preserve">Een screenshot van de blog index: </w:t>
-      </w:r>
-      <w:proofErr w:type="spellStart"/>
-      <w:r>
-        <w:t>admin</w:t>
-      </w:r>
-      <w:proofErr w:type="spellEnd"/>
-      <w:r>
-        <w:t>.</w:t>
-      </w:r>
-    </w:p>
-    <w:p>
-      <w:r>
-        <w:rPr>
-          <w:noProof/>
-        </w:rPr>
-        <w:drawing>
-          <wp:inline distT="0" distB="0" distL="0" distR="0" wp14:anchorId="361CB5D5" wp14:editId="0B9E5E65">
-            <wp:extent cx="5731510" cy="2886710"/>
-            <wp:effectExtent l="0" t="0" r="2540" b="8890"/>
-            <wp:docPr id="5" name="Afbeelding 5"/>
             <wp:cNvGraphicFramePr>
               <a:graphicFrameLocks xmlns:a="http://schemas.openxmlformats.org/drawingml/2006/main" noChangeAspect="1"/>
             </wp:cNvGraphicFramePr>
@@ -1640,7 +905,7 @@
                   <pic:spPr>
                     <a:xfrm>
                       <a:off x="0" y="0"/>
-                      <a:ext cx="5731510" cy="2886710"/>
+                      <a:ext cx="5731510" cy="2292350"/>
                     </a:xfrm>
                     <a:prstGeom prst="rect">
                       <a:avLst/>
@@ -1659,30 +924,22 @@
     <w:p/>
     <w:p/>
     <w:p/>
-    <w:p/>
-    <w:p>
-      <w:r>
-        <w:t xml:space="preserve">Een screenshot van de blog index: </w:t>
-      </w:r>
-      <w:proofErr w:type="spellStart"/>
-      <w:r>
-        <w:t>author</w:t>
-      </w:r>
-      <w:proofErr w:type="spellEnd"/>
-      <w:r>
-        <w:t>.</w:t>
+    <w:p>
+      <w:r>
+        <w:t>Een screenshot van de admin homepage</w:t>
       </w:r>
     </w:p>
     <w:p>
       <w:r>
         <w:rPr>
           <w:noProof/>
+          <w:lang w:val="en-US"/>
         </w:rPr>
         <w:drawing>
-          <wp:inline distT="0" distB="0" distL="0" distR="0" wp14:anchorId="6DB93FF3" wp14:editId="6D0433F6">
-            <wp:extent cx="5731510" cy="2895600"/>
+          <wp:inline distT="0" distB="0" distL="0" distR="0" wp14:anchorId="7A1FE48D" wp14:editId="348FEBFC">
+            <wp:extent cx="5731510" cy="2783205"/>
             <wp:effectExtent l="0" t="0" r="2540" b="0"/>
-            <wp:docPr id="6" name="Afbeelding 6"/>
+            <wp:docPr id="4" name="Afbeelding 4"/>
             <wp:cNvGraphicFramePr>
               <a:graphicFrameLocks xmlns:a="http://schemas.openxmlformats.org/drawingml/2006/main" noChangeAspect="1"/>
             </wp:cNvGraphicFramePr>
@@ -1702,7 +959,7 @@
                   <pic:spPr>
                     <a:xfrm>
                       <a:off x="0" y="0"/>
-                      <a:ext cx="5731510" cy="2895600"/>
+                      <a:ext cx="5731510" cy="2783205"/>
                     </a:xfrm>
                     <a:prstGeom prst="rect">
                       <a:avLst/>
@@ -1718,24 +975,20 @@
     <w:p/>
     <w:p>
       <w:r>
-        <w:t xml:space="preserve">Een screenshot van de blog index: </w:t>
-      </w:r>
-      <w:proofErr w:type="spellStart"/>
-      <w:r>
-        <w:t>geust</w:t>
-      </w:r>
-      <w:proofErr w:type="spellEnd"/>
+        <w:t>Een screenshot van de blog index: admin.</w:t>
+      </w:r>
     </w:p>
     <w:p>
       <w:r>
         <w:rPr>
           <w:noProof/>
+          <w:lang w:val="en-US"/>
         </w:rPr>
         <w:drawing>
-          <wp:inline distT="0" distB="0" distL="0" distR="0" wp14:anchorId="5D60ABDD" wp14:editId="5031A727">
+          <wp:inline distT="0" distB="0" distL="0" distR="0" wp14:anchorId="105CF8A5" wp14:editId="59BB7A1A">
             <wp:extent cx="5731510" cy="2886710"/>
             <wp:effectExtent l="0" t="0" r="2540" b="8890"/>
-            <wp:docPr id="7" name="Afbeelding 7"/>
+            <wp:docPr id="5" name="Afbeelding 5"/>
             <wp:cNvGraphicFramePr>
               <a:graphicFrameLocks xmlns:a="http://schemas.openxmlformats.org/drawingml/2006/main" noChangeAspect="1"/>
             </wp:cNvGraphicFramePr>
@@ -1777,27 +1030,20 @@
     <w:p/>
     <w:p>
       <w:r>
-        <w:t xml:space="preserve">Een screenshot van </w:t>
-      </w:r>
-      <w:proofErr w:type="spellStart"/>
-      <w:r>
-        <w:t>Create</w:t>
-      </w:r>
-      <w:proofErr w:type="spellEnd"/>
-      <w:r>
-        <w:t xml:space="preserve"> Blog</w:t>
+        <w:t>Een screenshot van de blog index: author.</w:t>
       </w:r>
     </w:p>
     <w:p>
       <w:r>
         <w:rPr>
           <w:noProof/>
+          <w:lang w:val="en-US"/>
         </w:rPr>
         <w:drawing>
-          <wp:inline distT="0" distB="0" distL="0" distR="0" wp14:anchorId="40A1CF44" wp14:editId="0F7AFB2C">
-            <wp:extent cx="5731510" cy="2788285"/>
+          <wp:inline distT="0" distB="0" distL="0" distR="0" wp14:anchorId="08481F13" wp14:editId="51DCD765">
+            <wp:extent cx="5731510" cy="2895600"/>
             <wp:effectExtent l="0" t="0" r="2540" b="0"/>
-            <wp:docPr id="8" name="Afbeelding 8"/>
+            <wp:docPr id="6" name="Afbeelding 6"/>
             <wp:cNvGraphicFramePr>
               <a:graphicFrameLocks xmlns:a="http://schemas.openxmlformats.org/drawingml/2006/main" noChangeAspect="1"/>
             </wp:cNvGraphicFramePr>
@@ -1817,7 +1063,7 @@
                   <pic:spPr>
                     <a:xfrm>
                       <a:off x="0" y="0"/>
-                      <a:ext cx="5731510" cy="2788285"/>
+                      <a:ext cx="5731510" cy="2895600"/>
                     </a:xfrm>
                     <a:prstGeom prst="rect">
                       <a:avLst/>
@@ -1833,27 +1079,20 @@
     <w:p/>
     <w:p>
       <w:r>
-        <w:t xml:space="preserve">Een screenshot van </w:t>
-      </w:r>
-      <w:proofErr w:type="spellStart"/>
-      <w:r>
-        <w:t>Edit</w:t>
-      </w:r>
-      <w:proofErr w:type="spellEnd"/>
-      <w:r>
-        <w:t xml:space="preserve"> Blog</w:t>
+        <w:t>Een screenshot van de blog index: geust</w:t>
       </w:r>
     </w:p>
     <w:p>
       <w:r>
         <w:rPr>
           <w:noProof/>
+          <w:lang w:val="en-US"/>
         </w:rPr>
         <w:drawing>
-          <wp:inline distT="0" distB="0" distL="0" distR="0" wp14:anchorId="145166DC" wp14:editId="6EA87DC3">
-            <wp:extent cx="5731510" cy="2767330"/>
-            <wp:effectExtent l="0" t="0" r="2540" b="0"/>
-            <wp:docPr id="9" name="Afbeelding 9"/>
+          <wp:inline distT="0" distB="0" distL="0" distR="0" wp14:anchorId="20402013" wp14:editId="571B3F55">
+            <wp:extent cx="5731510" cy="2886710"/>
+            <wp:effectExtent l="0" t="0" r="2540" b="8890"/>
+            <wp:docPr id="7" name="Afbeelding 7"/>
             <wp:cNvGraphicFramePr>
               <a:graphicFrameLocks xmlns:a="http://schemas.openxmlformats.org/drawingml/2006/main" noChangeAspect="1"/>
             </wp:cNvGraphicFramePr>
@@ -1873,7 +1112,7 @@
                   <pic:spPr>
                     <a:xfrm>
                       <a:off x="0" y="0"/>
-                      <a:ext cx="5731510" cy="2767330"/>
+                      <a:ext cx="5731510" cy="2886710"/>
                     </a:xfrm>
                     <a:prstGeom prst="rect">
                       <a:avLst/>
@@ -1893,22 +1132,22 @@
     <w:p/>
     <w:p/>
     <w:p/>
-    <w:p/>
-    <w:p>
-      <w:r>
-        <w:t>Een screenshot van Blog lezen</w:t>
+    <w:p>
+      <w:r>
+        <w:t>Een screenshot van Create Blog</w:t>
       </w:r>
     </w:p>
     <w:p>
       <w:r>
         <w:rPr>
           <w:noProof/>
+          <w:lang w:val="en-US"/>
         </w:rPr>
         <w:drawing>
-          <wp:inline distT="0" distB="0" distL="0" distR="0" wp14:anchorId="21B87371" wp14:editId="6722CA8E">
-            <wp:extent cx="5731510" cy="2907665"/>
-            <wp:effectExtent l="0" t="0" r="2540" b="6985"/>
-            <wp:docPr id="10" name="Afbeelding 10"/>
+          <wp:inline distT="0" distB="0" distL="0" distR="0" wp14:anchorId="4B599631" wp14:editId="46E3A85F">
+            <wp:extent cx="5731510" cy="2788285"/>
+            <wp:effectExtent l="0" t="0" r="2540" b="0"/>
+            <wp:docPr id="8" name="Afbeelding 8"/>
             <wp:cNvGraphicFramePr>
               <a:graphicFrameLocks xmlns:a="http://schemas.openxmlformats.org/drawingml/2006/main" noChangeAspect="1"/>
             </wp:cNvGraphicFramePr>
@@ -1928,7 +1167,7 @@
                   <pic:spPr>
                     <a:xfrm>
                       <a:off x="0" y="0"/>
-                      <a:ext cx="5731510" cy="2907665"/>
+                      <a:ext cx="5731510" cy="2788285"/>
                     </a:xfrm>
                     <a:prstGeom prst="rect">
                       <a:avLst/>
@@ -1941,29 +1180,23 @@
         </w:drawing>
       </w:r>
     </w:p>
-    <w:p>
-      <w:r>
-        <w:t xml:space="preserve">Een screenshot van </w:t>
-      </w:r>
-      <w:proofErr w:type="spellStart"/>
-      <w:r>
-        <w:t>Comment</w:t>
-      </w:r>
-      <w:proofErr w:type="spellEnd"/>
-      <w:r>
-        <w:t xml:space="preserve"> index</w:t>
+    <w:p/>
+    <w:p>
+      <w:r>
+        <w:t>Een screenshot van Edit Blog</w:t>
       </w:r>
     </w:p>
     <w:p>
       <w:r>
         <w:rPr>
           <w:noProof/>
+          <w:lang w:val="en-US"/>
         </w:rPr>
         <w:drawing>
-          <wp:inline distT="0" distB="0" distL="0" distR="0" wp14:anchorId="0A17212D" wp14:editId="5C03CC65">
-            <wp:extent cx="5731510" cy="2910840"/>
-            <wp:effectExtent l="0" t="0" r="2540" b="3810"/>
-            <wp:docPr id="11" name="Afbeelding 11"/>
+          <wp:inline distT="0" distB="0" distL="0" distR="0" wp14:anchorId="26BF24CC" wp14:editId="0DF36940">
+            <wp:extent cx="5731510" cy="2767330"/>
+            <wp:effectExtent l="0" t="0" r="2540" b="0"/>
+            <wp:docPr id="9" name="Afbeelding 9"/>
             <wp:cNvGraphicFramePr>
               <a:graphicFrameLocks xmlns:a="http://schemas.openxmlformats.org/drawingml/2006/main" noChangeAspect="1"/>
             </wp:cNvGraphicFramePr>
@@ -1983,6 +1216,110 @@
                   <pic:spPr>
                     <a:xfrm>
                       <a:off x="0" y="0"/>
+                      <a:ext cx="5731510" cy="2767330"/>
+                    </a:xfrm>
+                    <a:prstGeom prst="rect">
+                      <a:avLst/>
+                    </a:prstGeom>
+                  </pic:spPr>
+                </pic:pic>
+              </a:graphicData>
+            </a:graphic>
+          </wp:inline>
+        </w:drawing>
+      </w:r>
+    </w:p>
+    <w:p/>
+    <w:p/>
+    <w:p/>
+    <w:p/>
+    <w:p/>
+    <w:p/>
+    <w:p/>
+    <w:p/>
+    <w:p>
+      <w:r>
+        <w:t>Een screenshot van Blog lezen</w:t>
+      </w:r>
+    </w:p>
+    <w:p>
+      <w:r>
+        <w:rPr>
+          <w:noProof/>
+          <w:lang w:val="en-US"/>
+        </w:rPr>
+        <w:drawing>
+          <wp:inline distT="0" distB="0" distL="0" distR="0" wp14:anchorId="4E196622" wp14:editId="3F7014CC">
+            <wp:extent cx="5731510" cy="2907665"/>
+            <wp:effectExtent l="0" t="0" r="2540" b="6985"/>
+            <wp:docPr id="10" name="Afbeelding 10"/>
+            <wp:cNvGraphicFramePr>
+              <a:graphicFrameLocks xmlns:a="http://schemas.openxmlformats.org/drawingml/2006/main" noChangeAspect="1"/>
+            </wp:cNvGraphicFramePr>
+            <a:graphic xmlns:a="http://schemas.openxmlformats.org/drawingml/2006/main">
+              <a:graphicData uri="http://schemas.openxmlformats.org/drawingml/2006/picture">
+                <pic:pic xmlns:pic="http://schemas.openxmlformats.org/drawingml/2006/picture">
+                  <pic:nvPicPr>
+                    <pic:cNvPr id="1" name=""/>
+                    <pic:cNvPicPr/>
+                  </pic:nvPicPr>
+                  <pic:blipFill>
+                    <a:blip r:embed="rId16"/>
+                    <a:stretch>
+                      <a:fillRect/>
+                    </a:stretch>
+                  </pic:blipFill>
+                  <pic:spPr>
+                    <a:xfrm>
+                      <a:off x="0" y="0"/>
+                      <a:ext cx="5731510" cy="2907665"/>
+                    </a:xfrm>
+                    <a:prstGeom prst="rect">
+                      <a:avLst/>
+                    </a:prstGeom>
+                  </pic:spPr>
+                </pic:pic>
+              </a:graphicData>
+            </a:graphic>
+          </wp:inline>
+        </w:drawing>
+      </w:r>
+    </w:p>
+    <w:p>
+      <w:r>
+        <w:t>Een screenshot van Comment index</w:t>
+      </w:r>
+    </w:p>
+    <w:p>
+      <w:r>
+        <w:rPr>
+          <w:noProof/>
+          <w:lang w:val="en-US"/>
+        </w:rPr>
+        <w:drawing>
+          <wp:inline distT="0" distB="0" distL="0" distR="0" wp14:anchorId="49DAA5E8" wp14:editId="641BA047">
+            <wp:extent cx="5731510" cy="2910840"/>
+            <wp:effectExtent l="0" t="0" r="2540" b="3810"/>
+            <wp:docPr id="11" name="Afbeelding 11"/>
+            <wp:cNvGraphicFramePr>
+              <a:graphicFrameLocks xmlns:a="http://schemas.openxmlformats.org/drawingml/2006/main" noChangeAspect="1"/>
+            </wp:cNvGraphicFramePr>
+            <a:graphic xmlns:a="http://schemas.openxmlformats.org/drawingml/2006/main">
+              <a:graphicData uri="http://schemas.openxmlformats.org/drawingml/2006/picture">
+                <pic:pic xmlns:pic="http://schemas.openxmlformats.org/drawingml/2006/picture">
+                  <pic:nvPicPr>
+                    <pic:cNvPr id="1" name=""/>
+                    <pic:cNvPicPr/>
+                  </pic:nvPicPr>
+                  <pic:blipFill>
+                    <a:blip r:embed="rId17"/>
+                    <a:stretch>
+                      <a:fillRect/>
+                    </a:stretch>
+                  </pic:blipFill>
+                  <pic:spPr>
+                    <a:xfrm>
+                      <a:off x="0" y="0"/>
                       <a:ext cx="5731510" cy="2910840"/>
                     </a:xfrm>
                     <a:prstGeom prst="rect">
@@ -2006,15 +1343,7 @@
     <w:p/>
     <w:p>
       <w:r>
-        <w:t xml:space="preserve">Een screenshot van </w:t>
-      </w:r>
-      <w:proofErr w:type="spellStart"/>
-      <w:r>
-        <w:t>comment</w:t>
-      </w:r>
-      <w:proofErr w:type="spellEnd"/>
-      <w:r>
-        <w:t xml:space="preserve"> toevoegen</w:t>
+        <w:t>Een screenshot van comment toevoegen</w:t>
       </w:r>
     </w:p>
     <w:p>
@@ -2028,9 +1357,10 @@
       <w:r>
         <w:rPr>
           <w:noProof/>
+          <w:lang w:val="en-US"/>
         </w:rPr>
         <w:drawing>
-          <wp:inline distT="0" distB="0" distL="0" distR="0" wp14:anchorId="79B53AD7" wp14:editId="389F3EFF">
+          <wp:inline distT="0" distB="0" distL="0" distR="0" wp14:anchorId="12E0AC52" wp14:editId="503F882D">
             <wp:extent cx="5731510" cy="1364615"/>
             <wp:effectExtent l="0" t="0" r="2540" b="6985"/>
             <wp:docPr id="12" name="Afbeelding 12"/>
@@ -2045,7 +1375,7 @@
                     <pic:cNvPicPr/>
                   </pic:nvPicPr>
                   <pic:blipFill rotWithShape="1">
-                    <a:blip r:embed="rId14"/>
+                    <a:blip r:embed="rId16"/>
                     <a:srcRect t="53068"/>
                     <a:stretch/>
                   </pic:blipFill>
@@ -2074,7 +1404,7 @@
       </w:r>
     </w:p>
     <w:sectPr>
-      <w:footerReference w:type="default" r:id="rId16"/>
+      <w:footerReference w:type="default" r:id="rId18"/>
       <w:pgSz w:w="11906" w:h="16838"/>
       <w:pgMar w:top="1440" w:right="1440" w:bottom="1440" w:left="1440" w:header="708" w:footer="708" w:gutter="0"/>
       <w:cols w:space="708"/>
@@ -2084,8 +1414,54 @@
 </w:document>
 </file>
 
+<file path=word/comments.xml><?xml version="1.0" encoding="utf-8"?>
+<w:comments xmlns:wpc="http://schemas.microsoft.com/office/word/2010/wordprocessingCanvas" xmlns:cx="http://schemas.microsoft.com/office/drawing/2014/chartex" xmlns:cx1="http://schemas.microsoft.com/office/drawing/2015/9/8/chartex" xmlns:mc="http://schemas.openxmlformats.org/markup-compatibility/2006" xmlns:o="urn:schemas-microsoft-com:office:office" xmlns:r="http://schemas.openxmlformats.org/officeDocument/2006/relationships" xmlns:m="http://schemas.openxmlformats.org/officeDocument/2006/math" xmlns:v="urn:schemas-microsoft-com:vml" xmlns:wp14="http://schemas.microsoft.com/office/word/2010/wordprocessingDrawing" xmlns:wp="http://schemas.openxmlformats.org/drawingml/2006/wordprocessingDrawing" xmlns:w10="urn:schemas-microsoft-com:office:word" xmlns:w="http://schemas.openxmlformats.org/wordprocessingml/2006/main" xmlns:w14="http://schemas.microsoft.com/office/word/2010/wordml" xmlns:w15="http://schemas.microsoft.com/office/word/2012/wordml" xmlns:w16se="http://schemas.microsoft.com/office/word/2015/wordml/symex" xmlns:wpg="http://schemas.microsoft.com/office/word/2010/wordprocessingGroup" xmlns:wpi="http://schemas.microsoft.com/office/word/2010/wordprocessingInk" xmlns:wne="http://schemas.microsoft.com/office/word/2006/wordml" xmlns:wps="http://schemas.microsoft.com/office/word/2010/wordprocessingShape" mc:Ignorable="w14 w15 w16se wp14">
+  <w:comment w:id="1" w:author="Mathieu van der Wal" w:date="2020-03-11T15:10:00Z" w:initials="MvdW">
+    <w:p>
+      <w:pPr>
+        <w:pStyle w:val="CommentText"/>
+      </w:pPr>
+      <w:r>
+        <w:rPr>
+          <w:rStyle w:val="CommentReference"/>
+        </w:rPr>
+        <w:annotationRef/>
+      </w:r>
+      <w:r>
+        <w:t>Hoe doe je dat? Hoe maakt je dit makkelijk overdraagbaar met behulp van Composer?</w:t>
+      </w:r>
+    </w:p>
+  </w:comment>
+  <w:comment w:id="4" w:author="Mathieu van der Wal" w:date="2020-03-11T15:13:00Z" w:initials="MvdW">
+    <w:p>
+      <w:pPr>
+        <w:pStyle w:val="CommentText"/>
+      </w:pPr>
+      <w:r>
+        <w:rPr>
+          <w:rStyle w:val="CommentReference"/>
+        </w:rPr>
+        <w:annotationRef/>
+      </w:r>
+      <w:r>
+        <w:t>Kun je de acceptatie-tests uit dit project halen omdat we die niet gebruiken?</w:t>
+      </w:r>
+      <w:bookmarkStart w:id="5" w:name="_GoBack"/>
+      <w:bookmarkEnd w:id="5"/>
+    </w:p>
+  </w:comment>
+</w:comments>
+</file>
+
+<file path=word/commentsExtended.xml><?xml version="1.0" encoding="utf-8"?>
+<w15:commentsEx xmlns:wpc="http://schemas.microsoft.com/office/word/2010/wordprocessingCanvas" xmlns:cx="http://schemas.microsoft.com/office/drawing/2014/chartex" xmlns:cx1="http://schemas.microsoft.com/office/drawing/2015/9/8/chartex" xmlns:mc="http://schemas.openxmlformats.org/markup-compatibility/2006" xmlns:o="urn:schemas-microsoft-com:office:office" xmlns:r="http://schemas.openxmlformats.org/officeDocument/2006/relationships" xmlns:m="http://schemas.openxmlformats.org/officeDocument/2006/math" xmlns:v="urn:schemas-microsoft-com:vml" xmlns:wp14="http://schemas.microsoft.com/office/word/2010/wordprocessingDrawing" xmlns:wp="http://schemas.openxmlformats.org/drawingml/2006/wordprocessingDrawing" xmlns:w10="urn:schemas-microsoft-com:office:word" xmlns:w="http://schemas.openxmlformats.org/wordprocessingml/2006/main" xmlns:w14="http://schemas.microsoft.com/office/word/2010/wordml" xmlns:w15="http://schemas.microsoft.com/office/word/2012/wordml" xmlns:w16se="http://schemas.microsoft.com/office/word/2015/wordml/symex" xmlns:wpg="http://schemas.microsoft.com/office/word/2010/wordprocessingGroup" xmlns:wpi="http://schemas.microsoft.com/office/word/2010/wordprocessingInk" xmlns:wne="http://schemas.microsoft.com/office/word/2006/wordml" xmlns:wps="http://schemas.microsoft.com/office/word/2010/wordprocessingShape" mc:Ignorable="w14 w15 w16se wp14">
+  <w15:commentEx w15:paraId="3AAA4782" w15:done="0"/>
+  <w15:commentEx w15:paraId="34D9822B" w15:done="0"/>
+</w15:commentsEx>
+</file>
+
 <file path=word/endnotes.xml><?xml version="1.0" encoding="utf-8"?>
-<w:endnotes xmlns:wpc="http://schemas.microsoft.com/office/word/2010/wordprocessingCanvas" xmlns:cx="http://schemas.microsoft.com/office/drawing/2014/chartex" xmlns:cx1="http://schemas.microsoft.com/office/drawing/2015/9/8/chartex" xmlns:cx2="http://schemas.microsoft.com/office/drawing/2015/10/21/chartex" xmlns:cx3="http://schemas.microsoft.com/office/drawing/2016/5/9/chartex" xmlns:cx4="http://schemas.microsoft.com/office/drawing/2016/5/10/chartex" xmlns:cx5="http://schemas.microsoft.com/office/drawing/2016/5/11/chartex" xmlns:cx6="http://schemas.microsoft.com/office/drawing/2016/5/12/chartex" xmlns:cx7="http://schemas.microsoft.com/office/drawing/2016/5/13/chartex" xmlns:cx8="http://schemas.microsoft.com/office/drawing/2016/5/14/chartex" xmlns:mc="http://schemas.openxmlformats.org/markup-compatibility/2006" xmlns:aink="http://schemas.microsoft.com/office/drawing/2016/ink" xmlns:am3d="http://schemas.microsoft.com/office/drawing/2017/model3d" xmlns:o="urn:schemas-microsoft-com:office:office" xmlns:r="http://schemas.openxmlformats.org/officeDocument/2006/relationships" xmlns:m="http://schemas.openxmlformats.org/officeDocument/2006/math" xmlns:v="urn:schemas-microsoft-com:vml" xmlns:wp14="http://schemas.microsoft.com/office/word/2010/wordprocessingDrawing" xmlns:wp="http://schemas.openxmlformats.org/drawingml/2006/wordprocessingDrawing" xmlns:w10="urn:schemas-microsoft-com:office:word" xmlns:w="http://schemas.openxmlformats.org/wordprocessingml/2006/main" xmlns:w14="http://schemas.microsoft.com/office/word/2010/wordml" xmlns:w15="http://schemas.microsoft.com/office/word/2012/wordml" xmlns:w16cid="http://schemas.microsoft.com/office/word/2016/wordml/cid" xmlns:w16se="http://schemas.microsoft.com/office/word/2015/wordml/symex" xmlns:wpg="http://schemas.microsoft.com/office/word/2010/wordprocessingGroup" xmlns:wpi="http://schemas.microsoft.com/office/word/2010/wordprocessingInk" xmlns:wne="http://schemas.microsoft.com/office/word/2006/wordml" xmlns:wps="http://schemas.microsoft.com/office/word/2010/wordprocessingShape" mc:Ignorable="w14 w15 w16se w16cid wp14">
+<w:endnotes xmlns:wpc="http://schemas.microsoft.com/office/word/2010/wordprocessingCanvas" xmlns:cx="http://schemas.microsoft.com/office/drawing/2014/chartex" xmlns:cx1="http://schemas.microsoft.com/office/drawing/2015/9/8/chartex" xmlns:mc="http://schemas.openxmlformats.org/markup-compatibility/2006" xmlns:o="urn:schemas-microsoft-com:office:office" xmlns:r="http://schemas.openxmlformats.org/officeDocument/2006/relationships" xmlns:m="http://schemas.openxmlformats.org/officeDocument/2006/math" xmlns:v="urn:schemas-microsoft-com:vml" xmlns:wp14="http://schemas.microsoft.com/office/word/2010/wordprocessingDrawing" xmlns:wp="http://schemas.openxmlformats.org/drawingml/2006/wordprocessingDrawing" xmlns:w10="urn:schemas-microsoft-com:office:word" xmlns:w="http://schemas.openxmlformats.org/wordprocessingml/2006/main" xmlns:w14="http://schemas.microsoft.com/office/word/2010/wordml" xmlns:w15="http://schemas.microsoft.com/office/word/2012/wordml" xmlns:w16se="http://schemas.microsoft.com/office/word/2015/wordml/symex" xmlns:wpg="http://schemas.microsoft.com/office/word/2010/wordprocessingGroup" xmlns:wpi="http://schemas.microsoft.com/office/word/2010/wordprocessingInk" xmlns:wne="http://schemas.microsoft.com/office/word/2006/wordml" xmlns:wps="http://schemas.microsoft.com/office/word/2010/wordprocessingShape" mc:Ignorable="w14 w15 w16se wp14">
   <w:endnote w:type="separator" w:id="-1">
     <w:p>
       <w:pPr>
@@ -2110,17 +1486,18 @@
 </file>
 
 <file path=word/footer1.xml><?xml version="1.0" encoding="utf-8"?>
-<w:ftr xmlns:wpc="http://schemas.microsoft.com/office/word/2010/wordprocessingCanvas" xmlns:cx="http://schemas.microsoft.com/office/drawing/2014/chartex" xmlns:cx1="http://schemas.microsoft.com/office/drawing/2015/9/8/chartex" xmlns:cx2="http://schemas.microsoft.com/office/drawing/2015/10/21/chartex" xmlns:cx3="http://schemas.microsoft.com/office/drawing/2016/5/9/chartex" xmlns:cx4="http://schemas.microsoft.com/office/drawing/2016/5/10/chartex" xmlns:cx5="http://schemas.microsoft.com/office/drawing/2016/5/11/chartex" xmlns:cx6="http://schemas.microsoft.com/office/drawing/2016/5/12/chartex" xmlns:cx7="http://schemas.microsoft.com/office/drawing/2016/5/13/chartex" xmlns:cx8="http://schemas.microsoft.com/office/drawing/2016/5/14/chartex" xmlns:mc="http://schemas.openxmlformats.org/markup-compatibility/2006" xmlns:aink="http://schemas.microsoft.com/office/drawing/2016/ink" xmlns:am3d="http://schemas.microsoft.com/office/drawing/2017/model3d" xmlns:o="urn:schemas-microsoft-com:office:office" xmlns:r="http://schemas.openxmlformats.org/officeDocument/2006/relationships" xmlns:m="http://schemas.openxmlformats.org/officeDocument/2006/math" xmlns:v="urn:schemas-microsoft-com:vml" xmlns:wp14="http://schemas.microsoft.com/office/word/2010/wordprocessingDrawing" xmlns:wp="http://schemas.openxmlformats.org/drawingml/2006/wordprocessingDrawing" xmlns:w10="urn:schemas-microsoft-com:office:word" xmlns:w="http://schemas.openxmlformats.org/wordprocessingml/2006/main" xmlns:w14="http://schemas.microsoft.com/office/word/2010/wordml" xmlns:w15="http://schemas.microsoft.com/office/word/2012/wordml" xmlns:w16cid="http://schemas.microsoft.com/office/word/2016/wordml/cid" xmlns:w16se="http://schemas.microsoft.com/office/word/2015/wordml/symex" xmlns:wpg="http://schemas.microsoft.com/office/word/2010/wordprocessingGroup" xmlns:wpi="http://schemas.microsoft.com/office/word/2010/wordprocessingInk" xmlns:wne="http://schemas.microsoft.com/office/word/2006/wordml" xmlns:wps="http://schemas.microsoft.com/office/word/2010/wordprocessingShape" mc:Ignorable="w14 w15 w16se w16cid wp14">
+<w:ftr xmlns:wpc="http://schemas.microsoft.com/office/word/2010/wordprocessingCanvas" xmlns:cx="http://schemas.microsoft.com/office/drawing/2014/chartex" xmlns:cx1="http://schemas.microsoft.com/office/drawing/2015/9/8/chartex" xmlns:mc="http://schemas.openxmlformats.org/markup-compatibility/2006" xmlns:o="urn:schemas-microsoft-com:office:office" xmlns:r="http://schemas.openxmlformats.org/officeDocument/2006/relationships" xmlns:m="http://schemas.openxmlformats.org/officeDocument/2006/math" xmlns:v="urn:schemas-microsoft-com:vml" xmlns:wp14="http://schemas.microsoft.com/office/word/2010/wordprocessingDrawing" xmlns:wp="http://schemas.openxmlformats.org/drawingml/2006/wordprocessingDrawing" xmlns:w10="urn:schemas-microsoft-com:office:word" xmlns:w="http://schemas.openxmlformats.org/wordprocessingml/2006/main" xmlns:w14="http://schemas.microsoft.com/office/word/2010/wordml" xmlns:w15="http://schemas.microsoft.com/office/word/2012/wordml" xmlns:w16se="http://schemas.microsoft.com/office/word/2015/wordml/symex" xmlns:wpg="http://schemas.microsoft.com/office/word/2010/wordprocessingGroup" xmlns:wpi="http://schemas.microsoft.com/office/word/2010/wordprocessingInk" xmlns:wne="http://schemas.microsoft.com/office/word/2006/wordml" xmlns:wps="http://schemas.microsoft.com/office/word/2010/wordprocessingShape" mc:Ignorable="w14 w15 w16se wp14">
   <w:p>
     <w:pPr>
-      <w:pStyle w:val="Voettekst"/>
+      <w:pStyle w:val="Footer"/>
     </w:pPr>
     <w:r>
       <w:rPr>
         <w:noProof/>
+        <w:lang w:val="en-US"/>
       </w:rPr>
       <w:drawing>
-        <wp:anchor distT="0" distB="0" distL="114300" distR="114300" simplePos="0" relativeHeight="251660288" behindDoc="0" locked="0" layoutInCell="1" allowOverlap="1">
+        <wp:anchor distT="0" distB="0" distL="114300" distR="114300" simplePos="0" relativeHeight="251660288" behindDoc="0" locked="0" layoutInCell="1" allowOverlap="1" wp14:anchorId="27B27312" wp14:editId="03F54260">
           <wp:simplePos x="0" y="0"/>
           <wp:positionH relativeFrom="column">
             <wp:posOffset>-904875</wp:posOffset>
@@ -2198,9 +1575,10 @@
     <w:r>
       <w:rPr>
         <w:noProof/>
+        <w:lang w:val="en-US"/>
       </w:rPr>
       <w:drawing>
-        <wp:anchor distT="0" distB="0" distL="114300" distR="114300" simplePos="0" relativeHeight="251659264" behindDoc="0" locked="0" layoutInCell="1" allowOverlap="1" wp14:anchorId="002E3271" wp14:editId="0751D7FF">
+        <wp:anchor distT="0" distB="0" distL="114300" distR="114300" simplePos="0" relativeHeight="251659264" behindDoc="0" locked="0" layoutInCell="1" allowOverlap="1" wp14:anchorId="72FFFF44" wp14:editId="61F0BBDA">
           <wp:simplePos x="0" y="0"/>
           <wp:positionH relativeFrom="page">
             <wp:align>right</wp:align>
@@ -2276,7 +1654,7 @@
   </w:p>
   <w:p>
     <w:pPr>
-      <w:pStyle w:val="Voettekst"/>
+      <w:pStyle w:val="Footer"/>
     </w:pPr>
     <w:r>
       <w:t>10-3-2020</w:t>
@@ -2286,7 +1664,7 @@
 </file>
 
 <file path=word/footnotes.xml><?xml version="1.0" encoding="utf-8"?>
-<w:footnotes xmlns:wpc="http://schemas.microsoft.com/office/word/2010/wordprocessingCanvas" xmlns:cx="http://schemas.microsoft.com/office/drawing/2014/chartex" xmlns:cx1="http://schemas.microsoft.com/office/drawing/2015/9/8/chartex" xmlns:cx2="http://schemas.microsoft.com/office/drawing/2015/10/21/chartex" xmlns:cx3="http://schemas.microsoft.com/office/drawing/2016/5/9/chartex" xmlns:cx4="http://schemas.microsoft.com/office/drawing/2016/5/10/chartex" xmlns:cx5="http://schemas.microsoft.com/office/drawing/2016/5/11/chartex" xmlns:cx6="http://schemas.microsoft.com/office/drawing/2016/5/12/chartex" xmlns:cx7="http://schemas.microsoft.com/office/drawing/2016/5/13/chartex" xmlns:cx8="http://schemas.microsoft.com/office/drawing/2016/5/14/chartex" xmlns:mc="http://schemas.openxmlformats.org/markup-compatibility/2006" xmlns:aink="http://schemas.microsoft.com/office/drawing/2016/ink" xmlns:am3d="http://schemas.microsoft.com/office/drawing/2017/model3d" xmlns:o="urn:schemas-microsoft-com:office:office" xmlns:r="http://schemas.openxmlformats.org/officeDocument/2006/relationships" xmlns:m="http://schemas.openxmlformats.org/officeDocument/2006/math" xmlns:v="urn:schemas-microsoft-com:vml" xmlns:wp14="http://schemas.microsoft.com/office/word/2010/wordprocessingDrawing" xmlns:wp="http://schemas.openxmlformats.org/drawingml/2006/wordprocessingDrawing" xmlns:w10="urn:schemas-microsoft-com:office:word" xmlns:w="http://schemas.openxmlformats.org/wordprocessingml/2006/main" xmlns:w14="http://schemas.microsoft.com/office/word/2010/wordml" xmlns:w15="http://schemas.microsoft.com/office/word/2012/wordml" xmlns:w16cid="http://schemas.microsoft.com/office/word/2016/wordml/cid" xmlns:w16se="http://schemas.microsoft.com/office/word/2015/wordml/symex" xmlns:wpg="http://schemas.microsoft.com/office/word/2010/wordprocessingGroup" xmlns:wpi="http://schemas.microsoft.com/office/word/2010/wordprocessingInk" xmlns:wne="http://schemas.microsoft.com/office/word/2006/wordml" xmlns:wps="http://schemas.microsoft.com/office/word/2010/wordprocessingShape" mc:Ignorable="w14 w15 w16se w16cid wp14">
+<w:footnotes xmlns:wpc="http://schemas.microsoft.com/office/word/2010/wordprocessingCanvas" xmlns:cx="http://schemas.microsoft.com/office/drawing/2014/chartex" xmlns:cx1="http://schemas.microsoft.com/office/drawing/2015/9/8/chartex" xmlns:mc="http://schemas.openxmlformats.org/markup-compatibility/2006" xmlns:o="urn:schemas-microsoft-com:office:office" xmlns:r="http://schemas.openxmlformats.org/officeDocument/2006/relationships" xmlns:m="http://schemas.openxmlformats.org/officeDocument/2006/math" xmlns:v="urn:schemas-microsoft-com:vml" xmlns:wp14="http://schemas.microsoft.com/office/word/2010/wordprocessingDrawing" xmlns:wp="http://schemas.openxmlformats.org/drawingml/2006/wordprocessingDrawing" xmlns:w10="urn:schemas-microsoft-com:office:word" xmlns:w="http://schemas.openxmlformats.org/wordprocessingml/2006/main" xmlns:w14="http://schemas.microsoft.com/office/word/2010/wordml" xmlns:w15="http://schemas.microsoft.com/office/word/2012/wordml" xmlns:w16se="http://schemas.microsoft.com/office/word/2015/wordml/symex" xmlns:wpg="http://schemas.microsoft.com/office/word/2010/wordprocessingGroup" xmlns:wpi="http://schemas.microsoft.com/office/word/2010/wordprocessingInk" xmlns:wne="http://schemas.microsoft.com/office/word/2006/wordml" xmlns:wps="http://schemas.microsoft.com/office/word/2010/wordprocessingShape" mc:Ignorable="w14 w15 w16se wp14">
   <w:footnote w:type="separator" w:id="-1">
     <w:p>
       <w:pPr>
@@ -2310,8 +1688,16 @@
 </w:footnotes>
 </file>
 
+<file path=word/people.xml><?xml version="1.0" encoding="utf-8"?>
+<w15:people xmlns:wpc="http://schemas.microsoft.com/office/word/2010/wordprocessingCanvas" xmlns:cx="http://schemas.microsoft.com/office/drawing/2014/chartex" xmlns:cx1="http://schemas.microsoft.com/office/drawing/2015/9/8/chartex" xmlns:mc="http://schemas.openxmlformats.org/markup-compatibility/2006" xmlns:o="urn:schemas-microsoft-com:office:office" xmlns:r="http://schemas.openxmlformats.org/officeDocument/2006/relationships" xmlns:m="http://schemas.openxmlformats.org/officeDocument/2006/math" xmlns:v="urn:schemas-microsoft-com:vml" xmlns:wp14="http://schemas.microsoft.com/office/word/2010/wordprocessingDrawing" xmlns:wp="http://schemas.openxmlformats.org/drawingml/2006/wordprocessingDrawing" xmlns:w10="urn:schemas-microsoft-com:office:word" xmlns:w="http://schemas.openxmlformats.org/wordprocessingml/2006/main" xmlns:w14="http://schemas.microsoft.com/office/word/2010/wordml" xmlns:w15="http://schemas.microsoft.com/office/word/2012/wordml" xmlns:w16se="http://schemas.microsoft.com/office/word/2015/wordml/symex" xmlns:wpg="http://schemas.microsoft.com/office/word/2010/wordprocessingGroup" xmlns:wpi="http://schemas.microsoft.com/office/word/2010/wordprocessingInk" xmlns:wne="http://schemas.microsoft.com/office/word/2006/wordml" xmlns:wps="http://schemas.microsoft.com/office/word/2010/wordprocessingShape" mc:Ignorable="w14 w15 w16se wp14">
+  <w15:person w15:author="Mathieu van der Wal">
+    <w15:presenceInfo w15:providerId="None" w15:userId="Mathieu van der Wal"/>
+  </w15:person>
+</w15:people>
+</file>
+
 <file path=word/styles.xml><?xml version="1.0" encoding="utf-8"?>
-<w:styles xmlns:mc="http://schemas.openxmlformats.org/markup-compatibility/2006" xmlns:r="http://schemas.openxmlformats.org/officeDocument/2006/relationships" xmlns:w="http://schemas.openxmlformats.org/wordprocessingml/2006/main" xmlns:w14="http://schemas.microsoft.com/office/word/2010/wordml" xmlns:w15="http://schemas.microsoft.com/office/word/2012/wordml" xmlns:w16cid="http://schemas.microsoft.com/office/word/2016/wordml/cid" xmlns:w16se="http://schemas.microsoft.com/office/word/2015/wordml/symex" mc:Ignorable="w14 w15 w16se w16cid">
+<w:styles xmlns:mc="http://schemas.openxmlformats.org/markup-compatibility/2006" xmlns:r="http://schemas.openxmlformats.org/officeDocument/2006/relationships" xmlns:w="http://schemas.openxmlformats.org/wordprocessingml/2006/main" xmlns:w14="http://schemas.microsoft.com/office/word/2010/wordml" xmlns:w15="http://schemas.microsoft.com/office/word/2012/wordml" xmlns:w16se="http://schemas.microsoft.com/office/word/2015/wordml/symex" mc:Ignorable="w14 w15 w16se">
   <w:docDefaults>
     <w:rPrDefault>
       <w:rPr>
@@ -2327,7 +1713,7 @@
       </w:pPr>
     </w:pPrDefault>
   </w:docDefaults>
-  <w:latentStyles w:defLockedState="0" w:defUIPriority="99" w:defSemiHidden="0" w:defUnhideWhenUsed="0" w:defQFormat="0" w:count="377">
+  <w:latentStyles w:defLockedState="0" w:defUIPriority="99" w:defSemiHidden="0" w:defUnhideWhenUsed="0" w:defQFormat="0" w:count="371">
     <w:lsdException w:name="Normal" w:uiPriority="0" w:qFormat="1"/>
     <w:lsdException w:name="heading 1" w:uiPriority="9" w:qFormat="1"/>
     <w:lsdException w:name="heading 2" w:semiHidden="1" w:uiPriority="9" w:unhideWhenUsed="1" w:qFormat="1"/>
@@ -2699,22 +2085,16 @@
     <w:lsdException w:name="List Table 5 Dark Accent 6" w:uiPriority="50"/>
     <w:lsdException w:name="List Table 6 Colorful Accent 6" w:uiPriority="51"/>
     <w:lsdException w:name="List Table 7 Colorful Accent 6" w:uiPriority="52"/>
-    <w:lsdException w:name="Mention" w:semiHidden="1" w:unhideWhenUsed="1"/>
-    <w:lsdException w:name="Smart Hyperlink" w:semiHidden="1" w:unhideWhenUsed="1"/>
-    <w:lsdException w:name="Hashtag" w:semiHidden="1" w:unhideWhenUsed="1"/>
-    <w:lsdException w:name="Unresolved Mention" w:semiHidden="1" w:unhideWhenUsed="1"/>
-    <w:lsdException w:name="Smart Link" w:semiHidden="1" w:unhideWhenUsed="1"/>
-    <w:lsdException w:name="Smart Link Error" w:semiHidden="1" w:unhideWhenUsed="1"/>
   </w:latentStyles>
-  <w:style w:type="paragraph" w:default="1" w:styleId="Standaard">
+  <w:style w:type="paragraph" w:default="1" w:styleId="Normal">
     <w:name w:val="Normal"/>
     <w:qFormat/>
   </w:style>
-  <w:style w:type="paragraph" w:styleId="Kop1">
+  <w:style w:type="paragraph" w:styleId="Heading1">
     <w:name w:val="heading 1"/>
-    <w:basedOn w:val="Standaard"/>
-    <w:next w:val="Standaard"/>
-    <w:link w:val="Kop1Char"/>
+    <w:basedOn w:val="Normal"/>
+    <w:next w:val="Normal"/>
+    <w:link w:val="Heading1Char"/>
     <w:uiPriority w:val="9"/>
     <w:qFormat/>
     <w:rsid w:val="005A4750"/>
@@ -2731,13 +2111,13 @@
       <w:szCs w:val="32"/>
     </w:rPr>
   </w:style>
-  <w:style w:type="character" w:default="1" w:styleId="Standaardalinea-lettertype">
+  <w:style w:type="character" w:default="1" w:styleId="DefaultParagraphFont">
     <w:name w:val="Default Paragraph Font"/>
     <w:uiPriority w:val="1"/>
     <w:semiHidden/>
     <w:unhideWhenUsed/>
   </w:style>
-  <w:style w:type="table" w:default="1" w:styleId="Standaardtabel">
+  <w:style w:type="table" w:default="1" w:styleId="TableNormal">
     <w:name w:val="Normal Table"/>
     <w:uiPriority w:val="99"/>
     <w:semiHidden/>
@@ -2752,16 +2132,16 @@
       </w:tblCellMar>
     </w:tblPr>
   </w:style>
-  <w:style w:type="numbering" w:default="1" w:styleId="Geenlijst">
+  <w:style w:type="numbering" w:default="1" w:styleId="NoList">
     <w:name w:val="No List"/>
     <w:uiPriority w:val="99"/>
     <w:semiHidden/>
     <w:unhideWhenUsed/>
   </w:style>
-  <w:style w:type="paragraph" w:styleId="Koptekst">
+  <w:style w:type="paragraph" w:styleId="Header">
     <w:name w:val="header"/>
-    <w:basedOn w:val="Standaard"/>
-    <w:link w:val="KoptekstChar"/>
+    <w:basedOn w:val="Normal"/>
+    <w:link w:val="HeaderChar"/>
     <w:uiPriority w:val="99"/>
     <w:unhideWhenUsed/>
     <w:rsid w:val="005A4750"/>
@@ -2773,17 +2153,17 @@
       <w:spacing w:after="0" w:line="240" w:lineRule="auto"/>
     </w:pPr>
   </w:style>
-  <w:style w:type="character" w:customStyle="1" w:styleId="KoptekstChar">
-    <w:name w:val="Koptekst Char"/>
-    <w:basedOn w:val="Standaardalinea-lettertype"/>
-    <w:link w:val="Koptekst"/>
+  <w:style w:type="character" w:customStyle="1" w:styleId="HeaderChar">
+    <w:name w:val="Header Char"/>
+    <w:basedOn w:val="DefaultParagraphFont"/>
+    <w:link w:val="Header"/>
     <w:uiPriority w:val="99"/>
     <w:rsid w:val="005A4750"/>
   </w:style>
-  <w:style w:type="paragraph" w:styleId="Voettekst">
+  <w:style w:type="paragraph" w:styleId="Footer">
     <w:name w:val="footer"/>
-    <w:basedOn w:val="Standaard"/>
-    <w:link w:val="VoettekstChar"/>
+    <w:basedOn w:val="Normal"/>
+    <w:link w:val="FooterChar"/>
     <w:uiPriority w:val="99"/>
     <w:unhideWhenUsed/>
     <w:rsid w:val="005A4750"/>
@@ -2795,17 +2175,17 @@
       <w:spacing w:after="0" w:line="240" w:lineRule="auto"/>
     </w:pPr>
   </w:style>
-  <w:style w:type="character" w:customStyle="1" w:styleId="VoettekstChar">
-    <w:name w:val="Voettekst Char"/>
-    <w:basedOn w:val="Standaardalinea-lettertype"/>
-    <w:link w:val="Voettekst"/>
+  <w:style w:type="character" w:customStyle="1" w:styleId="FooterChar">
+    <w:name w:val="Footer Char"/>
+    <w:basedOn w:val="DefaultParagraphFont"/>
+    <w:link w:val="Footer"/>
     <w:uiPriority w:val="99"/>
     <w:rsid w:val="005A4750"/>
   </w:style>
-  <w:style w:type="character" w:customStyle="1" w:styleId="Kop1Char">
-    <w:name w:val="Kop 1 Char"/>
-    <w:basedOn w:val="Standaardalinea-lettertype"/>
-    <w:link w:val="Kop1"/>
+  <w:style w:type="character" w:customStyle="1" w:styleId="Heading1Char">
+    <w:name w:val="Heading 1 Char"/>
+    <w:basedOn w:val="DefaultParagraphFont"/>
+    <w:link w:val="Heading1"/>
     <w:uiPriority w:val="9"/>
     <w:rsid w:val="005A4750"/>
     <w:rPr>
@@ -2815,10 +2195,10 @@
       <w:szCs w:val="32"/>
     </w:rPr>
   </w:style>
-  <w:style w:type="paragraph" w:styleId="Kopvaninhoudsopgave">
+  <w:style w:type="paragraph" w:styleId="TOCHeading">
     <w:name w:val="TOC Heading"/>
-    <w:basedOn w:val="Kop1"/>
-    <w:next w:val="Standaard"/>
+    <w:basedOn w:val="Heading1"/>
+    <w:next w:val="Normal"/>
     <w:uiPriority w:val="39"/>
     <w:unhideWhenUsed/>
     <w:qFormat/>
@@ -2830,10 +2210,10 @@
       <w:lang w:eastAsia="nl-NL"/>
     </w:rPr>
   </w:style>
-  <w:style w:type="paragraph" w:styleId="Inhopg1">
+  <w:style w:type="paragraph" w:styleId="TOC1">
     <w:name w:val="toc 1"/>
-    <w:basedOn w:val="Standaard"/>
-    <w:next w:val="Standaard"/>
+    <w:basedOn w:val="Normal"/>
+    <w:next w:val="Normal"/>
     <w:autoRedefine/>
     <w:uiPriority w:val="39"/>
     <w:unhideWhenUsed/>
@@ -2844,13 +2224,111 @@
   </w:style>
   <w:style w:type="character" w:styleId="Hyperlink">
     <w:name w:val="Hyperlink"/>
-    <w:basedOn w:val="Standaardalinea-lettertype"/>
+    <w:basedOn w:val="DefaultParagraphFont"/>
     <w:uiPriority w:val="99"/>
     <w:unhideWhenUsed/>
     <w:rsid w:val="002933D3"/>
     <w:rPr>
       <w:color w:val="0563C1" w:themeColor="hyperlink"/>
       <w:u w:val="single"/>
+    </w:rPr>
+  </w:style>
+  <w:style w:type="character" w:styleId="CommentReference">
+    <w:name w:val="annotation reference"/>
+    <w:basedOn w:val="DefaultParagraphFont"/>
+    <w:uiPriority w:val="99"/>
+    <w:semiHidden/>
+    <w:unhideWhenUsed/>
+    <w:rsid w:val="00F92421"/>
+    <w:rPr>
+      <w:sz w:val="16"/>
+      <w:szCs w:val="16"/>
+    </w:rPr>
+  </w:style>
+  <w:style w:type="paragraph" w:styleId="CommentText">
+    <w:name w:val="annotation text"/>
+    <w:basedOn w:val="Normal"/>
+    <w:link w:val="CommentTextChar"/>
+    <w:uiPriority w:val="99"/>
+    <w:semiHidden/>
+    <w:unhideWhenUsed/>
+    <w:rsid w:val="00F92421"/>
+    <w:pPr>
+      <w:spacing w:line="240" w:lineRule="auto"/>
+    </w:pPr>
+    <w:rPr>
+      <w:sz w:val="20"/>
+      <w:szCs w:val="20"/>
+    </w:rPr>
+  </w:style>
+  <w:style w:type="character" w:customStyle="1" w:styleId="CommentTextChar">
+    <w:name w:val="Comment Text Char"/>
+    <w:basedOn w:val="DefaultParagraphFont"/>
+    <w:link w:val="CommentText"/>
+    <w:uiPriority w:val="99"/>
+    <w:semiHidden/>
+    <w:rsid w:val="00F92421"/>
+    <w:rPr>
+      <w:sz w:val="20"/>
+      <w:szCs w:val="20"/>
+    </w:rPr>
+  </w:style>
+  <w:style w:type="paragraph" w:styleId="CommentSubject">
+    <w:name w:val="annotation subject"/>
+    <w:basedOn w:val="CommentText"/>
+    <w:next w:val="CommentText"/>
+    <w:link w:val="CommentSubjectChar"/>
+    <w:uiPriority w:val="99"/>
+    <w:semiHidden/>
+    <w:unhideWhenUsed/>
+    <w:rsid w:val="00F92421"/>
+    <w:rPr>
+      <w:b/>
+      <w:bCs/>
+    </w:rPr>
+  </w:style>
+  <w:style w:type="character" w:customStyle="1" w:styleId="CommentSubjectChar">
+    <w:name w:val="Comment Subject Char"/>
+    <w:basedOn w:val="CommentTextChar"/>
+    <w:link w:val="CommentSubject"/>
+    <w:uiPriority w:val="99"/>
+    <w:semiHidden/>
+    <w:rsid w:val="00F92421"/>
+    <w:rPr>
+      <w:b/>
+      <w:bCs/>
+      <w:sz w:val="20"/>
+      <w:szCs w:val="20"/>
+    </w:rPr>
+  </w:style>
+  <w:style w:type="paragraph" w:styleId="BalloonText">
+    <w:name w:val="Balloon Text"/>
+    <w:basedOn w:val="Normal"/>
+    <w:link w:val="BalloonTextChar"/>
+    <w:uiPriority w:val="99"/>
+    <w:semiHidden/>
+    <w:unhideWhenUsed/>
+    <w:rsid w:val="00F92421"/>
+    <w:pPr>
+      <w:spacing w:after="0" w:line="240" w:lineRule="auto"/>
+    </w:pPr>
+    <w:rPr>
+      <w:rFonts w:ascii="Segoe UI" w:hAnsi="Segoe UI" w:cs="Segoe UI"/>
+      <w:sz w:val="18"/>
+      <w:szCs w:val="18"/>
+    </w:rPr>
+  </w:style>
+  <w:style w:type="character" w:customStyle="1" w:styleId="BalloonTextChar">
+    <w:name w:val="Balloon Text Char"/>
+    <w:basedOn w:val="DefaultParagraphFont"/>
+    <w:link w:val="BalloonText"/>
+    <w:uiPriority w:val="99"/>
+    <w:semiHidden/>
+    <w:rsid w:val="00F92421"/>
+    <w:rPr>
+      <w:rFonts w:ascii="Segoe UI" w:hAnsi="Segoe UI" w:cs="Segoe UI"/>
+      <w:sz w:val="18"/>
+      <w:szCs w:val="18"/>
     </w:rPr>
   </w:style>
 </w:styles>
@@ -3156,7 +2634,7 @@
 </file>
 
 <file path=customXml/itemProps1.xml><?xml version="1.0" encoding="utf-8"?>
-<ds:datastoreItem xmlns:ds="http://schemas.openxmlformats.org/officeDocument/2006/customXml" ds:itemID="{24DC1F72-0E34-41A1-9BDA-FB7A303B5D9F}">
+<ds:datastoreItem xmlns:ds="http://schemas.openxmlformats.org/officeDocument/2006/customXml" ds:itemID="{824A2C17-00BC-4D14-8266-51E079EB298F}">
   <ds:schemaRefs>
     <ds:schemaRef ds:uri="http://schemas.openxmlformats.org/officeDocument/2006/bibliography"/>
   </ds:schemaRefs>

</xml_diff>

<commit_message>
volgensmij was ik de documentatie vergeten up te loaden
</commit_message>
<xml_diff>
--- a/documentatie.docx
+++ b/documentatie.docx
@@ -1,6 +1,6 @@
 
 <file path=word/document.xml><?xml version="1.0" encoding="utf-8"?>
-<w:document xmlns:wpc="http://schemas.microsoft.com/office/word/2010/wordprocessingCanvas" xmlns:cx="http://schemas.microsoft.com/office/drawing/2014/chartex" xmlns:cx1="http://schemas.microsoft.com/office/drawing/2015/9/8/chartex" xmlns:mc="http://schemas.openxmlformats.org/markup-compatibility/2006" xmlns:o="urn:schemas-microsoft-com:office:office" xmlns:r="http://schemas.openxmlformats.org/officeDocument/2006/relationships" xmlns:m="http://schemas.openxmlformats.org/officeDocument/2006/math" xmlns:v="urn:schemas-microsoft-com:vml" xmlns:wp14="http://schemas.microsoft.com/office/word/2010/wordprocessingDrawing" xmlns:wp="http://schemas.openxmlformats.org/drawingml/2006/wordprocessingDrawing" xmlns:w10="urn:schemas-microsoft-com:office:word" xmlns:w="http://schemas.openxmlformats.org/wordprocessingml/2006/main" xmlns:w14="http://schemas.microsoft.com/office/word/2010/wordml" xmlns:w15="http://schemas.microsoft.com/office/word/2012/wordml" xmlns:w16se="http://schemas.microsoft.com/office/word/2015/wordml/symex" xmlns:wpg="http://schemas.microsoft.com/office/word/2010/wordprocessingGroup" xmlns:wpi="http://schemas.microsoft.com/office/word/2010/wordprocessingInk" xmlns:wne="http://schemas.microsoft.com/office/word/2006/wordml" xmlns:wps="http://schemas.microsoft.com/office/word/2010/wordprocessingShape" mc:Ignorable="w14 w15 w16se wp14">
+<w:document xmlns:wpc="http://schemas.microsoft.com/office/word/2010/wordprocessingCanvas" xmlns:cx="http://schemas.microsoft.com/office/drawing/2014/chartex" xmlns:cx1="http://schemas.microsoft.com/office/drawing/2015/9/8/chartex" xmlns:cx2="http://schemas.microsoft.com/office/drawing/2015/10/21/chartex" xmlns:cx3="http://schemas.microsoft.com/office/drawing/2016/5/9/chartex" xmlns:cx4="http://schemas.microsoft.com/office/drawing/2016/5/10/chartex" xmlns:cx5="http://schemas.microsoft.com/office/drawing/2016/5/11/chartex" xmlns:cx6="http://schemas.microsoft.com/office/drawing/2016/5/12/chartex" xmlns:cx7="http://schemas.microsoft.com/office/drawing/2016/5/13/chartex" xmlns:cx8="http://schemas.microsoft.com/office/drawing/2016/5/14/chartex" xmlns:mc="http://schemas.openxmlformats.org/markup-compatibility/2006" xmlns:aink="http://schemas.microsoft.com/office/drawing/2016/ink" xmlns:am3d="http://schemas.microsoft.com/office/drawing/2017/model3d" xmlns:o="urn:schemas-microsoft-com:office:office" xmlns:r="http://schemas.openxmlformats.org/officeDocument/2006/relationships" xmlns:m="http://schemas.openxmlformats.org/officeDocument/2006/math" xmlns:v="urn:schemas-microsoft-com:vml" xmlns:wp14="http://schemas.microsoft.com/office/word/2010/wordprocessingDrawing" xmlns:wp="http://schemas.openxmlformats.org/drawingml/2006/wordprocessingDrawing" xmlns:w10="urn:schemas-microsoft-com:office:word" xmlns:w="http://schemas.openxmlformats.org/wordprocessingml/2006/main" xmlns:w14="http://schemas.microsoft.com/office/word/2010/wordml" xmlns:w15="http://schemas.microsoft.com/office/word/2012/wordml" xmlns:w16cid="http://schemas.microsoft.com/office/word/2016/wordml/cid" xmlns:w16se="http://schemas.microsoft.com/office/word/2015/wordml/symex" xmlns:wpg="http://schemas.microsoft.com/office/word/2010/wordprocessingGroup" xmlns:wpi="http://schemas.microsoft.com/office/word/2010/wordprocessingInk" xmlns:wne="http://schemas.microsoft.com/office/word/2006/wordml" xmlns:wps="http://schemas.microsoft.com/office/word/2010/wordprocessingShape" mc:Ignorable="w14 w15 w16se w16cid wp14">
   <w:body>
     <w:p>
       <w:pPr>
@@ -46,7 +46,7 @@
       <w:sdtContent>
         <w:p>
           <w:pPr>
-            <w:pStyle w:val="TOCHeading"/>
+            <w:pStyle w:val="Kopvaninhoudsopgave"/>
           </w:pPr>
           <w:r>
             <w:t>Inhoud</w:t>
@@ -54,7 +54,7 @@
         </w:p>
         <w:p>
           <w:pPr>
-            <w:pStyle w:val="TOC1"/>
+            <w:pStyle w:val="Inhopg1"/>
             <w:tabs>
               <w:tab w:val="right" w:leader="dot" w:pos="9016"/>
             </w:tabs>
@@ -131,7 +131,7 @@
         </w:p>
         <w:p>
           <w:pPr>
-            <w:pStyle w:val="TOC1"/>
+            <w:pStyle w:val="Inhopg1"/>
             <w:tabs>
               <w:tab w:val="right" w:leader="dot" w:pos="9016"/>
             </w:tabs>
@@ -199,7 +199,7 @@
         </w:p>
         <w:p>
           <w:pPr>
-            <w:pStyle w:val="TOC1"/>
+            <w:pStyle w:val="Inhopg1"/>
             <w:tabs>
               <w:tab w:val="right" w:leader="dot" w:pos="9016"/>
             </w:tabs>
@@ -267,7 +267,7 @@
         </w:p>
         <w:p>
           <w:pPr>
-            <w:pStyle w:val="TOC1"/>
+            <w:pStyle w:val="Inhopg1"/>
             <w:tabs>
               <w:tab w:val="right" w:leader="dot" w:pos="9016"/>
             </w:tabs>
@@ -335,7 +335,7 @@
         </w:p>
         <w:p>
           <w:pPr>
-            <w:pStyle w:val="TOC1"/>
+            <w:pStyle w:val="Inhopg1"/>
             <w:tabs>
               <w:tab w:val="right" w:leader="dot" w:pos="9016"/>
             </w:tabs>
@@ -434,7 +434,7 @@
     <w:p/>
     <w:p>
       <w:pPr>
-        <w:pStyle w:val="Heading1"/>
+        <w:pStyle w:val="Kop1"/>
       </w:pPr>
       <w:bookmarkStart w:id="0" w:name="_Toc34737246"/>
       <w:r>
@@ -458,6 +458,7 @@
         <w:t xml:space="preserve">Om de blog applicatie te implementeren heb je de database nodig en heb je de volgende componenten nodig die je via </w:t>
       </w:r>
       <w:commentRangeStart w:id="1"/>
+      <w:commentRangeStart w:id="2"/>
       <w:r>
         <w:rPr>
           <w:sz w:val="24"/>
@@ -468,10 +469,17 @@
       <w:commentRangeEnd w:id="1"/>
       <w:r>
         <w:rPr>
-          <w:rStyle w:val="CommentReference"/>
+          <w:rStyle w:val="Verwijzingopmerking"/>
         </w:rPr>
         <w:commentReference w:id="1"/>
       </w:r>
+      <w:commentRangeEnd w:id="2"/>
+      <w:r>
+        <w:rPr>
+          <w:rStyle w:val="Verwijzingopmerking"/>
+        </w:rPr>
+        <w:commentReference w:id="2"/>
+      </w:r>
       <w:r>
         <w:rPr>
           <w:sz w:val="24"/>
@@ -487,6 +495,31 @@
           <w:szCs w:val="24"/>
         </w:rPr>
       </w:pPr>
+      <w:ins w:id="3" w:author="Katlok Gaming" w:date="2020-03-16T10:07:00Z">
+        <w:r>
+          <w:rPr>
+            <w:sz w:val="24"/>
+            <w:szCs w:val="24"/>
+          </w:rPr>
+          <w:t xml:space="preserve">Composer </w:t>
+        </w:r>
+        <w:proofErr w:type="spellStart"/>
+        <w:r>
+          <w:rPr>
+            <w:sz w:val="24"/>
+            <w:szCs w:val="24"/>
+          </w:rPr>
+          <w:t>require</w:t>
+        </w:r>
+        <w:proofErr w:type="spellEnd"/>
+        <w:r>
+          <w:rPr>
+            <w:sz w:val="24"/>
+            <w:szCs w:val="24"/>
+          </w:rPr>
+          <w:t xml:space="preserve"> </w:t>
+        </w:r>
+      </w:ins>
       <w:r>
         <w:rPr>
           <w:sz w:val="24"/>
@@ -502,74 +535,456 @@
           <w:szCs w:val="24"/>
         </w:rPr>
       </w:pPr>
-      <w:r>
-        <w:rPr>
-          <w:sz w:val="24"/>
-          <w:szCs w:val="24"/>
-        </w:rPr>
-        <w:t>kartik-v/yii2-grid</w:t>
-      </w:r>
-    </w:p>
-    <w:p>
-      <w:pPr>
-        <w:rPr>
-          <w:sz w:val="24"/>
-          <w:szCs w:val="24"/>
-        </w:rPr>
-      </w:pPr>
-      <w:r>
-        <w:rPr>
-          <w:sz w:val="24"/>
-          <w:szCs w:val="24"/>
-        </w:rPr>
-        <w:t>yiisoft/yii2-bootstrap4</w:t>
-      </w:r>
-    </w:p>
-    <w:p>
-      <w:pPr>
-        <w:rPr>
-          <w:sz w:val="24"/>
-          <w:szCs w:val="24"/>
-        </w:rPr>
-      </w:pPr>
-      <w:r>
-        <w:rPr>
-          <w:sz w:val="24"/>
-          <w:szCs w:val="24"/>
-        </w:rPr>
-        <w:t>kartik-v/yii2-widget-fileinput.</w:t>
-      </w:r>
-    </w:p>
-    <w:p>
-      <w:pPr>
-        <w:rPr>
-          <w:sz w:val="24"/>
-          <w:szCs w:val="24"/>
-        </w:rPr>
-      </w:pPr>
-    </w:p>
-    <w:p>
-      <w:pPr>
-        <w:rPr>
-          <w:sz w:val="24"/>
-          <w:szCs w:val="24"/>
-        </w:rPr>
-      </w:pPr>
-      <w:r>
-        <w:rPr>
-          <w:sz w:val="24"/>
-          <w:szCs w:val="24"/>
-        </w:rPr>
-        <w:t>Ook zie je in de reposetorie dat er een Component WebUser is. Deze extend User. Hij alle eigenschappen van User maar WebUser regelt de access control. Daarnaast zijn er 5 controllers.</w:t>
-      </w:r>
-    </w:p>
-    <w:p>
-      <w:pPr>
-        <w:rPr>
-          <w:sz w:val="24"/>
-          <w:szCs w:val="24"/>
-        </w:rPr>
-      </w:pPr>
+      <w:ins w:id="4" w:author="Katlok Gaming" w:date="2020-03-16T10:07:00Z">
+        <w:r>
+          <w:rPr>
+            <w:sz w:val="24"/>
+            <w:szCs w:val="24"/>
+          </w:rPr>
+          <w:t xml:space="preserve">Composer </w:t>
+        </w:r>
+        <w:proofErr w:type="spellStart"/>
+        <w:r>
+          <w:rPr>
+            <w:sz w:val="24"/>
+            <w:szCs w:val="24"/>
+          </w:rPr>
+          <w:t>require</w:t>
+        </w:r>
+        <w:proofErr w:type="spellEnd"/>
+        <w:r>
+          <w:rPr>
+            <w:sz w:val="24"/>
+            <w:szCs w:val="24"/>
+          </w:rPr>
+          <w:t xml:space="preserve"> </w:t>
+        </w:r>
+      </w:ins>
+      <w:proofErr w:type="spellStart"/>
+      <w:r>
+        <w:rPr>
+          <w:sz w:val="24"/>
+          <w:szCs w:val="24"/>
+        </w:rPr>
+        <w:t>kartik</w:t>
+      </w:r>
+      <w:proofErr w:type="spellEnd"/>
+      <w:r>
+        <w:rPr>
+          <w:sz w:val="24"/>
+          <w:szCs w:val="24"/>
+        </w:rPr>
+        <w:t>-v/yii2-grid</w:t>
+      </w:r>
+    </w:p>
+    <w:p>
+      <w:pPr>
+        <w:rPr>
+          <w:sz w:val="24"/>
+          <w:szCs w:val="24"/>
+        </w:rPr>
+      </w:pPr>
+      <w:ins w:id="5" w:author="Katlok Gaming" w:date="2020-03-16T10:06:00Z">
+        <w:r>
+          <w:rPr>
+            <w:sz w:val="24"/>
+            <w:szCs w:val="24"/>
+          </w:rPr>
+          <w:t xml:space="preserve">composer </w:t>
+        </w:r>
+        <w:proofErr w:type="spellStart"/>
+        <w:r>
+          <w:rPr>
+            <w:sz w:val="24"/>
+            <w:szCs w:val="24"/>
+          </w:rPr>
+          <w:t>re</w:t>
+        </w:r>
+      </w:ins>
+      <w:ins w:id="6" w:author="Katlok Gaming" w:date="2020-03-16T10:07:00Z">
+        <w:r>
+          <w:rPr>
+            <w:sz w:val="24"/>
+            <w:szCs w:val="24"/>
+          </w:rPr>
+          <w:t>quire</w:t>
+        </w:r>
+        <w:proofErr w:type="spellEnd"/>
+        <w:r>
+          <w:rPr>
+            <w:sz w:val="24"/>
+            <w:szCs w:val="24"/>
+          </w:rPr>
+          <w:t xml:space="preserve"> </w:t>
+        </w:r>
+      </w:ins>
+      <w:proofErr w:type="spellStart"/>
+      <w:r>
+        <w:rPr>
+          <w:sz w:val="24"/>
+          <w:szCs w:val="24"/>
+        </w:rPr>
+        <w:t>yiisoft</w:t>
+      </w:r>
+      <w:proofErr w:type="spellEnd"/>
+      <w:r>
+        <w:rPr>
+          <w:sz w:val="24"/>
+          <w:szCs w:val="24"/>
+        </w:rPr>
+        <w:t>/yii2-bootstrap4</w:t>
+      </w:r>
+    </w:p>
+    <w:p>
+      <w:pPr>
+        <w:rPr>
+          <w:ins w:id="7" w:author="Katlok Gaming" w:date="2020-03-16T10:07:00Z"/>
+          <w:sz w:val="24"/>
+          <w:szCs w:val="24"/>
+        </w:rPr>
+      </w:pPr>
+      <w:ins w:id="8" w:author="Katlok Gaming" w:date="2020-03-16T10:06:00Z">
+        <w:r>
+          <w:rPr>
+            <w:sz w:val="24"/>
+            <w:szCs w:val="24"/>
+          </w:rPr>
+          <w:t xml:space="preserve">composer </w:t>
+        </w:r>
+        <w:proofErr w:type="spellStart"/>
+        <w:r>
+          <w:rPr>
+            <w:sz w:val="24"/>
+            <w:szCs w:val="24"/>
+          </w:rPr>
+          <w:t>require</w:t>
+        </w:r>
+        <w:proofErr w:type="spellEnd"/>
+        <w:r>
+          <w:rPr>
+            <w:sz w:val="24"/>
+            <w:szCs w:val="24"/>
+          </w:rPr>
+          <w:t xml:space="preserve">  </w:t>
+        </w:r>
+      </w:ins>
+      <w:proofErr w:type="spellStart"/>
+      <w:r>
+        <w:rPr>
+          <w:sz w:val="24"/>
+          <w:szCs w:val="24"/>
+        </w:rPr>
+        <w:t>kartik</w:t>
+      </w:r>
+      <w:proofErr w:type="spellEnd"/>
+      <w:r>
+        <w:rPr>
+          <w:sz w:val="24"/>
+          <w:szCs w:val="24"/>
+        </w:rPr>
+        <w:t>-v/yii2-widget-fileinput.</w:t>
+      </w:r>
+    </w:p>
+    <w:p>
+      <w:pPr>
+        <w:rPr>
+          <w:ins w:id="9" w:author="Katlok Gaming" w:date="2020-03-16T10:07:00Z"/>
+          <w:sz w:val="24"/>
+          <w:szCs w:val="24"/>
+        </w:rPr>
+      </w:pPr>
+      <w:ins w:id="10" w:author="Katlok Gaming" w:date="2020-03-16T10:07:00Z">
+        <w:r>
+          <w:rPr>
+            <w:sz w:val="24"/>
+            <w:szCs w:val="24"/>
+          </w:rPr>
+          <w:t xml:space="preserve">Of voeg ze toe in uw </w:t>
+        </w:r>
+        <w:proofErr w:type="spellStart"/>
+        <w:r>
+          <w:rPr>
+            <w:sz w:val="24"/>
+            <w:szCs w:val="24"/>
+          </w:rPr>
+          <w:t>composer.json</w:t>
+        </w:r>
+        <w:proofErr w:type="spellEnd"/>
+        <w:r>
+          <w:rPr>
+            <w:sz w:val="24"/>
+            <w:szCs w:val="24"/>
+          </w:rPr>
+          <w:t xml:space="preserve"> file</w:t>
+        </w:r>
+      </w:ins>
+    </w:p>
+    <w:p>
+      <w:pPr>
+        <w:rPr>
+          <w:ins w:id="11" w:author="Katlok Gaming" w:date="2020-03-16T10:08:00Z"/>
+          <w:sz w:val="24"/>
+          <w:szCs w:val="24"/>
+        </w:rPr>
+      </w:pPr>
+    </w:p>
+    <w:p>
+      <w:pPr>
+        <w:rPr>
+          <w:ins w:id="12" w:author="Katlok Gaming" w:date="2020-03-16T10:08:00Z"/>
+          <w:sz w:val="24"/>
+          <w:szCs w:val="24"/>
+        </w:rPr>
+      </w:pPr>
+      <w:ins w:id="13" w:author="Katlok Gaming" w:date="2020-03-16T10:08:00Z">
+        <w:r>
+          <w:rPr>
+            <w:sz w:val="24"/>
+            <w:szCs w:val="24"/>
+          </w:rPr>
+          <w:t>"2amigos/yii2-tinymce-widget": "*",</w:t>
+        </w:r>
+      </w:ins>
+    </w:p>
+    <w:p>
+      <w:pPr>
+        <w:rPr>
+          <w:ins w:id="14" w:author="Katlok Gaming" w:date="2020-03-16T10:08:00Z"/>
+          <w:sz w:val="24"/>
+          <w:szCs w:val="24"/>
+        </w:rPr>
+      </w:pPr>
+      <w:ins w:id="15" w:author="Katlok Gaming" w:date="2020-03-16T10:08:00Z">
+        <w:r>
+          <w:rPr>
+            <w:sz w:val="24"/>
+            <w:szCs w:val="24"/>
+          </w:rPr>
+          <w:t xml:space="preserve">        "</w:t>
+        </w:r>
+        <w:proofErr w:type="spellStart"/>
+        <w:r>
+          <w:rPr>
+            <w:sz w:val="24"/>
+            <w:szCs w:val="24"/>
+          </w:rPr>
+          <w:t>kartik</w:t>
+        </w:r>
+        <w:proofErr w:type="spellEnd"/>
+        <w:r>
+          <w:rPr>
+            <w:sz w:val="24"/>
+            <w:szCs w:val="24"/>
+          </w:rPr>
+          <w:t>-v/yii2-grid": "</w:t>
+        </w:r>
+        <w:proofErr w:type="spellStart"/>
+        <w:r>
+          <w:rPr>
+            <w:sz w:val="24"/>
+            <w:szCs w:val="24"/>
+          </w:rPr>
+          <w:t>dev</w:t>
+        </w:r>
+        <w:proofErr w:type="spellEnd"/>
+        <w:r>
+          <w:rPr>
+            <w:sz w:val="24"/>
+            <w:szCs w:val="24"/>
+          </w:rPr>
+          <w:t>-master",</w:t>
+        </w:r>
+      </w:ins>
+    </w:p>
+    <w:p>
+      <w:pPr>
+        <w:rPr>
+          <w:ins w:id="16" w:author="Katlok Gaming" w:date="2020-03-16T10:08:00Z"/>
+          <w:sz w:val="24"/>
+          <w:szCs w:val="24"/>
+        </w:rPr>
+      </w:pPr>
+      <w:ins w:id="17" w:author="Katlok Gaming" w:date="2020-03-16T10:08:00Z">
+        <w:r>
+          <w:rPr>
+            <w:sz w:val="24"/>
+            <w:szCs w:val="24"/>
+          </w:rPr>
+          <w:t xml:space="preserve">        "</w:t>
+        </w:r>
+        <w:proofErr w:type="spellStart"/>
+        <w:r>
+          <w:rPr>
+            <w:sz w:val="24"/>
+            <w:szCs w:val="24"/>
+          </w:rPr>
+          <w:t>yiisoft</w:t>
+        </w:r>
+        <w:proofErr w:type="spellEnd"/>
+        <w:r>
+          <w:rPr>
+            <w:sz w:val="24"/>
+            <w:szCs w:val="24"/>
+          </w:rPr>
+          <w:t>/yii2-bootstrap4": "^2.0",</w:t>
+        </w:r>
+        <w:bookmarkStart w:id="18" w:name="_GoBack"/>
+        <w:bookmarkEnd w:id="18"/>
+      </w:ins>
+    </w:p>
+    <w:p>
+      <w:pPr>
+        <w:rPr>
+          <w:ins w:id="19" w:author="Katlok Gaming" w:date="2020-03-16T10:06:00Z"/>
+          <w:sz w:val="24"/>
+          <w:szCs w:val="24"/>
+        </w:rPr>
+      </w:pPr>
+      <w:ins w:id="20" w:author="Katlok Gaming" w:date="2020-03-16T10:08:00Z">
+        <w:r>
+          <w:rPr>
+            <w:sz w:val="24"/>
+            <w:szCs w:val="24"/>
+          </w:rPr>
+          <w:t xml:space="preserve">        "</w:t>
+        </w:r>
+        <w:proofErr w:type="spellStart"/>
+        <w:r>
+          <w:rPr>
+            <w:sz w:val="24"/>
+            <w:szCs w:val="24"/>
+          </w:rPr>
+          <w:t>kartik</w:t>
+        </w:r>
+        <w:proofErr w:type="spellEnd"/>
+        <w:r>
+          <w:rPr>
+            <w:sz w:val="24"/>
+            <w:szCs w:val="24"/>
+          </w:rPr>
+          <w:t>-v/yii2-widget-fileinput": "</w:t>
+        </w:r>
+        <w:proofErr w:type="spellStart"/>
+        <w:r>
+          <w:rPr>
+            <w:sz w:val="24"/>
+            <w:szCs w:val="24"/>
+          </w:rPr>
+          <w:t>dev</w:t>
+        </w:r>
+        <w:proofErr w:type="spellEnd"/>
+        <w:r>
+          <w:rPr>
+            <w:sz w:val="24"/>
+            <w:szCs w:val="24"/>
+          </w:rPr>
+          <w:t>-master"</w:t>
+        </w:r>
+      </w:ins>
+    </w:p>
+    <w:p>
+      <w:pPr>
+        <w:rPr>
+          <w:sz w:val="24"/>
+          <w:szCs w:val="24"/>
+        </w:rPr>
+      </w:pPr>
+    </w:p>
+    <w:p>
+      <w:pPr>
+        <w:rPr>
+          <w:sz w:val="24"/>
+          <w:szCs w:val="24"/>
+        </w:rPr>
+      </w:pPr>
+    </w:p>
+    <w:p>
+      <w:pPr>
+        <w:rPr>
+          <w:sz w:val="24"/>
+          <w:szCs w:val="24"/>
+        </w:rPr>
+      </w:pPr>
+      <w:r>
+        <w:rPr>
+          <w:sz w:val="24"/>
+          <w:szCs w:val="24"/>
+        </w:rPr>
+        <w:t xml:space="preserve">Ook zie je in de </w:t>
+      </w:r>
+      <w:proofErr w:type="spellStart"/>
+      <w:r>
+        <w:rPr>
+          <w:sz w:val="24"/>
+          <w:szCs w:val="24"/>
+        </w:rPr>
+        <w:t>reposetorie</w:t>
+      </w:r>
+      <w:proofErr w:type="spellEnd"/>
+      <w:r>
+        <w:rPr>
+          <w:sz w:val="24"/>
+          <w:szCs w:val="24"/>
+        </w:rPr>
+        <w:t xml:space="preserve"> dat er een Component </w:t>
+      </w:r>
+      <w:proofErr w:type="spellStart"/>
+      <w:r>
+        <w:rPr>
+          <w:sz w:val="24"/>
+          <w:szCs w:val="24"/>
+        </w:rPr>
+        <w:t>WebUser</w:t>
+      </w:r>
+      <w:proofErr w:type="spellEnd"/>
+      <w:r>
+        <w:rPr>
+          <w:sz w:val="24"/>
+          <w:szCs w:val="24"/>
+        </w:rPr>
+        <w:t xml:space="preserve"> is. Deze </w:t>
+      </w:r>
+      <w:proofErr w:type="spellStart"/>
+      <w:r>
+        <w:rPr>
+          <w:sz w:val="24"/>
+          <w:szCs w:val="24"/>
+        </w:rPr>
+        <w:t>extend</w:t>
+      </w:r>
+      <w:proofErr w:type="spellEnd"/>
+      <w:r>
+        <w:rPr>
+          <w:sz w:val="24"/>
+          <w:szCs w:val="24"/>
+        </w:rPr>
+        <w:t xml:space="preserve"> User. Hij alle eigenschappen van User maar </w:t>
+      </w:r>
+      <w:proofErr w:type="spellStart"/>
+      <w:r>
+        <w:rPr>
+          <w:sz w:val="24"/>
+          <w:szCs w:val="24"/>
+        </w:rPr>
+        <w:t>WebUser</w:t>
+      </w:r>
+      <w:proofErr w:type="spellEnd"/>
+      <w:r>
+        <w:rPr>
+          <w:sz w:val="24"/>
+          <w:szCs w:val="24"/>
+        </w:rPr>
+        <w:t xml:space="preserve"> regelt de access control. Daarnaast zijn er 5 controllers.</w:t>
+      </w:r>
+    </w:p>
+    <w:p>
+      <w:pPr>
+        <w:rPr>
+          <w:sz w:val="24"/>
+          <w:szCs w:val="24"/>
+        </w:rPr>
+      </w:pPr>
+      <w:proofErr w:type="spellStart"/>
       <w:r>
         <w:rPr>
           <w:b/>
@@ -577,23 +992,9 @@
           <w:sz w:val="24"/>
           <w:szCs w:val="24"/>
         </w:rPr>
-        <w:t>Admin controller:</w:t>
-      </w:r>
-      <w:r>
-        <w:rPr>
-          <w:sz w:val="24"/>
-          <w:szCs w:val="24"/>
-        </w:rPr>
-        <w:t xml:space="preserve"> Deze controller word eigenlijk alleen gebruikt om de homepage van de admin te openen.</w:t>
-      </w:r>
-    </w:p>
-    <w:p>
-      <w:pPr>
-        <w:rPr>
-          <w:sz w:val="24"/>
-          <w:szCs w:val="24"/>
-        </w:rPr>
-      </w:pPr>
+        <w:t>Admin</w:t>
+      </w:r>
+      <w:proofErr w:type="spellEnd"/>
       <w:r>
         <w:rPr>
           <w:b/>
@@ -601,14 +1002,30 @@
           <w:sz w:val="24"/>
           <w:szCs w:val="24"/>
         </w:rPr>
-        <w:t xml:space="preserve">Blog controller: </w:t>
-      </w:r>
-      <w:r>
-        <w:rPr>
-          <w:sz w:val="24"/>
-          <w:szCs w:val="24"/>
-        </w:rPr>
-        <w:t>Deze controller word gebruikt om alle opties van de blogs te openen.</w:t>
+        <w:t xml:space="preserve"> controller:</w:t>
+      </w:r>
+      <w:r>
+        <w:rPr>
+          <w:sz w:val="24"/>
+          <w:szCs w:val="24"/>
+        </w:rPr>
+        <w:t xml:space="preserve"> Deze controller word eigenlijk alleen gebruikt om de homepage van de </w:t>
+      </w:r>
+      <w:proofErr w:type="spellStart"/>
+      <w:r>
+        <w:rPr>
+          <w:sz w:val="24"/>
+          <w:szCs w:val="24"/>
+        </w:rPr>
+        <w:t>admin</w:t>
+      </w:r>
+      <w:proofErr w:type="spellEnd"/>
+      <w:r>
+        <w:rPr>
+          <w:sz w:val="24"/>
+          <w:szCs w:val="24"/>
+        </w:rPr>
+        <w:t xml:space="preserve"> te openen.</w:t>
       </w:r>
     </w:p>
     <w:p>
@@ -625,30 +1042,24 @@
           <w:sz w:val="24"/>
           <w:szCs w:val="24"/>
         </w:rPr>
-        <w:t xml:space="preserve">Comment controller: </w:t>
-      </w:r>
-      <w:r>
-        <w:rPr>
-          <w:sz w:val="24"/>
-          <w:szCs w:val="24"/>
-        </w:rPr>
-        <w:t xml:space="preserve">Deze controller </w:t>
-      </w:r>
-      <w:r>
-        <w:rPr>
-          <w:sz w:val="24"/>
-          <w:szCs w:val="24"/>
-        </w:rPr>
-        <w:t>word aangeroepen door de admin en de gebruikers. De admin gebruikt deze controller voor het beheren van de comments. De user alleen om een comment aan te maken.</w:t>
-      </w:r>
-    </w:p>
-    <w:p>
-      <w:pPr>
-        <w:rPr>
-          <w:sz w:val="24"/>
-          <w:szCs w:val="24"/>
-        </w:rPr>
-      </w:pPr>
+        <w:t xml:space="preserve">Blog controller: </w:t>
+      </w:r>
+      <w:r>
+        <w:rPr>
+          <w:sz w:val="24"/>
+          <w:szCs w:val="24"/>
+        </w:rPr>
+        <w:t>Deze controller word gebruikt om alle opties van de blogs te openen.</w:t>
+      </w:r>
+    </w:p>
+    <w:p>
+      <w:pPr>
+        <w:rPr>
+          <w:sz w:val="24"/>
+          <w:szCs w:val="24"/>
+        </w:rPr>
+      </w:pPr>
+      <w:proofErr w:type="spellStart"/>
       <w:r>
         <w:rPr>
           <w:b/>
@@ -656,23 +1067,9 @@
           <w:sz w:val="24"/>
           <w:szCs w:val="24"/>
         </w:rPr>
-        <w:t xml:space="preserve">Site controller: </w:t>
-      </w:r>
-      <w:r>
-        <w:rPr>
-          <w:sz w:val="24"/>
-          <w:szCs w:val="24"/>
-        </w:rPr>
-        <w:t>Deze controller word gebruikt om de standaard pagina’s te openen.</w:t>
-      </w:r>
-    </w:p>
-    <w:p>
-      <w:pPr>
-        <w:rPr>
-          <w:sz w:val="24"/>
-          <w:szCs w:val="24"/>
-        </w:rPr>
-      </w:pPr>
+        <w:t>Comment</w:t>
+      </w:r>
+      <w:proofErr w:type="spellEnd"/>
       <w:r>
         <w:rPr>
           <w:b/>
@@ -680,6 +1077,125 @@
           <w:sz w:val="24"/>
           <w:szCs w:val="24"/>
         </w:rPr>
+        <w:t xml:space="preserve"> controller: </w:t>
+      </w:r>
+      <w:r>
+        <w:rPr>
+          <w:sz w:val="24"/>
+          <w:szCs w:val="24"/>
+        </w:rPr>
+        <w:t xml:space="preserve">Deze controller </w:t>
+      </w:r>
+      <w:r>
+        <w:rPr>
+          <w:sz w:val="24"/>
+          <w:szCs w:val="24"/>
+        </w:rPr>
+        <w:t xml:space="preserve">word aangeroepen door de </w:t>
+      </w:r>
+      <w:proofErr w:type="spellStart"/>
+      <w:r>
+        <w:rPr>
+          <w:sz w:val="24"/>
+          <w:szCs w:val="24"/>
+        </w:rPr>
+        <w:t>admin</w:t>
+      </w:r>
+      <w:proofErr w:type="spellEnd"/>
+      <w:r>
+        <w:rPr>
+          <w:sz w:val="24"/>
+          <w:szCs w:val="24"/>
+        </w:rPr>
+        <w:t xml:space="preserve"> en de gebruikers. De </w:t>
+      </w:r>
+      <w:proofErr w:type="spellStart"/>
+      <w:r>
+        <w:rPr>
+          <w:sz w:val="24"/>
+          <w:szCs w:val="24"/>
+        </w:rPr>
+        <w:t>admin</w:t>
+      </w:r>
+      <w:proofErr w:type="spellEnd"/>
+      <w:r>
+        <w:rPr>
+          <w:sz w:val="24"/>
+          <w:szCs w:val="24"/>
+        </w:rPr>
+        <w:t xml:space="preserve"> gebruikt deze controller voor het beheren van de </w:t>
+      </w:r>
+      <w:proofErr w:type="spellStart"/>
+      <w:r>
+        <w:rPr>
+          <w:sz w:val="24"/>
+          <w:szCs w:val="24"/>
+        </w:rPr>
+        <w:t>comments</w:t>
+      </w:r>
+      <w:proofErr w:type="spellEnd"/>
+      <w:r>
+        <w:rPr>
+          <w:sz w:val="24"/>
+          <w:szCs w:val="24"/>
+        </w:rPr>
+        <w:t xml:space="preserve">. De user alleen om een </w:t>
+      </w:r>
+      <w:proofErr w:type="spellStart"/>
+      <w:r>
+        <w:rPr>
+          <w:sz w:val="24"/>
+          <w:szCs w:val="24"/>
+        </w:rPr>
+        <w:t>comment</w:t>
+      </w:r>
+      <w:proofErr w:type="spellEnd"/>
+      <w:r>
+        <w:rPr>
+          <w:sz w:val="24"/>
+          <w:szCs w:val="24"/>
+        </w:rPr>
+        <w:t xml:space="preserve"> aan te maken.</w:t>
+      </w:r>
+    </w:p>
+    <w:p>
+      <w:pPr>
+        <w:rPr>
+          <w:sz w:val="24"/>
+          <w:szCs w:val="24"/>
+        </w:rPr>
+      </w:pPr>
+      <w:r>
+        <w:rPr>
+          <w:b/>
+          <w:bCs/>
+          <w:sz w:val="24"/>
+          <w:szCs w:val="24"/>
+        </w:rPr>
+        <w:t xml:space="preserve">Site controller: </w:t>
+      </w:r>
+      <w:r>
+        <w:rPr>
+          <w:sz w:val="24"/>
+          <w:szCs w:val="24"/>
+        </w:rPr>
+        <w:t>Deze controller word gebruikt om de standaard pagina’s te openen.</w:t>
+      </w:r>
+    </w:p>
+    <w:p>
+      <w:pPr>
+        <w:rPr>
+          <w:sz w:val="24"/>
+          <w:szCs w:val="24"/>
+        </w:rPr>
+      </w:pPr>
+      <w:r>
+        <w:rPr>
+          <w:b/>
+          <w:bCs/>
+          <w:sz w:val="24"/>
+          <w:szCs w:val="24"/>
+        </w:rPr>
         <w:t xml:space="preserve">User controller: </w:t>
       </w:r>
       <w:r>
@@ -687,107 +1203,639 @@
           <w:sz w:val="24"/>
           <w:szCs w:val="24"/>
         </w:rPr>
-        <w:t>Deze controller word alleen gebruikt door de admin om de accounts te behren.</w:t>
-      </w:r>
-    </w:p>
-    <w:p>
-      <w:pPr>
-        <w:rPr>
-          <w:sz w:val="24"/>
-          <w:szCs w:val="24"/>
-        </w:rPr>
-      </w:pPr>
-    </w:p>
-    <w:p>
-      <w:pPr>
-        <w:rPr>
-          <w:sz w:val="24"/>
-          <w:szCs w:val="24"/>
-        </w:rPr>
-      </w:pPr>
-      <w:r>
-        <w:rPr>
-          <w:sz w:val="24"/>
-          <w:szCs w:val="24"/>
-        </w:rPr>
-        <w:t>Daarnaast zijn er nog verschillende models die vanzelfsprekend zijn. We hebben User en UserSearch, Comment en CommentSearch, Blog en BlogSearch, ContactForm en LoginForm. De 2 forms zijn de forms heel logisch. Verder zijn User, Comment en Blog eigenlijk gewoon classes. De Search models zijn om alles te regelen voor het zoeken binnen de index page’s.</w:t>
-      </w:r>
-    </w:p>
-    <w:p>
-      <w:pPr>
-        <w:rPr>
-          <w:sz w:val="24"/>
-          <w:szCs w:val="24"/>
-        </w:rPr>
-      </w:pPr>
-    </w:p>
-    <w:p>
-      <w:pPr>
-        <w:rPr>
-          <w:sz w:val="24"/>
-          <w:szCs w:val="24"/>
-        </w:rPr>
-      </w:pPr>
-      <w:r>
-        <w:rPr>
-          <w:sz w:val="24"/>
-          <w:szCs w:val="24"/>
-        </w:rPr>
-        <w:t>Daarnaast zijn er voor blog 3 mogelijke designs die allemaal in 1 view zit. Welk design je hebt ligt aan je role. Een admin moet alle acties van CRUD kunnen uitvoeren over blogs. Dit zelfde geld voor author’s alleen kunnen hun dit alleen over hun eigen blog’s. Een user ziet alleen alle blogs en kan deze lezen.</w:t>
-      </w:r>
-    </w:p>
-    <w:p>
-      <w:pPr>
-        <w:rPr>
-          <w:sz w:val="24"/>
-          <w:szCs w:val="24"/>
-        </w:rPr>
-      </w:pPr>
-      <w:r>
-        <w:rPr>
-          <w:sz w:val="24"/>
-          <w:szCs w:val="24"/>
-        </w:rPr>
-        <w:t>Comments staan altijd onder een blog post. Een admin kan een comment aanamaken via de overview maar dit word niet aangeraden. Ook bij comments is alleen de delete knop zichtbaar voor admins.</w:t>
-      </w:r>
-    </w:p>
-    <w:p>
-      <w:pPr>
-        <w:rPr>
-          <w:sz w:val="24"/>
-          <w:szCs w:val="24"/>
-        </w:rPr>
-      </w:pPr>
-    </w:p>
-    <w:p>
-      <w:pPr>
-        <w:rPr>
-          <w:sz w:val="24"/>
-          <w:szCs w:val="24"/>
-        </w:rPr>
-      </w:pPr>
-    </w:p>
-    <w:p>
-      <w:pPr>
-        <w:rPr>
-          <w:sz w:val="24"/>
-          <w:szCs w:val="24"/>
-        </w:rPr>
-      </w:pPr>
-    </w:p>
-    <w:p>
-      <w:pPr>
-        <w:pStyle w:val="Heading1"/>
-      </w:pPr>
-      <w:bookmarkStart w:id="2" w:name="_Toc34737247"/>
+        <w:t xml:space="preserve">Deze controller word alleen gebruikt door de </w:t>
+      </w:r>
+      <w:proofErr w:type="spellStart"/>
+      <w:r>
+        <w:rPr>
+          <w:sz w:val="24"/>
+          <w:szCs w:val="24"/>
+        </w:rPr>
+        <w:t>admin</w:t>
+      </w:r>
+      <w:proofErr w:type="spellEnd"/>
+      <w:r>
+        <w:rPr>
+          <w:sz w:val="24"/>
+          <w:szCs w:val="24"/>
+        </w:rPr>
+        <w:t xml:space="preserve"> om de accounts te </w:t>
+      </w:r>
+      <w:proofErr w:type="spellStart"/>
+      <w:r>
+        <w:rPr>
+          <w:sz w:val="24"/>
+          <w:szCs w:val="24"/>
+        </w:rPr>
+        <w:t>behren</w:t>
+      </w:r>
+      <w:proofErr w:type="spellEnd"/>
+      <w:r>
+        <w:rPr>
+          <w:sz w:val="24"/>
+          <w:szCs w:val="24"/>
+        </w:rPr>
+        <w:t>.</w:t>
+      </w:r>
+    </w:p>
+    <w:p>
+      <w:pPr>
+        <w:rPr>
+          <w:sz w:val="24"/>
+          <w:szCs w:val="24"/>
+        </w:rPr>
+      </w:pPr>
+    </w:p>
+    <w:p>
+      <w:pPr>
+        <w:rPr>
+          <w:sz w:val="24"/>
+          <w:szCs w:val="24"/>
+        </w:rPr>
+      </w:pPr>
+      <w:r>
+        <w:rPr>
+          <w:sz w:val="24"/>
+          <w:szCs w:val="24"/>
+        </w:rPr>
+        <w:t xml:space="preserve">Daarnaast zijn er nog verschillende </w:t>
+      </w:r>
+      <w:proofErr w:type="spellStart"/>
+      <w:r>
+        <w:rPr>
+          <w:sz w:val="24"/>
+          <w:szCs w:val="24"/>
+        </w:rPr>
+        <w:t>models</w:t>
+      </w:r>
+      <w:proofErr w:type="spellEnd"/>
+      <w:r>
+        <w:rPr>
+          <w:sz w:val="24"/>
+          <w:szCs w:val="24"/>
+        </w:rPr>
+        <w:t xml:space="preserve"> die vanzelfsprekend zijn. We hebben User en </w:t>
+      </w:r>
+      <w:proofErr w:type="spellStart"/>
+      <w:r>
+        <w:rPr>
+          <w:sz w:val="24"/>
+          <w:szCs w:val="24"/>
+        </w:rPr>
+        <w:t>UserSearch</w:t>
+      </w:r>
+      <w:proofErr w:type="spellEnd"/>
+      <w:r>
+        <w:rPr>
+          <w:sz w:val="24"/>
+          <w:szCs w:val="24"/>
+        </w:rPr>
+        <w:t xml:space="preserve">, </w:t>
+      </w:r>
+      <w:proofErr w:type="spellStart"/>
+      <w:r>
+        <w:rPr>
+          <w:sz w:val="24"/>
+          <w:szCs w:val="24"/>
+        </w:rPr>
+        <w:t>Comment</w:t>
+      </w:r>
+      <w:proofErr w:type="spellEnd"/>
+      <w:r>
+        <w:rPr>
+          <w:sz w:val="24"/>
+          <w:szCs w:val="24"/>
+        </w:rPr>
+        <w:t xml:space="preserve"> en </w:t>
+      </w:r>
+      <w:proofErr w:type="spellStart"/>
+      <w:r>
+        <w:rPr>
+          <w:sz w:val="24"/>
+          <w:szCs w:val="24"/>
+        </w:rPr>
+        <w:t>CommentSearch</w:t>
+      </w:r>
+      <w:proofErr w:type="spellEnd"/>
+      <w:r>
+        <w:rPr>
+          <w:sz w:val="24"/>
+          <w:szCs w:val="24"/>
+        </w:rPr>
+        <w:t xml:space="preserve">, Blog en </w:t>
+      </w:r>
+      <w:proofErr w:type="spellStart"/>
+      <w:r>
+        <w:rPr>
+          <w:sz w:val="24"/>
+          <w:szCs w:val="24"/>
+        </w:rPr>
+        <w:t>BlogSearch</w:t>
+      </w:r>
+      <w:proofErr w:type="spellEnd"/>
+      <w:r>
+        <w:rPr>
+          <w:sz w:val="24"/>
+          <w:szCs w:val="24"/>
+        </w:rPr>
+        <w:t xml:space="preserve">, </w:t>
+      </w:r>
+      <w:proofErr w:type="spellStart"/>
+      <w:r>
+        <w:rPr>
+          <w:sz w:val="24"/>
+          <w:szCs w:val="24"/>
+        </w:rPr>
+        <w:t>ContactForm</w:t>
+      </w:r>
+      <w:proofErr w:type="spellEnd"/>
+      <w:r>
+        <w:rPr>
+          <w:sz w:val="24"/>
+          <w:szCs w:val="24"/>
+        </w:rPr>
+        <w:t xml:space="preserve"> en </w:t>
+      </w:r>
+      <w:proofErr w:type="spellStart"/>
+      <w:r>
+        <w:rPr>
+          <w:sz w:val="24"/>
+          <w:szCs w:val="24"/>
+        </w:rPr>
+        <w:t>LoginForm</w:t>
+      </w:r>
+      <w:proofErr w:type="spellEnd"/>
+      <w:r>
+        <w:rPr>
+          <w:sz w:val="24"/>
+          <w:szCs w:val="24"/>
+        </w:rPr>
+        <w:t xml:space="preserve">. De 2 </w:t>
+      </w:r>
+      <w:proofErr w:type="spellStart"/>
+      <w:r>
+        <w:rPr>
+          <w:sz w:val="24"/>
+          <w:szCs w:val="24"/>
+        </w:rPr>
+        <w:t>forms</w:t>
+      </w:r>
+      <w:proofErr w:type="spellEnd"/>
+      <w:r>
+        <w:rPr>
+          <w:sz w:val="24"/>
+          <w:szCs w:val="24"/>
+        </w:rPr>
+        <w:t xml:space="preserve"> zijn de </w:t>
+      </w:r>
+      <w:proofErr w:type="spellStart"/>
+      <w:r>
+        <w:rPr>
+          <w:sz w:val="24"/>
+          <w:szCs w:val="24"/>
+        </w:rPr>
+        <w:t>forms</w:t>
+      </w:r>
+      <w:proofErr w:type="spellEnd"/>
+      <w:r>
+        <w:rPr>
+          <w:sz w:val="24"/>
+          <w:szCs w:val="24"/>
+        </w:rPr>
+        <w:t xml:space="preserve"> heel logisch. Verder zijn User, </w:t>
+      </w:r>
+      <w:proofErr w:type="spellStart"/>
+      <w:r>
+        <w:rPr>
+          <w:sz w:val="24"/>
+          <w:szCs w:val="24"/>
+        </w:rPr>
+        <w:t>Comment</w:t>
+      </w:r>
+      <w:proofErr w:type="spellEnd"/>
+      <w:r>
+        <w:rPr>
+          <w:sz w:val="24"/>
+          <w:szCs w:val="24"/>
+        </w:rPr>
+        <w:t xml:space="preserve"> en Blog eigenlijk gewoon classes. De Search </w:t>
+      </w:r>
+      <w:proofErr w:type="spellStart"/>
+      <w:r>
+        <w:rPr>
+          <w:sz w:val="24"/>
+          <w:szCs w:val="24"/>
+        </w:rPr>
+        <w:t>models</w:t>
+      </w:r>
+      <w:proofErr w:type="spellEnd"/>
+      <w:r>
+        <w:rPr>
+          <w:sz w:val="24"/>
+          <w:szCs w:val="24"/>
+        </w:rPr>
+        <w:t xml:space="preserve"> zijn om alles te regelen voor het zoeken binnen de index </w:t>
+      </w:r>
+      <w:proofErr w:type="spellStart"/>
+      <w:r>
+        <w:rPr>
+          <w:sz w:val="24"/>
+          <w:szCs w:val="24"/>
+        </w:rPr>
+        <w:t>page’s</w:t>
+      </w:r>
+      <w:proofErr w:type="spellEnd"/>
+      <w:r>
+        <w:rPr>
+          <w:sz w:val="24"/>
+          <w:szCs w:val="24"/>
+        </w:rPr>
+        <w:t>.</w:t>
+      </w:r>
+    </w:p>
+    <w:p>
+      <w:pPr>
+        <w:rPr>
+          <w:sz w:val="24"/>
+          <w:szCs w:val="24"/>
+        </w:rPr>
+      </w:pPr>
+    </w:p>
+    <w:p>
+      <w:pPr>
+        <w:rPr>
+          <w:sz w:val="24"/>
+          <w:szCs w:val="24"/>
+        </w:rPr>
+      </w:pPr>
+      <w:r>
+        <w:rPr>
+          <w:sz w:val="24"/>
+          <w:szCs w:val="24"/>
+        </w:rPr>
+        <w:lastRenderedPageBreak/>
+        <w:t xml:space="preserve">Daarnaast zijn er voor blog 3 mogelijke designs die allemaal in 1 view zit. Welk design je hebt ligt aan je </w:t>
+      </w:r>
+      <w:proofErr w:type="spellStart"/>
+      <w:r>
+        <w:rPr>
+          <w:sz w:val="24"/>
+          <w:szCs w:val="24"/>
+        </w:rPr>
+        <w:t>role</w:t>
+      </w:r>
+      <w:proofErr w:type="spellEnd"/>
+      <w:r>
+        <w:rPr>
+          <w:sz w:val="24"/>
+          <w:szCs w:val="24"/>
+        </w:rPr>
+        <w:t xml:space="preserve">. Een </w:t>
+      </w:r>
+      <w:proofErr w:type="spellStart"/>
+      <w:r>
+        <w:rPr>
+          <w:sz w:val="24"/>
+          <w:szCs w:val="24"/>
+        </w:rPr>
+        <w:t>admin</w:t>
+      </w:r>
+      <w:proofErr w:type="spellEnd"/>
+      <w:r>
+        <w:rPr>
+          <w:sz w:val="24"/>
+          <w:szCs w:val="24"/>
+        </w:rPr>
+        <w:t xml:space="preserve"> moet alle acties van CRUD kunnen uitvoeren over blogs. Dit zelfde geld voor </w:t>
+      </w:r>
+      <w:proofErr w:type="spellStart"/>
+      <w:r>
+        <w:rPr>
+          <w:sz w:val="24"/>
+          <w:szCs w:val="24"/>
+        </w:rPr>
+        <w:t>author’s</w:t>
+      </w:r>
+      <w:proofErr w:type="spellEnd"/>
+      <w:r>
+        <w:rPr>
+          <w:sz w:val="24"/>
+          <w:szCs w:val="24"/>
+        </w:rPr>
+        <w:t xml:space="preserve"> alleen kunnen hun dit alleen over hun eigen </w:t>
+      </w:r>
+      <w:proofErr w:type="spellStart"/>
+      <w:r>
+        <w:rPr>
+          <w:sz w:val="24"/>
+          <w:szCs w:val="24"/>
+        </w:rPr>
+        <w:t>blog’s</w:t>
+      </w:r>
+      <w:proofErr w:type="spellEnd"/>
+      <w:r>
+        <w:rPr>
+          <w:sz w:val="24"/>
+          <w:szCs w:val="24"/>
+        </w:rPr>
+        <w:t>. Een user ziet alleen alle blogs en kan deze lezen.</w:t>
+      </w:r>
+    </w:p>
+    <w:p>
+      <w:pPr>
+        <w:rPr>
+          <w:ins w:id="21" w:author="Katlok Gaming" w:date="2020-03-16T10:08:00Z"/>
+          <w:sz w:val="24"/>
+          <w:szCs w:val="24"/>
+        </w:rPr>
+      </w:pPr>
+      <w:proofErr w:type="spellStart"/>
+      <w:r>
+        <w:rPr>
+          <w:sz w:val="24"/>
+          <w:szCs w:val="24"/>
+        </w:rPr>
+        <w:t>Comments</w:t>
+      </w:r>
+      <w:proofErr w:type="spellEnd"/>
+      <w:r>
+        <w:rPr>
+          <w:sz w:val="24"/>
+          <w:szCs w:val="24"/>
+        </w:rPr>
+        <w:t xml:space="preserve"> staan altijd onder een blog post. Een </w:t>
+      </w:r>
+      <w:proofErr w:type="spellStart"/>
+      <w:r>
+        <w:rPr>
+          <w:sz w:val="24"/>
+          <w:szCs w:val="24"/>
+        </w:rPr>
+        <w:t>admin</w:t>
+      </w:r>
+      <w:proofErr w:type="spellEnd"/>
+      <w:r>
+        <w:rPr>
+          <w:sz w:val="24"/>
+          <w:szCs w:val="24"/>
+        </w:rPr>
+        <w:t xml:space="preserve"> kan een </w:t>
+      </w:r>
+      <w:proofErr w:type="spellStart"/>
+      <w:r>
+        <w:rPr>
+          <w:sz w:val="24"/>
+          <w:szCs w:val="24"/>
+        </w:rPr>
+        <w:t>comment</w:t>
+      </w:r>
+      <w:proofErr w:type="spellEnd"/>
+      <w:r>
+        <w:rPr>
+          <w:sz w:val="24"/>
+          <w:szCs w:val="24"/>
+        </w:rPr>
+        <w:t xml:space="preserve"> </w:t>
+      </w:r>
+      <w:proofErr w:type="spellStart"/>
+      <w:r>
+        <w:rPr>
+          <w:sz w:val="24"/>
+          <w:szCs w:val="24"/>
+        </w:rPr>
+        <w:t>aanamaken</w:t>
+      </w:r>
+      <w:proofErr w:type="spellEnd"/>
+      <w:r>
+        <w:rPr>
+          <w:sz w:val="24"/>
+          <w:szCs w:val="24"/>
+        </w:rPr>
+        <w:t xml:space="preserve"> via de </w:t>
+      </w:r>
+      <w:proofErr w:type="spellStart"/>
+      <w:r>
+        <w:rPr>
+          <w:sz w:val="24"/>
+          <w:szCs w:val="24"/>
+        </w:rPr>
+        <w:t>overview</w:t>
+      </w:r>
+      <w:proofErr w:type="spellEnd"/>
+      <w:r>
+        <w:rPr>
+          <w:sz w:val="24"/>
+          <w:szCs w:val="24"/>
+        </w:rPr>
+        <w:t xml:space="preserve"> maar dit word niet aangeraden. Ook bij </w:t>
+      </w:r>
+      <w:proofErr w:type="spellStart"/>
+      <w:r>
+        <w:rPr>
+          <w:sz w:val="24"/>
+          <w:szCs w:val="24"/>
+        </w:rPr>
+        <w:t>comments</w:t>
+      </w:r>
+      <w:proofErr w:type="spellEnd"/>
+      <w:r>
+        <w:rPr>
+          <w:sz w:val="24"/>
+          <w:szCs w:val="24"/>
+        </w:rPr>
+        <w:t xml:space="preserve"> is alleen de delete knop zichtbaar voor </w:t>
+      </w:r>
+      <w:proofErr w:type="spellStart"/>
+      <w:r>
+        <w:rPr>
+          <w:sz w:val="24"/>
+          <w:szCs w:val="24"/>
+        </w:rPr>
+        <w:t>admins</w:t>
+      </w:r>
+      <w:proofErr w:type="spellEnd"/>
+      <w:r>
+        <w:rPr>
+          <w:sz w:val="24"/>
+          <w:szCs w:val="24"/>
+        </w:rPr>
+        <w:t>.</w:t>
+      </w:r>
+    </w:p>
+    <w:p>
+      <w:pPr>
+        <w:rPr>
+          <w:ins w:id="22" w:author="Katlok Gaming" w:date="2020-03-16T10:08:00Z"/>
+          <w:sz w:val="24"/>
+          <w:szCs w:val="24"/>
+        </w:rPr>
+      </w:pPr>
+    </w:p>
+    <w:p>
+      <w:pPr>
+        <w:rPr>
+          <w:sz w:val="24"/>
+          <w:szCs w:val="24"/>
+        </w:rPr>
+      </w:pPr>
+      <w:ins w:id="23" w:author="Katlok Gaming" w:date="2020-03-16T10:08:00Z">
+        <w:r>
+          <w:rPr>
+            <w:sz w:val="24"/>
+            <w:szCs w:val="24"/>
+          </w:rPr>
+          <w:t xml:space="preserve">De </w:t>
+        </w:r>
+        <w:proofErr w:type="spellStart"/>
+        <w:r>
+          <w:rPr>
+            <w:sz w:val="24"/>
+            <w:szCs w:val="24"/>
+          </w:rPr>
+          <w:t>attachments</w:t>
+        </w:r>
+        <w:proofErr w:type="spellEnd"/>
+        <w:r>
+          <w:rPr>
+            <w:sz w:val="24"/>
+            <w:szCs w:val="24"/>
+          </w:rPr>
+          <w:t xml:space="preserve"> worden </w:t>
+        </w:r>
+        <w:proofErr w:type="spellStart"/>
+        <w:r>
+          <w:rPr>
+            <w:sz w:val="24"/>
+            <w:szCs w:val="24"/>
+          </w:rPr>
+          <w:t>mbv</w:t>
+        </w:r>
+        <w:proofErr w:type="spellEnd"/>
+        <w:r>
+          <w:rPr>
+            <w:sz w:val="24"/>
+            <w:szCs w:val="24"/>
+          </w:rPr>
+          <w:t xml:space="preserve"> AJAX geregeld. Als u een file sleept naar het vakje dan bereid hij de upload al voor. Alles wat u dan nog hoeft te doen is op u</w:t>
+        </w:r>
+      </w:ins>
+      <w:ins w:id="24" w:author="Katlok Gaming" w:date="2020-03-16T10:09:00Z">
+        <w:r>
+          <w:rPr>
+            <w:sz w:val="24"/>
+            <w:szCs w:val="24"/>
+          </w:rPr>
+          <w:t xml:space="preserve">pload te drukken en dan word deze verstuurd. </w:t>
+        </w:r>
+      </w:ins>
+      <w:ins w:id="25" w:author="Katlok Gaming" w:date="2020-03-16T10:10:00Z">
+        <w:r>
+          <w:rPr>
+            <w:sz w:val="24"/>
+            <w:szCs w:val="24"/>
+          </w:rPr>
+          <w:t xml:space="preserve">U kan een attachment toevoegen nadat u een blog heeft </w:t>
+        </w:r>
+        <w:proofErr w:type="spellStart"/>
+        <w:r>
+          <w:rPr>
+            <w:sz w:val="24"/>
+            <w:szCs w:val="24"/>
+          </w:rPr>
+          <w:t>gecreërd</w:t>
+        </w:r>
+        <w:proofErr w:type="spellEnd"/>
+        <w:r>
+          <w:rPr>
+            <w:sz w:val="24"/>
+            <w:szCs w:val="24"/>
+          </w:rPr>
+          <w:t xml:space="preserve">. </w:t>
+        </w:r>
+        <w:proofErr w:type="spellStart"/>
+        <w:r>
+          <w:rPr>
+            <w:sz w:val="24"/>
+            <w:szCs w:val="24"/>
+          </w:rPr>
+          <w:t>Admins</w:t>
+        </w:r>
+        <w:proofErr w:type="spellEnd"/>
+        <w:r>
+          <w:rPr>
+            <w:sz w:val="24"/>
+            <w:szCs w:val="24"/>
+          </w:rPr>
+          <w:t xml:space="preserve"> en </w:t>
+        </w:r>
+        <w:proofErr w:type="spellStart"/>
+        <w:r>
+          <w:rPr>
+            <w:sz w:val="24"/>
+            <w:szCs w:val="24"/>
+          </w:rPr>
+          <w:t>authors</w:t>
+        </w:r>
+        <w:proofErr w:type="spellEnd"/>
+        <w:r>
+          <w:rPr>
+            <w:sz w:val="24"/>
+            <w:szCs w:val="24"/>
+          </w:rPr>
+          <w:t xml:space="preserve"> kunnen de attachment ook verwijderen.</w:t>
+        </w:r>
+      </w:ins>
+    </w:p>
+    <w:p>
+      <w:pPr>
+        <w:rPr>
+          <w:sz w:val="24"/>
+          <w:szCs w:val="24"/>
+        </w:rPr>
+      </w:pPr>
+    </w:p>
+    <w:p>
+      <w:pPr>
+        <w:rPr>
+          <w:sz w:val="24"/>
+          <w:szCs w:val="24"/>
+        </w:rPr>
+      </w:pPr>
+    </w:p>
+    <w:p>
+      <w:pPr>
+        <w:rPr>
+          <w:sz w:val="24"/>
+          <w:szCs w:val="24"/>
+        </w:rPr>
+      </w:pPr>
+    </w:p>
+    <w:p>
+      <w:pPr>
+        <w:pStyle w:val="Kop1"/>
+      </w:pPr>
+      <w:bookmarkStart w:id="26" w:name="_Toc34737247"/>
       <w:r>
         <w:t>Gebruik</w:t>
       </w:r>
-      <w:bookmarkEnd w:id="2"/>
-    </w:p>
-    <w:p>
-      <w:r>
-        <w:t>Kwa gebruik kan je de controllers e.d gebruiken die ik heb gemaakt. Wat essentieel is om te weten zijn de acces levels, deze gelden als volgt.</w:t>
+      <w:bookmarkEnd w:id="26"/>
+    </w:p>
+    <w:p>
+      <w:proofErr w:type="spellStart"/>
+      <w:r>
+        <w:t>Kwa</w:t>
+      </w:r>
+      <w:proofErr w:type="spellEnd"/>
+      <w:r>
+        <w:t xml:space="preserve"> gebruik kan je de controllers </w:t>
+      </w:r>
+      <w:proofErr w:type="spellStart"/>
+      <w:r>
+        <w:t>e.d</w:t>
+      </w:r>
+      <w:proofErr w:type="spellEnd"/>
+      <w:r>
+        <w:t xml:space="preserve"> gebruiken die ik heb gemaakt. Wat essentieel is om te weten zijn de acces levels, deze gelden als volgt.</w:t>
       </w:r>
     </w:p>
     <w:p>
@@ -797,49 +1845,117 @@
     </w:p>
     <w:p>
       <w:r>
-        <w:t>Access level 16 = author</w:t>
-      </w:r>
-    </w:p>
-    <w:p>
-      <w:r>
-        <w:t>Access level 98 = admin</w:t>
-      </w:r>
-    </w:p>
-    <w:p>
-      <w:r>
-        <w:t>Access level 99 = Super admin</w:t>
-      </w:r>
-    </w:p>
-    <w:p/>
-    <w:p>
-      <w:pPr>
-        <w:pStyle w:val="Heading1"/>
-      </w:pPr>
-      <w:bookmarkStart w:id="3" w:name="_Toc34737248"/>
+        <w:t xml:space="preserve">Access level 16 = </w:t>
+      </w:r>
+      <w:proofErr w:type="spellStart"/>
+      <w:r>
+        <w:t>author</w:t>
+      </w:r>
+      <w:proofErr w:type="spellEnd"/>
+    </w:p>
+    <w:p>
+      <w:r>
+        <w:t xml:space="preserve">Access level 98 = </w:t>
+      </w:r>
+      <w:proofErr w:type="spellStart"/>
+      <w:r>
+        <w:t>admin</w:t>
+      </w:r>
+      <w:proofErr w:type="spellEnd"/>
+    </w:p>
+    <w:p>
+      <w:r>
+        <w:t xml:space="preserve">Access level 99 = Super </w:t>
+      </w:r>
+      <w:proofErr w:type="spellStart"/>
+      <w:r>
+        <w:t>admin</w:t>
+      </w:r>
+      <w:proofErr w:type="spellEnd"/>
+    </w:p>
+    <w:p/>
+    <w:p>
+      <w:pPr>
+        <w:pStyle w:val="Kop1"/>
+      </w:pPr>
+      <w:bookmarkStart w:id="27" w:name="_Toc34737248"/>
       <w:r>
         <w:t>Tests</w:t>
       </w:r>
-      <w:bookmarkEnd w:id="3"/>
-    </w:p>
-    <w:p>
-      <w:r>
-        <w:t>Ik heb zelf 8 functional tests gemaakt:</w:t>
-      </w:r>
-    </w:p>
-    <w:p>
-      <w:r>
-        <w:t xml:space="preserve">Deze gaan over de 3 role’s en de acties die er zijn. Om deze te tests te gebruiken open een terminal binnen het project. Gebruik vervolgens: vendor\bin\codecept run. Dit verschilt per OS van uw </w:t>
-      </w:r>
-      <w:commentRangeStart w:id="4"/>
+      <w:bookmarkEnd w:id="27"/>
+    </w:p>
+    <w:p>
+      <w:r>
+        <w:t xml:space="preserve">Ik heb zelf </w:t>
+      </w:r>
+      <w:del w:id="28" w:author="Katlok Gaming" w:date="2020-03-16T10:04:00Z">
+        <w:r>
+          <w:delText xml:space="preserve">8 </w:delText>
+        </w:r>
+      </w:del>
+      <w:ins w:id="29" w:author="Katlok Gaming" w:date="2020-03-16T10:04:00Z">
+        <w:r>
+          <w:t>10</w:t>
+        </w:r>
+        <w:r>
+          <w:t xml:space="preserve"> </w:t>
+        </w:r>
+      </w:ins>
+      <w:proofErr w:type="spellStart"/>
+      <w:r>
+        <w:t>functional</w:t>
+      </w:r>
+      <w:proofErr w:type="spellEnd"/>
+      <w:r>
+        <w:t xml:space="preserve"> tests gemaakt:</w:t>
+      </w:r>
+    </w:p>
+    <w:p>
+      <w:r>
+        <w:t xml:space="preserve">Deze gaan over de 3 </w:t>
+      </w:r>
+      <w:proofErr w:type="spellStart"/>
+      <w:r>
+        <w:t>role’s</w:t>
+      </w:r>
+      <w:proofErr w:type="spellEnd"/>
+      <w:r>
+        <w:t xml:space="preserve"> en de acties die er zijn. Om deze te tests te gebruiken open een terminal binnen het project. Gebruik vervolgens: </w:t>
+      </w:r>
+      <w:proofErr w:type="spellStart"/>
+      <w:r>
+        <w:t>vendor</w:t>
+      </w:r>
+      <w:proofErr w:type="spellEnd"/>
+      <w:r>
+        <w:t>\bin\</w:t>
+      </w:r>
+      <w:proofErr w:type="spellStart"/>
+      <w:r>
+        <w:t>codecept</w:t>
+      </w:r>
+      <w:proofErr w:type="spellEnd"/>
+      <w:r>
+        <w:t xml:space="preserve"> run. Dit verschilt per OS van uw </w:t>
+      </w:r>
+      <w:commentRangeStart w:id="30"/>
+      <w:commentRangeStart w:id="31"/>
       <w:r>
         <w:t>computer</w:t>
       </w:r>
-      <w:commentRangeEnd w:id="4"/>
-      <w:r>
-        <w:rPr>
-          <w:rStyle w:val="CommentReference"/>
-        </w:rPr>
-        <w:commentReference w:id="4"/>
+      <w:commentRangeEnd w:id="30"/>
+      <w:r>
+        <w:rPr>
+          <w:rStyle w:val="Verwijzingopmerking"/>
+        </w:rPr>
+        <w:commentReference w:id="30"/>
+      </w:r>
+      <w:commentRangeEnd w:id="31"/>
+      <w:r>
+        <w:rPr>
+          <w:rStyle w:val="Verwijzingopmerking"/>
+        </w:rPr>
+        <w:commentReference w:id="31"/>
       </w:r>
       <w:r>
         <w:t>.</w:t>
@@ -847,28 +1963,36 @@
     </w:p>
     <w:p>
       <w:pPr>
-        <w:pStyle w:val="Heading1"/>
-      </w:pPr>
-      <w:bookmarkStart w:id="6" w:name="_Toc34737249"/>
+        <w:pStyle w:val="Kop1"/>
+      </w:pPr>
+      <w:bookmarkStart w:id="32" w:name="_Toc34737249"/>
       <w:r>
         <w:t>Database</w:t>
       </w:r>
-      <w:bookmarkEnd w:id="6"/>
-    </w:p>
-    <w:p>
-      <w:r>
-        <w:t>Mijn database is dedumpt en staat in een mapje zodat u hem kan overnemen. Bij het mapje kopje screenshots zal een screenshot van de database staan.</w:t>
-      </w:r>
-    </w:p>
-    <w:p>
-      <w:pPr>
-        <w:pStyle w:val="Heading1"/>
-      </w:pPr>
-      <w:bookmarkStart w:id="7" w:name="_Toc34737250"/>
+      <w:bookmarkEnd w:id="32"/>
+    </w:p>
+    <w:p>
+      <w:r>
+        <w:t xml:space="preserve">Mijn database is </w:t>
+      </w:r>
+      <w:proofErr w:type="spellStart"/>
+      <w:r>
+        <w:t>dedumpt</w:t>
+      </w:r>
+      <w:proofErr w:type="spellEnd"/>
+      <w:r>
+        <w:t xml:space="preserve"> en staat in een mapje zodat u hem kan overnemen. Bij het mapje kopje screenshots zal een screenshot van de database staan.</w:t>
+      </w:r>
+    </w:p>
+    <w:p>
+      <w:pPr>
+        <w:pStyle w:val="Kop1"/>
+      </w:pPr>
+      <w:bookmarkStart w:id="33" w:name="_Toc34737250"/>
       <w:r>
         <w:t>Screenshots</w:t>
       </w:r>
-      <w:bookmarkEnd w:id="7"/>
+      <w:bookmarkEnd w:id="33"/>
     </w:p>
     <w:p>
       <w:r>
@@ -881,65 +2005,12 @@
           <w:noProof/>
           <w:lang w:val="en-US"/>
         </w:rPr>
+        <w:lastRenderedPageBreak/>
         <w:drawing>
           <wp:inline distT="0" distB="0" distL="0" distR="0" wp14:anchorId="0963DFA4" wp14:editId="57873C44">
             <wp:extent cx="5731510" cy="2292350"/>
             <wp:effectExtent l="0" t="0" r="2540" b="0"/>
             <wp:docPr id="1" name="Afbeelding 1"/>
-            <wp:cNvGraphicFramePr>
-              <a:graphicFrameLocks xmlns:a="http://schemas.openxmlformats.org/drawingml/2006/main" noChangeAspect="1"/>
-            </wp:cNvGraphicFramePr>
-            <a:graphic xmlns:a="http://schemas.openxmlformats.org/drawingml/2006/main">
-              <a:graphicData uri="http://schemas.openxmlformats.org/drawingml/2006/picture">
-                <pic:pic xmlns:pic="http://schemas.openxmlformats.org/drawingml/2006/picture">
-                  <pic:nvPicPr>
-                    <pic:cNvPr id="1" name=""/>
-                    <pic:cNvPicPr/>
-                  </pic:nvPicPr>
-                  <pic:blipFill>
-                    <a:blip r:embed="rId9"/>
-                    <a:stretch>
-                      <a:fillRect/>
-                    </a:stretch>
-                  </pic:blipFill>
-                  <pic:spPr>
-                    <a:xfrm>
-                      <a:off x="0" y="0"/>
-                      <a:ext cx="5731510" cy="2292350"/>
-                    </a:xfrm>
-                    <a:prstGeom prst="rect">
-                      <a:avLst/>
-                    </a:prstGeom>
-                  </pic:spPr>
-                </pic:pic>
-              </a:graphicData>
-            </a:graphic>
-          </wp:inline>
-        </w:drawing>
-      </w:r>
-    </w:p>
-    <w:p/>
-    <w:p/>
-    <w:p/>
-    <w:p/>
-    <w:p/>
-    <w:p/>
-    <w:p>
-      <w:r>
-        <w:t>Een screenshot van de admin homepage</w:t>
-      </w:r>
-    </w:p>
-    <w:p>
-      <w:r>
-        <w:rPr>
-          <w:noProof/>
-          <w:lang w:val="en-US"/>
-        </w:rPr>
-        <w:drawing>
-          <wp:inline distT="0" distB="0" distL="0" distR="0" wp14:anchorId="7A1FE48D" wp14:editId="348FEBFC">
-            <wp:extent cx="5731510" cy="2783205"/>
-            <wp:effectExtent l="0" t="0" r="2540" b="0"/>
-            <wp:docPr id="4" name="Afbeelding 4"/>
             <wp:cNvGraphicFramePr>
               <a:graphicFrameLocks xmlns:a="http://schemas.openxmlformats.org/drawingml/2006/main" noChangeAspect="1"/>
             </wp:cNvGraphicFramePr>
@@ -959,7 +2030,7 @@
                   <pic:spPr>
                     <a:xfrm>
                       <a:off x="0" y="0"/>
-                      <a:ext cx="5731510" cy="2783205"/>
+                      <a:ext cx="5731510" cy="2292350"/>
                     </a:xfrm>
                     <a:prstGeom prst="rect">
                       <a:avLst/>
@@ -973,9 +2044,22 @@
       </w:r>
     </w:p>
     <w:p/>
-    <w:p>
-      <w:r>
-        <w:t>Een screenshot van de blog index: admin.</w:t>
+    <w:p/>
+    <w:p/>
+    <w:p/>
+    <w:p/>
+    <w:p/>
+    <w:p>
+      <w:r>
+        <w:t xml:space="preserve">Een screenshot van de </w:t>
+      </w:r>
+      <w:proofErr w:type="spellStart"/>
+      <w:r>
+        <w:t>admin</w:t>
+      </w:r>
+      <w:proofErr w:type="spellEnd"/>
+      <w:r>
+        <w:t xml:space="preserve"> homepage</w:t>
       </w:r>
     </w:p>
     <w:p>
@@ -985,10 +2069,10 @@
           <w:lang w:val="en-US"/>
         </w:rPr>
         <w:drawing>
-          <wp:inline distT="0" distB="0" distL="0" distR="0" wp14:anchorId="105CF8A5" wp14:editId="59BB7A1A">
-            <wp:extent cx="5731510" cy="2886710"/>
-            <wp:effectExtent l="0" t="0" r="2540" b="8890"/>
-            <wp:docPr id="5" name="Afbeelding 5"/>
+          <wp:inline distT="0" distB="0" distL="0" distR="0" wp14:anchorId="7A1FE48D" wp14:editId="348FEBFC">
+            <wp:extent cx="5731510" cy="2783205"/>
+            <wp:effectExtent l="0" t="0" r="2540" b="0"/>
+            <wp:docPr id="4" name="Afbeelding 4"/>
             <wp:cNvGraphicFramePr>
               <a:graphicFrameLocks xmlns:a="http://schemas.openxmlformats.org/drawingml/2006/main" noChangeAspect="1"/>
             </wp:cNvGraphicFramePr>
@@ -1008,7 +2092,7 @@
                   <pic:spPr>
                     <a:xfrm>
                       <a:off x="0" y="0"/>
-                      <a:ext cx="5731510" cy="2886710"/>
+                      <a:ext cx="5731510" cy="2783205"/>
                     </a:xfrm>
                     <a:prstGeom prst="rect">
                       <a:avLst/>
@@ -1022,15 +2106,17 @@
       </w:r>
     </w:p>
     <w:p/>
-    <w:p/>
-    <w:p/>
-    <w:p/>
-    <w:p/>
-    <w:p/>
-    <w:p/>
-    <w:p>
-      <w:r>
-        <w:t>Een screenshot van de blog index: author.</w:t>
+    <w:p>
+      <w:r>
+        <w:t xml:space="preserve">Een screenshot van de blog index: </w:t>
+      </w:r>
+      <w:proofErr w:type="spellStart"/>
+      <w:r>
+        <w:t>admin</w:t>
+      </w:r>
+      <w:proofErr w:type="spellEnd"/>
+      <w:r>
+        <w:t>.</w:t>
       </w:r>
     </w:p>
     <w:p>
@@ -1039,11 +2125,12 @@
           <w:noProof/>
           <w:lang w:val="en-US"/>
         </w:rPr>
+        <w:lastRenderedPageBreak/>
         <w:drawing>
-          <wp:inline distT="0" distB="0" distL="0" distR="0" wp14:anchorId="08481F13" wp14:editId="51DCD765">
-            <wp:extent cx="5731510" cy="2895600"/>
-            <wp:effectExtent l="0" t="0" r="2540" b="0"/>
-            <wp:docPr id="6" name="Afbeelding 6"/>
+          <wp:inline distT="0" distB="0" distL="0" distR="0" wp14:anchorId="105CF8A5" wp14:editId="59BB7A1A">
+            <wp:extent cx="5731510" cy="2886710"/>
+            <wp:effectExtent l="0" t="0" r="2540" b="8890"/>
+            <wp:docPr id="5" name="Afbeelding 5"/>
             <wp:cNvGraphicFramePr>
               <a:graphicFrameLocks xmlns:a="http://schemas.openxmlformats.org/drawingml/2006/main" noChangeAspect="1"/>
             </wp:cNvGraphicFramePr>
@@ -1063,7 +2150,7 @@
                   <pic:spPr>
                     <a:xfrm>
                       <a:off x="0" y="0"/>
-                      <a:ext cx="5731510" cy="2895600"/>
+                      <a:ext cx="5731510" cy="2886710"/>
                     </a:xfrm>
                     <a:prstGeom prst="rect">
                       <a:avLst/>
@@ -1077,9 +2164,23 @@
       </w:r>
     </w:p>
     <w:p/>
-    <w:p>
-      <w:r>
-        <w:t>Een screenshot van de blog index: geust</w:t>
+    <w:p/>
+    <w:p/>
+    <w:p/>
+    <w:p/>
+    <w:p/>
+    <w:p/>
+    <w:p>
+      <w:r>
+        <w:t xml:space="preserve">Een screenshot van de blog index: </w:t>
+      </w:r>
+      <w:proofErr w:type="spellStart"/>
+      <w:r>
+        <w:t>author</w:t>
+      </w:r>
+      <w:proofErr w:type="spellEnd"/>
+      <w:r>
+        <w:t>.</w:t>
       </w:r>
     </w:p>
     <w:p>
@@ -1089,10 +2190,10 @@
           <w:lang w:val="en-US"/>
         </w:rPr>
         <w:drawing>
-          <wp:inline distT="0" distB="0" distL="0" distR="0" wp14:anchorId="20402013" wp14:editId="571B3F55">
-            <wp:extent cx="5731510" cy="2886710"/>
-            <wp:effectExtent l="0" t="0" r="2540" b="8890"/>
-            <wp:docPr id="7" name="Afbeelding 7"/>
+          <wp:inline distT="0" distB="0" distL="0" distR="0" wp14:anchorId="08481F13" wp14:editId="51DCD765">
+            <wp:extent cx="5731510" cy="2895600"/>
+            <wp:effectExtent l="0" t="0" r="2540" b="0"/>
+            <wp:docPr id="6" name="Afbeelding 6"/>
             <wp:cNvGraphicFramePr>
               <a:graphicFrameLocks xmlns:a="http://schemas.openxmlformats.org/drawingml/2006/main" noChangeAspect="1"/>
             </wp:cNvGraphicFramePr>
@@ -1112,7 +2213,7 @@
                   <pic:spPr>
                     <a:xfrm>
                       <a:off x="0" y="0"/>
-                      <a:ext cx="5731510" cy="2886710"/>
+                      <a:ext cx="5731510" cy="2895600"/>
                     </a:xfrm>
                     <a:prstGeom prst="rect">
                       <a:avLst/>
@@ -1126,16 +2227,15 @@
       </w:r>
     </w:p>
     <w:p/>
-    <w:p/>
-    <w:p/>
-    <w:p/>
-    <w:p/>
-    <w:p/>
-    <w:p/>
-    <w:p>
-      <w:r>
-        <w:t>Een screenshot van Create Blog</w:t>
-      </w:r>
+    <w:p>
+      <w:r>
+        <w:t xml:space="preserve">Een screenshot van de blog index: </w:t>
+      </w:r>
+      <w:proofErr w:type="spellStart"/>
+      <w:r>
+        <w:t>geust</w:t>
+      </w:r>
+      <w:proofErr w:type="spellEnd"/>
     </w:p>
     <w:p>
       <w:r>
@@ -1143,11 +2243,12 @@
           <w:noProof/>
           <w:lang w:val="en-US"/>
         </w:rPr>
+        <w:lastRenderedPageBreak/>
         <w:drawing>
-          <wp:inline distT="0" distB="0" distL="0" distR="0" wp14:anchorId="4B599631" wp14:editId="46E3A85F">
-            <wp:extent cx="5731510" cy="2788285"/>
-            <wp:effectExtent l="0" t="0" r="2540" b="0"/>
-            <wp:docPr id="8" name="Afbeelding 8"/>
+          <wp:inline distT="0" distB="0" distL="0" distR="0" wp14:anchorId="20402013" wp14:editId="571B3F55">
+            <wp:extent cx="5731510" cy="2886710"/>
+            <wp:effectExtent l="0" t="0" r="2540" b="8890"/>
+            <wp:docPr id="7" name="Afbeelding 7"/>
             <wp:cNvGraphicFramePr>
               <a:graphicFrameLocks xmlns:a="http://schemas.openxmlformats.org/drawingml/2006/main" noChangeAspect="1"/>
             </wp:cNvGraphicFramePr>
@@ -1167,7 +2268,7 @@
                   <pic:spPr>
                     <a:xfrm>
                       <a:off x="0" y="0"/>
-                      <a:ext cx="5731510" cy="2788285"/>
+                      <a:ext cx="5731510" cy="2886710"/>
                     </a:xfrm>
                     <a:prstGeom prst="rect">
                       <a:avLst/>
@@ -1181,9 +2282,23 @@
       </w:r>
     </w:p>
     <w:p/>
-    <w:p>
-      <w:r>
-        <w:t>Een screenshot van Edit Blog</w:t>
+    <w:p/>
+    <w:p/>
+    <w:p/>
+    <w:p/>
+    <w:p/>
+    <w:p/>
+    <w:p>
+      <w:r>
+        <w:t xml:space="preserve">Een screenshot van </w:t>
+      </w:r>
+      <w:proofErr w:type="spellStart"/>
+      <w:r>
+        <w:t>Create</w:t>
+      </w:r>
+      <w:proofErr w:type="spellEnd"/>
+      <w:r>
+        <w:t xml:space="preserve"> Blog</w:t>
       </w:r>
     </w:p>
     <w:p>
@@ -1193,10 +2308,10 @@
           <w:lang w:val="en-US"/>
         </w:rPr>
         <w:drawing>
-          <wp:inline distT="0" distB="0" distL="0" distR="0" wp14:anchorId="26BF24CC" wp14:editId="0DF36940">
-            <wp:extent cx="5731510" cy="2767330"/>
+          <wp:inline distT="0" distB="0" distL="0" distR="0" wp14:anchorId="4B599631" wp14:editId="46E3A85F">
+            <wp:extent cx="5731510" cy="2788285"/>
             <wp:effectExtent l="0" t="0" r="2540" b="0"/>
-            <wp:docPr id="9" name="Afbeelding 9"/>
+            <wp:docPr id="8" name="Afbeelding 8"/>
             <wp:cNvGraphicFramePr>
               <a:graphicFrameLocks xmlns:a="http://schemas.openxmlformats.org/drawingml/2006/main" noChangeAspect="1"/>
             </wp:cNvGraphicFramePr>
@@ -1216,7 +2331,7 @@
                   <pic:spPr>
                     <a:xfrm>
                       <a:off x="0" y="0"/>
-                      <a:ext cx="5731510" cy="2767330"/>
+                      <a:ext cx="5731510" cy="2788285"/>
                     </a:xfrm>
                     <a:prstGeom prst="rect">
                       <a:avLst/>
@@ -1230,16 +2345,17 @@
       </w:r>
     </w:p>
     <w:p/>
-    <w:p/>
-    <w:p/>
-    <w:p/>
-    <w:p/>
-    <w:p/>
-    <w:p/>
-    <w:p/>
-    <w:p>
-      <w:r>
-        <w:t>Een screenshot van Blog lezen</w:t>
+    <w:p>
+      <w:r>
+        <w:t xml:space="preserve">Een screenshot van </w:t>
+      </w:r>
+      <w:proofErr w:type="spellStart"/>
+      <w:r>
+        <w:t>Edit</w:t>
+      </w:r>
+      <w:proofErr w:type="spellEnd"/>
+      <w:r>
+        <w:t xml:space="preserve"> Blog</w:t>
       </w:r>
     </w:p>
     <w:p>
@@ -1248,11 +2364,12 @@
           <w:noProof/>
           <w:lang w:val="en-US"/>
         </w:rPr>
+        <w:lastRenderedPageBreak/>
         <w:drawing>
-          <wp:inline distT="0" distB="0" distL="0" distR="0" wp14:anchorId="4E196622" wp14:editId="3F7014CC">
-            <wp:extent cx="5731510" cy="2907665"/>
-            <wp:effectExtent l="0" t="0" r="2540" b="6985"/>
-            <wp:docPr id="10" name="Afbeelding 10"/>
+          <wp:inline distT="0" distB="0" distL="0" distR="0" wp14:anchorId="26BF24CC" wp14:editId="0DF36940">
+            <wp:extent cx="5731510" cy="2767330"/>
+            <wp:effectExtent l="0" t="0" r="2540" b="0"/>
+            <wp:docPr id="9" name="Afbeelding 9"/>
             <wp:cNvGraphicFramePr>
               <a:graphicFrameLocks xmlns:a="http://schemas.openxmlformats.org/drawingml/2006/main" noChangeAspect="1"/>
             </wp:cNvGraphicFramePr>
@@ -1272,7 +2389,7 @@
                   <pic:spPr>
                     <a:xfrm>
                       <a:off x="0" y="0"/>
-                      <a:ext cx="5731510" cy="2907665"/>
+                      <a:ext cx="5731510" cy="2767330"/>
                     </a:xfrm>
                     <a:prstGeom prst="rect">
                       <a:avLst/>
@@ -1285,9 +2402,17 @@
         </w:drawing>
       </w:r>
     </w:p>
-    <w:p>
-      <w:r>
-        <w:t>Een screenshot van Comment index</w:t>
+    <w:p/>
+    <w:p/>
+    <w:p/>
+    <w:p/>
+    <w:p/>
+    <w:p/>
+    <w:p/>
+    <w:p/>
+    <w:p>
+      <w:r>
+        <w:t>Een screenshot van Blog lezen</w:t>
       </w:r>
     </w:p>
     <w:p>
@@ -1297,10 +2422,10 @@
           <w:lang w:val="en-US"/>
         </w:rPr>
         <w:drawing>
-          <wp:inline distT="0" distB="0" distL="0" distR="0" wp14:anchorId="49DAA5E8" wp14:editId="641BA047">
-            <wp:extent cx="5731510" cy="2910840"/>
-            <wp:effectExtent l="0" t="0" r="2540" b="3810"/>
-            <wp:docPr id="11" name="Afbeelding 11"/>
+          <wp:inline distT="0" distB="0" distL="0" distR="0" wp14:anchorId="4E196622" wp14:editId="3F7014CC">
+            <wp:extent cx="5731510" cy="2907665"/>
+            <wp:effectExtent l="0" t="0" r="2540" b="6985"/>
+            <wp:docPr id="10" name="Afbeelding 10"/>
             <wp:cNvGraphicFramePr>
               <a:graphicFrameLocks xmlns:a="http://schemas.openxmlformats.org/drawingml/2006/main" noChangeAspect="1"/>
             </wp:cNvGraphicFramePr>
@@ -1320,6 +2445,63 @@
                   <pic:spPr>
                     <a:xfrm>
                       <a:off x="0" y="0"/>
+                      <a:ext cx="5731510" cy="2907665"/>
+                    </a:xfrm>
+                    <a:prstGeom prst="rect">
+                      <a:avLst/>
+                    </a:prstGeom>
+                  </pic:spPr>
+                </pic:pic>
+              </a:graphicData>
+            </a:graphic>
+          </wp:inline>
+        </w:drawing>
+      </w:r>
+    </w:p>
+    <w:p>
+      <w:r>
+        <w:t xml:space="preserve">Een screenshot van </w:t>
+      </w:r>
+      <w:proofErr w:type="spellStart"/>
+      <w:r>
+        <w:t>Comment</w:t>
+      </w:r>
+      <w:proofErr w:type="spellEnd"/>
+      <w:r>
+        <w:t xml:space="preserve"> index</w:t>
+      </w:r>
+    </w:p>
+    <w:p>
+      <w:r>
+        <w:rPr>
+          <w:noProof/>
+          <w:lang w:val="en-US"/>
+        </w:rPr>
+        <w:lastRenderedPageBreak/>
+        <w:drawing>
+          <wp:inline distT="0" distB="0" distL="0" distR="0" wp14:anchorId="49DAA5E8" wp14:editId="641BA047">
+            <wp:extent cx="5731510" cy="2910840"/>
+            <wp:effectExtent l="0" t="0" r="2540" b="3810"/>
+            <wp:docPr id="11" name="Afbeelding 11"/>
+            <wp:cNvGraphicFramePr>
+              <a:graphicFrameLocks xmlns:a="http://schemas.openxmlformats.org/drawingml/2006/main" noChangeAspect="1"/>
+            </wp:cNvGraphicFramePr>
+            <a:graphic xmlns:a="http://schemas.openxmlformats.org/drawingml/2006/main">
+              <a:graphicData uri="http://schemas.openxmlformats.org/drawingml/2006/picture">
+                <pic:pic xmlns:pic="http://schemas.openxmlformats.org/drawingml/2006/picture">
+                  <pic:nvPicPr>
+                    <pic:cNvPr id="1" name=""/>
+                    <pic:cNvPicPr/>
+                  </pic:nvPicPr>
+                  <pic:blipFill>
+                    <a:blip r:embed="rId18"/>
+                    <a:stretch>
+                      <a:fillRect/>
+                    </a:stretch>
+                  </pic:blipFill>
+                  <pic:spPr>
+                    <a:xfrm>
+                      <a:off x="0" y="0"/>
                       <a:ext cx="5731510" cy="2910840"/>
                     </a:xfrm>
                     <a:prstGeom prst="rect">
@@ -1343,7 +2525,15 @@
     <w:p/>
     <w:p>
       <w:r>
-        <w:t>Een screenshot van comment toevoegen</w:t>
+        <w:t xml:space="preserve">Een screenshot van </w:t>
+      </w:r>
+      <w:proofErr w:type="spellStart"/>
+      <w:r>
+        <w:t>comment</w:t>
+      </w:r>
+      <w:proofErr w:type="spellEnd"/>
+      <w:r>
+        <w:t xml:space="preserve"> toevoegen</w:t>
       </w:r>
     </w:p>
     <w:p>
@@ -1375,7 +2565,7 @@
                     <pic:cNvPicPr/>
                   </pic:nvPicPr>
                   <pic:blipFill rotWithShape="1">
-                    <a:blip r:embed="rId16"/>
+                    <a:blip r:embed="rId17"/>
                     <a:srcRect t="53068"/>
                     <a:stretch/>
                   </pic:blipFill>
@@ -1404,7 +2594,7 @@
       </w:r>
     </w:p>
     <w:sectPr>
-      <w:footerReference w:type="default" r:id="rId18"/>
+      <w:footerReference w:type="default" r:id="rId19"/>
       <w:pgSz w:w="11906" w:h="16838"/>
       <w:pgMar w:top="1440" w:right="1440" w:bottom="1440" w:left="1440" w:header="708" w:footer="708" w:gutter="0"/>
       <w:cols w:space="708"/>
@@ -1415,15 +2605,15 @@
 </file>
 
 <file path=word/comments.xml><?xml version="1.0" encoding="utf-8"?>
-<w:comments xmlns:wpc="http://schemas.microsoft.com/office/word/2010/wordprocessingCanvas" xmlns:cx="http://schemas.microsoft.com/office/drawing/2014/chartex" xmlns:cx1="http://schemas.microsoft.com/office/drawing/2015/9/8/chartex" xmlns:mc="http://schemas.openxmlformats.org/markup-compatibility/2006" xmlns:o="urn:schemas-microsoft-com:office:office" xmlns:r="http://schemas.openxmlformats.org/officeDocument/2006/relationships" xmlns:m="http://schemas.openxmlformats.org/officeDocument/2006/math" xmlns:v="urn:schemas-microsoft-com:vml" xmlns:wp14="http://schemas.microsoft.com/office/word/2010/wordprocessingDrawing" xmlns:wp="http://schemas.openxmlformats.org/drawingml/2006/wordprocessingDrawing" xmlns:w10="urn:schemas-microsoft-com:office:word" xmlns:w="http://schemas.openxmlformats.org/wordprocessingml/2006/main" xmlns:w14="http://schemas.microsoft.com/office/word/2010/wordml" xmlns:w15="http://schemas.microsoft.com/office/word/2012/wordml" xmlns:w16se="http://schemas.microsoft.com/office/word/2015/wordml/symex" xmlns:wpg="http://schemas.microsoft.com/office/word/2010/wordprocessingGroup" xmlns:wpi="http://schemas.microsoft.com/office/word/2010/wordprocessingInk" xmlns:wne="http://schemas.microsoft.com/office/word/2006/wordml" xmlns:wps="http://schemas.microsoft.com/office/word/2010/wordprocessingShape" mc:Ignorable="w14 w15 w16se wp14">
+<w:comments xmlns:wpc="http://schemas.microsoft.com/office/word/2010/wordprocessingCanvas" xmlns:cx="http://schemas.microsoft.com/office/drawing/2014/chartex" xmlns:cx1="http://schemas.microsoft.com/office/drawing/2015/9/8/chartex" xmlns:cx2="http://schemas.microsoft.com/office/drawing/2015/10/21/chartex" xmlns:cx3="http://schemas.microsoft.com/office/drawing/2016/5/9/chartex" xmlns:cx4="http://schemas.microsoft.com/office/drawing/2016/5/10/chartex" xmlns:cx5="http://schemas.microsoft.com/office/drawing/2016/5/11/chartex" xmlns:cx6="http://schemas.microsoft.com/office/drawing/2016/5/12/chartex" xmlns:cx7="http://schemas.microsoft.com/office/drawing/2016/5/13/chartex" xmlns:cx8="http://schemas.microsoft.com/office/drawing/2016/5/14/chartex" xmlns:mc="http://schemas.openxmlformats.org/markup-compatibility/2006" xmlns:aink="http://schemas.microsoft.com/office/drawing/2016/ink" xmlns:am3d="http://schemas.microsoft.com/office/drawing/2017/model3d" xmlns:o="urn:schemas-microsoft-com:office:office" xmlns:r="http://schemas.openxmlformats.org/officeDocument/2006/relationships" xmlns:m="http://schemas.openxmlformats.org/officeDocument/2006/math" xmlns:v="urn:schemas-microsoft-com:vml" xmlns:wp14="http://schemas.microsoft.com/office/word/2010/wordprocessingDrawing" xmlns:wp="http://schemas.openxmlformats.org/drawingml/2006/wordprocessingDrawing" xmlns:w10="urn:schemas-microsoft-com:office:word" xmlns:w="http://schemas.openxmlformats.org/wordprocessingml/2006/main" xmlns:w14="http://schemas.microsoft.com/office/word/2010/wordml" xmlns:w15="http://schemas.microsoft.com/office/word/2012/wordml" xmlns:w16cid="http://schemas.microsoft.com/office/word/2016/wordml/cid" xmlns:w16se="http://schemas.microsoft.com/office/word/2015/wordml/symex" xmlns:wpg="http://schemas.microsoft.com/office/word/2010/wordprocessingGroup" xmlns:wpi="http://schemas.microsoft.com/office/word/2010/wordprocessingInk" xmlns:wne="http://schemas.microsoft.com/office/word/2006/wordml" xmlns:wps="http://schemas.microsoft.com/office/word/2010/wordprocessingShape" mc:Ignorable="w14 w15 w16se w16cid wp14">
   <w:comment w:id="1" w:author="Mathieu van der Wal" w:date="2020-03-11T15:10:00Z" w:initials="MvdW">
     <w:p>
       <w:pPr>
-        <w:pStyle w:val="CommentText"/>
-      </w:pPr>
-      <w:r>
-        <w:rPr>
-          <w:rStyle w:val="CommentReference"/>
+        <w:pStyle w:val="Tekstopmerking"/>
+      </w:pPr>
+      <w:r>
+        <w:rPr>
+          <w:rStyle w:val="Verwijzingopmerking"/>
         </w:rPr>
         <w:annotationRef/>
       </w:r>
@@ -1432,36 +2622,87 @@
       </w:r>
     </w:p>
   </w:comment>
-  <w:comment w:id="4" w:author="Mathieu van der Wal" w:date="2020-03-11T15:13:00Z" w:initials="MvdW">
-    <w:p>
-      <w:pPr>
-        <w:pStyle w:val="CommentText"/>
-      </w:pPr>
-      <w:r>
-        <w:rPr>
-          <w:rStyle w:val="CommentReference"/>
+  <w:comment w:id="2" w:author="Katlok Gaming" w:date="2020-03-16T10:10:00Z" w:initials="KG">
+    <w:p>
+      <w:pPr>
+        <w:pStyle w:val="Tekstopmerking"/>
+      </w:pPr>
+      <w:r>
+        <w:rPr>
+          <w:rStyle w:val="Verwijzingopmerking"/>
         </w:rPr>
         <w:annotationRef/>
       </w:r>
       <w:r>
+        <w:t>Bedoelde u dit?</w:t>
+      </w:r>
+    </w:p>
+    <w:p>
+      <w:pPr>
+        <w:pStyle w:val="Tekstopmerking"/>
+      </w:pPr>
+    </w:p>
+  </w:comment>
+  <w:comment w:id="30" w:author="Mathieu van der Wal" w:date="2020-03-11T15:13:00Z" w:initials="MvdW">
+    <w:p>
+      <w:pPr>
+        <w:pStyle w:val="Tekstopmerking"/>
+      </w:pPr>
+      <w:r>
+        <w:rPr>
+          <w:rStyle w:val="Verwijzingopmerking"/>
+        </w:rPr>
+        <w:annotationRef/>
+      </w:r>
+      <w:r>
         <w:t>Kun je de acceptatie-tests uit dit project halen omdat we die niet gebruiken?</w:t>
       </w:r>
-      <w:bookmarkStart w:id="5" w:name="_GoBack"/>
-      <w:bookmarkEnd w:id="5"/>
+    </w:p>
+  </w:comment>
+  <w:comment w:id="31" w:author="Katlok Gaming" w:date="2020-03-16T10:04:00Z" w:initials="KG">
+    <w:p>
+      <w:pPr>
+        <w:pStyle w:val="Tekstopmerking"/>
+      </w:pPr>
+      <w:r>
+        <w:rPr>
+          <w:rStyle w:val="Verwijzingopmerking"/>
+        </w:rPr>
+        <w:annotationRef/>
+      </w:r>
+      <w:r>
+        <w:t xml:space="preserve">Ik heb ze </w:t>
+      </w:r>
+      <w:proofErr w:type="spellStart"/>
+      <w:r>
+        <w:t>weggehaalt</w:t>
+      </w:r>
+      <w:proofErr w:type="spellEnd"/>
     </w:p>
   </w:comment>
 </w:comments>
 </file>
 
 <file path=word/commentsExtended.xml><?xml version="1.0" encoding="utf-8"?>
-<w15:commentsEx xmlns:wpc="http://schemas.microsoft.com/office/word/2010/wordprocessingCanvas" xmlns:cx="http://schemas.microsoft.com/office/drawing/2014/chartex" xmlns:cx1="http://schemas.microsoft.com/office/drawing/2015/9/8/chartex" xmlns:mc="http://schemas.openxmlformats.org/markup-compatibility/2006" xmlns:o="urn:schemas-microsoft-com:office:office" xmlns:r="http://schemas.openxmlformats.org/officeDocument/2006/relationships" xmlns:m="http://schemas.openxmlformats.org/officeDocument/2006/math" xmlns:v="urn:schemas-microsoft-com:vml" xmlns:wp14="http://schemas.microsoft.com/office/word/2010/wordprocessingDrawing" xmlns:wp="http://schemas.openxmlformats.org/drawingml/2006/wordprocessingDrawing" xmlns:w10="urn:schemas-microsoft-com:office:word" xmlns:w="http://schemas.openxmlformats.org/wordprocessingml/2006/main" xmlns:w14="http://schemas.microsoft.com/office/word/2010/wordml" xmlns:w15="http://schemas.microsoft.com/office/word/2012/wordml" xmlns:w16se="http://schemas.microsoft.com/office/word/2015/wordml/symex" xmlns:wpg="http://schemas.microsoft.com/office/word/2010/wordprocessingGroup" xmlns:wpi="http://schemas.microsoft.com/office/word/2010/wordprocessingInk" xmlns:wne="http://schemas.microsoft.com/office/word/2006/wordml" xmlns:wps="http://schemas.microsoft.com/office/word/2010/wordprocessingShape" mc:Ignorable="w14 w15 w16se wp14">
-  <w15:commentEx w15:paraId="3AAA4782" w15:done="0"/>
-  <w15:commentEx w15:paraId="34D9822B" w15:done="0"/>
+<w15:commentsEx xmlns:wpc="http://schemas.microsoft.com/office/word/2010/wordprocessingCanvas" xmlns:cx="http://schemas.microsoft.com/office/drawing/2014/chartex" xmlns:cx1="http://schemas.microsoft.com/office/drawing/2015/9/8/chartex" xmlns:cx2="http://schemas.microsoft.com/office/drawing/2015/10/21/chartex" xmlns:cx3="http://schemas.microsoft.com/office/drawing/2016/5/9/chartex" xmlns:cx4="http://schemas.microsoft.com/office/drawing/2016/5/10/chartex" xmlns:cx5="http://schemas.microsoft.com/office/drawing/2016/5/11/chartex" xmlns:cx6="http://schemas.microsoft.com/office/drawing/2016/5/12/chartex" xmlns:cx7="http://schemas.microsoft.com/office/drawing/2016/5/13/chartex" xmlns:cx8="http://schemas.microsoft.com/office/drawing/2016/5/14/chartex" xmlns:mc="http://schemas.openxmlformats.org/markup-compatibility/2006" xmlns:aink="http://schemas.microsoft.com/office/drawing/2016/ink" xmlns:am3d="http://schemas.microsoft.com/office/drawing/2017/model3d" xmlns:o="urn:schemas-microsoft-com:office:office" xmlns:r="http://schemas.openxmlformats.org/officeDocument/2006/relationships" xmlns:m="http://schemas.openxmlformats.org/officeDocument/2006/math" xmlns:v="urn:schemas-microsoft-com:vml" xmlns:wp14="http://schemas.microsoft.com/office/word/2010/wordprocessingDrawing" xmlns:wp="http://schemas.openxmlformats.org/drawingml/2006/wordprocessingDrawing" xmlns:w10="urn:schemas-microsoft-com:office:word" xmlns:w="http://schemas.openxmlformats.org/wordprocessingml/2006/main" xmlns:w14="http://schemas.microsoft.com/office/word/2010/wordml" xmlns:w15="http://schemas.microsoft.com/office/word/2012/wordml" xmlns:w16cid="http://schemas.microsoft.com/office/word/2016/wordml/cid" xmlns:w16se="http://schemas.microsoft.com/office/word/2015/wordml/symex" xmlns:wpg="http://schemas.microsoft.com/office/word/2010/wordprocessingGroup" xmlns:wpi="http://schemas.microsoft.com/office/word/2010/wordprocessingInk" xmlns:wne="http://schemas.microsoft.com/office/word/2006/wordml" xmlns:wps="http://schemas.microsoft.com/office/word/2010/wordprocessingShape" mc:Ignorable="w14 w15 w16se w16cid wp14">
+  <w15:commentEx w15:paraId="3AAA4782" w15:done="1"/>
+  <w15:commentEx w15:paraId="186C6C0D" w15:paraIdParent="3AAA4782" w15:done="0"/>
+  <w15:commentEx w15:paraId="34D9822B" w15:done="1"/>
+  <w15:commentEx w15:paraId="0790799A" w15:paraIdParent="34D9822B" w15:done="0"/>
 </w15:commentsEx>
 </file>
 
+<file path=word/commentsIds.xml><?xml version="1.0" encoding="utf-8"?>
+<w16cid:commentsIds xmlns:wpc="http://schemas.microsoft.com/office/word/2010/wordprocessingCanvas" xmlns:cx="http://schemas.microsoft.com/office/drawing/2014/chartex" xmlns:cx1="http://schemas.microsoft.com/office/drawing/2015/9/8/chartex" xmlns:cx2="http://schemas.microsoft.com/office/drawing/2015/10/21/chartex" xmlns:cx3="http://schemas.microsoft.com/office/drawing/2016/5/9/chartex" xmlns:cx4="http://schemas.microsoft.com/office/drawing/2016/5/10/chartex" xmlns:cx5="http://schemas.microsoft.com/office/drawing/2016/5/11/chartex" xmlns:cx6="http://schemas.microsoft.com/office/drawing/2016/5/12/chartex" xmlns:cx7="http://schemas.microsoft.com/office/drawing/2016/5/13/chartex" xmlns:cx8="http://schemas.microsoft.com/office/drawing/2016/5/14/chartex" xmlns:mc="http://schemas.openxmlformats.org/markup-compatibility/2006" xmlns:aink="http://schemas.microsoft.com/office/drawing/2016/ink" xmlns:am3d="http://schemas.microsoft.com/office/drawing/2017/model3d" xmlns:o="urn:schemas-microsoft-com:office:office" xmlns:r="http://schemas.openxmlformats.org/officeDocument/2006/relationships" xmlns:m="http://schemas.openxmlformats.org/officeDocument/2006/math" xmlns:v="urn:schemas-microsoft-com:vml" xmlns:wp14="http://schemas.microsoft.com/office/word/2010/wordprocessingDrawing" xmlns:wp="http://schemas.openxmlformats.org/drawingml/2006/wordprocessingDrawing" xmlns:w10="urn:schemas-microsoft-com:office:word" xmlns:w="http://schemas.openxmlformats.org/wordprocessingml/2006/main" xmlns:w14="http://schemas.microsoft.com/office/word/2010/wordml" xmlns:w15="http://schemas.microsoft.com/office/word/2012/wordml" xmlns:w16cid="http://schemas.microsoft.com/office/word/2016/wordml/cid" xmlns:w16se="http://schemas.microsoft.com/office/word/2015/wordml/symex" xmlns:wpg="http://schemas.microsoft.com/office/word/2010/wordprocessingGroup" xmlns:wpi="http://schemas.microsoft.com/office/word/2010/wordprocessingInk" xmlns:wne="http://schemas.microsoft.com/office/word/2006/wordml" xmlns:wps="http://schemas.microsoft.com/office/word/2010/wordprocessingShape" mc:Ignorable="w14 w15 w16se w16cid wp14">
+  <w16cid:commentId w16cid:paraId="3AAA4782" w16cid:durableId="2219CD4B"/>
+  <w16cid:commentId w16cid:paraId="186C6C0D" w16cid:durableId="2219CF1D"/>
+  <w16cid:commentId w16cid:paraId="34D9822B" w16cid:durableId="2219CD4C"/>
+  <w16cid:commentId w16cid:paraId="0790799A" w16cid:durableId="2219CD9B"/>
+</w16cid:commentsIds>
+</file>
+
 <file path=word/endnotes.xml><?xml version="1.0" encoding="utf-8"?>
-<w:endnotes xmlns:wpc="http://schemas.microsoft.com/office/word/2010/wordprocessingCanvas" xmlns:cx="http://schemas.microsoft.com/office/drawing/2014/chartex" xmlns:cx1="http://schemas.microsoft.com/office/drawing/2015/9/8/chartex" xmlns:mc="http://schemas.openxmlformats.org/markup-compatibility/2006" xmlns:o="urn:schemas-microsoft-com:office:office" xmlns:r="http://schemas.openxmlformats.org/officeDocument/2006/relationships" xmlns:m="http://schemas.openxmlformats.org/officeDocument/2006/math" xmlns:v="urn:schemas-microsoft-com:vml" xmlns:wp14="http://schemas.microsoft.com/office/word/2010/wordprocessingDrawing" xmlns:wp="http://schemas.openxmlformats.org/drawingml/2006/wordprocessingDrawing" xmlns:w10="urn:schemas-microsoft-com:office:word" xmlns:w="http://schemas.openxmlformats.org/wordprocessingml/2006/main" xmlns:w14="http://schemas.microsoft.com/office/word/2010/wordml" xmlns:w15="http://schemas.microsoft.com/office/word/2012/wordml" xmlns:w16se="http://schemas.microsoft.com/office/word/2015/wordml/symex" xmlns:wpg="http://schemas.microsoft.com/office/word/2010/wordprocessingGroup" xmlns:wpi="http://schemas.microsoft.com/office/word/2010/wordprocessingInk" xmlns:wne="http://schemas.microsoft.com/office/word/2006/wordml" xmlns:wps="http://schemas.microsoft.com/office/word/2010/wordprocessingShape" mc:Ignorable="w14 w15 w16se wp14">
+<w:endnotes xmlns:wpc="http://schemas.microsoft.com/office/word/2010/wordprocessingCanvas" xmlns:cx="http://schemas.microsoft.com/office/drawing/2014/chartex" xmlns:cx1="http://schemas.microsoft.com/office/drawing/2015/9/8/chartex" xmlns:cx2="http://schemas.microsoft.com/office/drawing/2015/10/21/chartex" xmlns:cx3="http://schemas.microsoft.com/office/drawing/2016/5/9/chartex" xmlns:cx4="http://schemas.microsoft.com/office/drawing/2016/5/10/chartex" xmlns:cx5="http://schemas.microsoft.com/office/drawing/2016/5/11/chartex" xmlns:cx6="http://schemas.microsoft.com/office/drawing/2016/5/12/chartex" xmlns:cx7="http://schemas.microsoft.com/office/drawing/2016/5/13/chartex" xmlns:cx8="http://schemas.microsoft.com/office/drawing/2016/5/14/chartex" xmlns:mc="http://schemas.openxmlformats.org/markup-compatibility/2006" xmlns:aink="http://schemas.microsoft.com/office/drawing/2016/ink" xmlns:am3d="http://schemas.microsoft.com/office/drawing/2017/model3d" xmlns:o="urn:schemas-microsoft-com:office:office" xmlns:r="http://schemas.openxmlformats.org/officeDocument/2006/relationships" xmlns:m="http://schemas.openxmlformats.org/officeDocument/2006/math" xmlns:v="urn:schemas-microsoft-com:vml" xmlns:wp14="http://schemas.microsoft.com/office/word/2010/wordprocessingDrawing" xmlns:wp="http://schemas.openxmlformats.org/drawingml/2006/wordprocessingDrawing" xmlns:w10="urn:schemas-microsoft-com:office:word" xmlns:w="http://schemas.openxmlformats.org/wordprocessingml/2006/main" xmlns:w14="http://schemas.microsoft.com/office/word/2010/wordml" xmlns:w15="http://schemas.microsoft.com/office/word/2012/wordml" xmlns:w16cid="http://schemas.microsoft.com/office/word/2016/wordml/cid" xmlns:w16se="http://schemas.microsoft.com/office/word/2015/wordml/symex" xmlns:wpg="http://schemas.microsoft.com/office/word/2010/wordprocessingGroup" xmlns:wpi="http://schemas.microsoft.com/office/word/2010/wordprocessingInk" xmlns:wne="http://schemas.microsoft.com/office/word/2006/wordml" xmlns:wps="http://schemas.microsoft.com/office/word/2010/wordprocessingShape" mc:Ignorable="w14 w15 w16se w16cid wp14">
   <w:endnote w:type="separator" w:id="-1">
     <w:p>
       <w:pPr>
@@ -1486,10 +2727,10 @@
 </file>
 
 <file path=word/footer1.xml><?xml version="1.0" encoding="utf-8"?>
-<w:ftr xmlns:wpc="http://schemas.microsoft.com/office/word/2010/wordprocessingCanvas" xmlns:cx="http://schemas.microsoft.com/office/drawing/2014/chartex" xmlns:cx1="http://schemas.microsoft.com/office/drawing/2015/9/8/chartex" xmlns:mc="http://schemas.openxmlformats.org/markup-compatibility/2006" xmlns:o="urn:schemas-microsoft-com:office:office" xmlns:r="http://schemas.openxmlformats.org/officeDocument/2006/relationships" xmlns:m="http://schemas.openxmlformats.org/officeDocument/2006/math" xmlns:v="urn:schemas-microsoft-com:vml" xmlns:wp14="http://schemas.microsoft.com/office/word/2010/wordprocessingDrawing" xmlns:wp="http://schemas.openxmlformats.org/drawingml/2006/wordprocessingDrawing" xmlns:w10="urn:schemas-microsoft-com:office:word" xmlns:w="http://schemas.openxmlformats.org/wordprocessingml/2006/main" xmlns:w14="http://schemas.microsoft.com/office/word/2010/wordml" xmlns:w15="http://schemas.microsoft.com/office/word/2012/wordml" xmlns:w16se="http://schemas.microsoft.com/office/word/2015/wordml/symex" xmlns:wpg="http://schemas.microsoft.com/office/word/2010/wordprocessingGroup" xmlns:wpi="http://schemas.microsoft.com/office/word/2010/wordprocessingInk" xmlns:wne="http://schemas.microsoft.com/office/word/2006/wordml" xmlns:wps="http://schemas.microsoft.com/office/word/2010/wordprocessingShape" mc:Ignorable="w14 w15 w16se wp14">
+<w:ftr xmlns:wpc="http://schemas.microsoft.com/office/word/2010/wordprocessingCanvas" xmlns:cx="http://schemas.microsoft.com/office/drawing/2014/chartex" xmlns:cx1="http://schemas.microsoft.com/office/drawing/2015/9/8/chartex" xmlns:cx2="http://schemas.microsoft.com/office/drawing/2015/10/21/chartex" xmlns:cx3="http://schemas.microsoft.com/office/drawing/2016/5/9/chartex" xmlns:cx4="http://schemas.microsoft.com/office/drawing/2016/5/10/chartex" xmlns:cx5="http://schemas.microsoft.com/office/drawing/2016/5/11/chartex" xmlns:cx6="http://schemas.microsoft.com/office/drawing/2016/5/12/chartex" xmlns:cx7="http://schemas.microsoft.com/office/drawing/2016/5/13/chartex" xmlns:cx8="http://schemas.microsoft.com/office/drawing/2016/5/14/chartex" xmlns:mc="http://schemas.openxmlformats.org/markup-compatibility/2006" xmlns:aink="http://schemas.microsoft.com/office/drawing/2016/ink" xmlns:am3d="http://schemas.microsoft.com/office/drawing/2017/model3d" xmlns:o="urn:schemas-microsoft-com:office:office" xmlns:r="http://schemas.openxmlformats.org/officeDocument/2006/relationships" xmlns:m="http://schemas.openxmlformats.org/officeDocument/2006/math" xmlns:v="urn:schemas-microsoft-com:vml" xmlns:wp14="http://schemas.microsoft.com/office/word/2010/wordprocessingDrawing" xmlns:wp="http://schemas.openxmlformats.org/drawingml/2006/wordprocessingDrawing" xmlns:w10="urn:schemas-microsoft-com:office:word" xmlns:w="http://schemas.openxmlformats.org/wordprocessingml/2006/main" xmlns:w14="http://schemas.microsoft.com/office/word/2010/wordml" xmlns:w15="http://schemas.microsoft.com/office/word/2012/wordml" xmlns:w16cid="http://schemas.microsoft.com/office/word/2016/wordml/cid" xmlns:w16se="http://schemas.microsoft.com/office/word/2015/wordml/symex" xmlns:wpg="http://schemas.microsoft.com/office/word/2010/wordprocessingGroup" xmlns:wpi="http://schemas.microsoft.com/office/word/2010/wordprocessingInk" xmlns:wne="http://schemas.microsoft.com/office/word/2006/wordml" xmlns:wps="http://schemas.microsoft.com/office/word/2010/wordprocessingShape" mc:Ignorable="w14 w15 w16se w16cid wp14">
   <w:p>
     <w:pPr>
-      <w:pStyle w:val="Footer"/>
+      <w:pStyle w:val="Voettekst"/>
     </w:pPr>
     <w:r>
       <w:rPr>
@@ -1649,12 +2890,17 @@
       </w:drawing>
     </w:r>
     <w:r>
-      <w:t>Door Coen Zuijderwijk</w:t>
+      <w:t xml:space="preserve">Door Coen </w:t>
     </w:r>
+    <w:proofErr w:type="spellStart"/>
+    <w:r>
+      <w:t>Zuijderwijk</w:t>
+    </w:r>
+    <w:proofErr w:type="spellEnd"/>
   </w:p>
   <w:p>
     <w:pPr>
-      <w:pStyle w:val="Footer"/>
+      <w:pStyle w:val="Voettekst"/>
     </w:pPr>
     <w:r>
       <w:t>10-3-2020</w:t>
@@ -1664,7 +2910,7 @@
 </file>
 
 <file path=word/footnotes.xml><?xml version="1.0" encoding="utf-8"?>
-<w:footnotes xmlns:wpc="http://schemas.microsoft.com/office/word/2010/wordprocessingCanvas" xmlns:cx="http://schemas.microsoft.com/office/drawing/2014/chartex" xmlns:cx1="http://schemas.microsoft.com/office/drawing/2015/9/8/chartex" xmlns:mc="http://schemas.openxmlformats.org/markup-compatibility/2006" xmlns:o="urn:schemas-microsoft-com:office:office" xmlns:r="http://schemas.openxmlformats.org/officeDocument/2006/relationships" xmlns:m="http://schemas.openxmlformats.org/officeDocument/2006/math" xmlns:v="urn:schemas-microsoft-com:vml" xmlns:wp14="http://schemas.microsoft.com/office/word/2010/wordprocessingDrawing" xmlns:wp="http://schemas.openxmlformats.org/drawingml/2006/wordprocessingDrawing" xmlns:w10="urn:schemas-microsoft-com:office:word" xmlns:w="http://schemas.openxmlformats.org/wordprocessingml/2006/main" xmlns:w14="http://schemas.microsoft.com/office/word/2010/wordml" xmlns:w15="http://schemas.microsoft.com/office/word/2012/wordml" xmlns:w16se="http://schemas.microsoft.com/office/word/2015/wordml/symex" xmlns:wpg="http://schemas.microsoft.com/office/word/2010/wordprocessingGroup" xmlns:wpi="http://schemas.microsoft.com/office/word/2010/wordprocessingInk" xmlns:wne="http://schemas.microsoft.com/office/word/2006/wordml" xmlns:wps="http://schemas.microsoft.com/office/word/2010/wordprocessingShape" mc:Ignorable="w14 w15 w16se wp14">
+<w:footnotes xmlns:wpc="http://schemas.microsoft.com/office/word/2010/wordprocessingCanvas" xmlns:cx="http://schemas.microsoft.com/office/drawing/2014/chartex" xmlns:cx1="http://schemas.microsoft.com/office/drawing/2015/9/8/chartex" xmlns:cx2="http://schemas.microsoft.com/office/drawing/2015/10/21/chartex" xmlns:cx3="http://schemas.microsoft.com/office/drawing/2016/5/9/chartex" xmlns:cx4="http://schemas.microsoft.com/office/drawing/2016/5/10/chartex" xmlns:cx5="http://schemas.microsoft.com/office/drawing/2016/5/11/chartex" xmlns:cx6="http://schemas.microsoft.com/office/drawing/2016/5/12/chartex" xmlns:cx7="http://schemas.microsoft.com/office/drawing/2016/5/13/chartex" xmlns:cx8="http://schemas.microsoft.com/office/drawing/2016/5/14/chartex" xmlns:mc="http://schemas.openxmlformats.org/markup-compatibility/2006" xmlns:aink="http://schemas.microsoft.com/office/drawing/2016/ink" xmlns:am3d="http://schemas.microsoft.com/office/drawing/2017/model3d" xmlns:o="urn:schemas-microsoft-com:office:office" xmlns:r="http://schemas.openxmlformats.org/officeDocument/2006/relationships" xmlns:m="http://schemas.openxmlformats.org/officeDocument/2006/math" xmlns:v="urn:schemas-microsoft-com:vml" xmlns:wp14="http://schemas.microsoft.com/office/word/2010/wordprocessingDrawing" xmlns:wp="http://schemas.openxmlformats.org/drawingml/2006/wordprocessingDrawing" xmlns:w10="urn:schemas-microsoft-com:office:word" xmlns:w="http://schemas.openxmlformats.org/wordprocessingml/2006/main" xmlns:w14="http://schemas.microsoft.com/office/word/2010/wordml" xmlns:w15="http://schemas.microsoft.com/office/word/2012/wordml" xmlns:w16cid="http://schemas.microsoft.com/office/word/2016/wordml/cid" xmlns:w16se="http://schemas.microsoft.com/office/word/2015/wordml/symex" xmlns:wpg="http://schemas.microsoft.com/office/word/2010/wordprocessingGroup" xmlns:wpi="http://schemas.microsoft.com/office/word/2010/wordprocessingInk" xmlns:wne="http://schemas.microsoft.com/office/word/2006/wordml" xmlns:wps="http://schemas.microsoft.com/office/word/2010/wordprocessingShape" mc:Ignorable="w14 w15 w16se w16cid wp14">
   <w:footnote w:type="separator" w:id="-1">
     <w:p>
       <w:pPr>
@@ -1689,15 +2935,18 @@
 </file>
 
 <file path=word/people.xml><?xml version="1.0" encoding="utf-8"?>
-<w15:people xmlns:wpc="http://schemas.microsoft.com/office/word/2010/wordprocessingCanvas" xmlns:cx="http://schemas.microsoft.com/office/drawing/2014/chartex" xmlns:cx1="http://schemas.microsoft.com/office/drawing/2015/9/8/chartex" xmlns:mc="http://schemas.openxmlformats.org/markup-compatibility/2006" xmlns:o="urn:schemas-microsoft-com:office:office" xmlns:r="http://schemas.openxmlformats.org/officeDocument/2006/relationships" xmlns:m="http://schemas.openxmlformats.org/officeDocument/2006/math" xmlns:v="urn:schemas-microsoft-com:vml" xmlns:wp14="http://schemas.microsoft.com/office/word/2010/wordprocessingDrawing" xmlns:wp="http://schemas.openxmlformats.org/drawingml/2006/wordprocessingDrawing" xmlns:w10="urn:schemas-microsoft-com:office:word" xmlns:w="http://schemas.openxmlformats.org/wordprocessingml/2006/main" xmlns:w14="http://schemas.microsoft.com/office/word/2010/wordml" xmlns:w15="http://schemas.microsoft.com/office/word/2012/wordml" xmlns:w16se="http://schemas.microsoft.com/office/word/2015/wordml/symex" xmlns:wpg="http://schemas.microsoft.com/office/word/2010/wordprocessingGroup" xmlns:wpi="http://schemas.microsoft.com/office/word/2010/wordprocessingInk" xmlns:wne="http://schemas.microsoft.com/office/word/2006/wordml" xmlns:wps="http://schemas.microsoft.com/office/word/2010/wordprocessingShape" mc:Ignorable="w14 w15 w16se wp14">
+<w15:people xmlns:wpc="http://schemas.microsoft.com/office/word/2010/wordprocessingCanvas" xmlns:cx="http://schemas.microsoft.com/office/drawing/2014/chartex" xmlns:cx1="http://schemas.microsoft.com/office/drawing/2015/9/8/chartex" xmlns:cx2="http://schemas.microsoft.com/office/drawing/2015/10/21/chartex" xmlns:cx3="http://schemas.microsoft.com/office/drawing/2016/5/9/chartex" xmlns:cx4="http://schemas.microsoft.com/office/drawing/2016/5/10/chartex" xmlns:cx5="http://schemas.microsoft.com/office/drawing/2016/5/11/chartex" xmlns:cx6="http://schemas.microsoft.com/office/drawing/2016/5/12/chartex" xmlns:cx7="http://schemas.microsoft.com/office/drawing/2016/5/13/chartex" xmlns:cx8="http://schemas.microsoft.com/office/drawing/2016/5/14/chartex" xmlns:mc="http://schemas.openxmlformats.org/markup-compatibility/2006" xmlns:aink="http://schemas.microsoft.com/office/drawing/2016/ink" xmlns:am3d="http://schemas.microsoft.com/office/drawing/2017/model3d" xmlns:o="urn:schemas-microsoft-com:office:office" xmlns:r="http://schemas.openxmlformats.org/officeDocument/2006/relationships" xmlns:m="http://schemas.openxmlformats.org/officeDocument/2006/math" xmlns:v="urn:schemas-microsoft-com:vml" xmlns:wp14="http://schemas.microsoft.com/office/word/2010/wordprocessingDrawing" xmlns:wp="http://schemas.openxmlformats.org/drawingml/2006/wordprocessingDrawing" xmlns:w10="urn:schemas-microsoft-com:office:word" xmlns:w="http://schemas.openxmlformats.org/wordprocessingml/2006/main" xmlns:w14="http://schemas.microsoft.com/office/word/2010/wordml" xmlns:w15="http://schemas.microsoft.com/office/word/2012/wordml" xmlns:w16cid="http://schemas.microsoft.com/office/word/2016/wordml/cid" xmlns:w16se="http://schemas.microsoft.com/office/word/2015/wordml/symex" xmlns:wpg="http://schemas.microsoft.com/office/word/2010/wordprocessingGroup" xmlns:wpi="http://schemas.microsoft.com/office/word/2010/wordprocessingInk" xmlns:wne="http://schemas.microsoft.com/office/word/2006/wordml" xmlns:wps="http://schemas.microsoft.com/office/word/2010/wordprocessingShape" mc:Ignorable="w14 w15 w16se w16cid wp14">
   <w15:person w15:author="Mathieu van der Wal">
     <w15:presenceInfo w15:providerId="None" w15:userId="Mathieu van der Wal"/>
+  </w15:person>
+  <w15:person w15:author="Katlok Gaming">
+    <w15:presenceInfo w15:providerId="Windows Live" w15:userId="b8dacf0cd7eaf21f"/>
   </w15:person>
 </w15:people>
 </file>
 
 <file path=word/styles.xml><?xml version="1.0" encoding="utf-8"?>
-<w:styles xmlns:mc="http://schemas.openxmlformats.org/markup-compatibility/2006" xmlns:r="http://schemas.openxmlformats.org/officeDocument/2006/relationships" xmlns:w="http://schemas.openxmlformats.org/wordprocessingml/2006/main" xmlns:w14="http://schemas.microsoft.com/office/word/2010/wordml" xmlns:w15="http://schemas.microsoft.com/office/word/2012/wordml" xmlns:w16se="http://schemas.microsoft.com/office/word/2015/wordml/symex" mc:Ignorable="w14 w15 w16se">
+<w:styles xmlns:mc="http://schemas.openxmlformats.org/markup-compatibility/2006" xmlns:r="http://schemas.openxmlformats.org/officeDocument/2006/relationships" xmlns:w="http://schemas.openxmlformats.org/wordprocessingml/2006/main" xmlns:w14="http://schemas.microsoft.com/office/word/2010/wordml" xmlns:w15="http://schemas.microsoft.com/office/word/2012/wordml" xmlns:w16cid="http://schemas.microsoft.com/office/word/2016/wordml/cid" xmlns:w16se="http://schemas.microsoft.com/office/word/2015/wordml/symex" mc:Ignorable="w14 w15 w16se w16cid">
   <w:docDefaults>
     <w:rPrDefault>
       <w:rPr>
@@ -1713,7 +2962,7 @@
       </w:pPr>
     </w:pPrDefault>
   </w:docDefaults>
-  <w:latentStyles w:defLockedState="0" w:defUIPriority="99" w:defSemiHidden="0" w:defUnhideWhenUsed="0" w:defQFormat="0" w:count="371">
+  <w:latentStyles w:defLockedState="0" w:defUIPriority="99" w:defSemiHidden="0" w:defUnhideWhenUsed="0" w:defQFormat="0" w:count="377">
     <w:lsdException w:name="Normal" w:uiPriority="0" w:qFormat="1"/>
     <w:lsdException w:name="heading 1" w:uiPriority="9" w:qFormat="1"/>
     <w:lsdException w:name="heading 2" w:semiHidden="1" w:uiPriority="9" w:unhideWhenUsed="1" w:qFormat="1"/>
@@ -1861,11 +3110,8 @@
     <w:lsdException w:name="Table 3D effects 3" w:semiHidden="1" w:unhideWhenUsed="1"/>
     <w:lsdException w:name="Table Contemporary" w:semiHidden="1" w:unhideWhenUsed="1"/>
     <w:lsdException w:name="Table Elegant" w:semiHidden="1" w:unhideWhenUsed="1"/>
-    <w:lsdException w:name="Table Professional" w:semiHidden="1" w:unhideWhenUsed="1"/>
     <w:lsdException w:name="Table Subtle 1" w:semiHidden="1" w:unhideWhenUsed="1"/>
     <w:lsdException w:name="Table Subtle 2" w:semiHidden="1" w:unhideWhenUsed="1"/>
-    <w:lsdException w:name="Table Web 1" w:semiHidden="1" w:unhideWhenUsed="1"/>
-    <w:lsdException w:name="Table Web 2" w:semiHidden="1" w:unhideWhenUsed="1"/>
     <w:lsdException w:name="Table Web 3" w:semiHidden="1" w:unhideWhenUsed="1"/>
     <w:lsdException w:name="Balloon Text" w:semiHidden="1" w:unhideWhenUsed="1"/>
     <w:lsdException w:name="Table Grid" w:uiPriority="39"/>
@@ -2085,16 +3331,22 @@
     <w:lsdException w:name="List Table 5 Dark Accent 6" w:uiPriority="50"/>
     <w:lsdException w:name="List Table 6 Colorful Accent 6" w:uiPriority="51"/>
     <w:lsdException w:name="List Table 7 Colorful Accent 6" w:uiPriority="52"/>
+    <w:lsdException w:name="Mention" w:semiHidden="1" w:unhideWhenUsed="1"/>
+    <w:lsdException w:name="Smart Hyperlink" w:semiHidden="1" w:unhideWhenUsed="1"/>
+    <w:lsdException w:name="Hashtag" w:semiHidden="1" w:unhideWhenUsed="1"/>
+    <w:lsdException w:name="Unresolved Mention" w:semiHidden="1" w:unhideWhenUsed="1"/>
+    <w:lsdException w:name="Smart Link" w:semiHidden="1" w:unhideWhenUsed="1"/>
+    <w:lsdException w:name="Smart Link Error" w:semiHidden="1" w:unhideWhenUsed="1"/>
   </w:latentStyles>
-  <w:style w:type="paragraph" w:default="1" w:styleId="Normal">
+  <w:style w:type="paragraph" w:default="1" w:styleId="Standaard">
     <w:name w:val="Normal"/>
     <w:qFormat/>
   </w:style>
-  <w:style w:type="paragraph" w:styleId="Heading1">
+  <w:style w:type="paragraph" w:styleId="Kop1">
     <w:name w:val="heading 1"/>
-    <w:basedOn w:val="Normal"/>
-    <w:next w:val="Normal"/>
-    <w:link w:val="Heading1Char"/>
+    <w:basedOn w:val="Standaard"/>
+    <w:next w:val="Standaard"/>
+    <w:link w:val="Kop1Char"/>
     <w:uiPriority w:val="9"/>
     <w:qFormat/>
     <w:rsid w:val="005A4750"/>
@@ -2111,13 +3363,13 @@
       <w:szCs w:val="32"/>
     </w:rPr>
   </w:style>
-  <w:style w:type="character" w:default="1" w:styleId="DefaultParagraphFont">
+  <w:style w:type="character" w:default="1" w:styleId="Standaardalinea-lettertype">
     <w:name w:val="Default Paragraph Font"/>
     <w:uiPriority w:val="1"/>
     <w:semiHidden/>
     <w:unhideWhenUsed/>
   </w:style>
-  <w:style w:type="table" w:default="1" w:styleId="TableNormal">
+  <w:style w:type="table" w:default="1" w:styleId="Standaardtabel">
     <w:name w:val="Normal Table"/>
     <w:uiPriority w:val="99"/>
     <w:semiHidden/>
@@ -2132,16 +3384,16 @@
       </w:tblCellMar>
     </w:tblPr>
   </w:style>
-  <w:style w:type="numbering" w:default="1" w:styleId="NoList">
+  <w:style w:type="numbering" w:default="1" w:styleId="Geenlijst">
     <w:name w:val="No List"/>
     <w:uiPriority w:val="99"/>
     <w:semiHidden/>
     <w:unhideWhenUsed/>
   </w:style>
-  <w:style w:type="paragraph" w:styleId="Header">
+  <w:style w:type="paragraph" w:styleId="Koptekst">
     <w:name w:val="header"/>
-    <w:basedOn w:val="Normal"/>
-    <w:link w:val="HeaderChar"/>
+    <w:basedOn w:val="Standaard"/>
+    <w:link w:val="KoptekstChar"/>
     <w:uiPriority w:val="99"/>
     <w:unhideWhenUsed/>
     <w:rsid w:val="005A4750"/>
@@ -2153,17 +3405,17 @@
       <w:spacing w:after="0" w:line="240" w:lineRule="auto"/>
     </w:pPr>
   </w:style>
-  <w:style w:type="character" w:customStyle="1" w:styleId="HeaderChar">
-    <w:name w:val="Header Char"/>
-    <w:basedOn w:val="DefaultParagraphFont"/>
-    <w:link w:val="Header"/>
+  <w:style w:type="character" w:customStyle="1" w:styleId="KoptekstChar">
+    <w:name w:val="Koptekst Char"/>
+    <w:basedOn w:val="Standaardalinea-lettertype"/>
+    <w:link w:val="Koptekst"/>
     <w:uiPriority w:val="99"/>
     <w:rsid w:val="005A4750"/>
   </w:style>
-  <w:style w:type="paragraph" w:styleId="Footer">
+  <w:style w:type="paragraph" w:styleId="Voettekst">
     <w:name w:val="footer"/>
-    <w:basedOn w:val="Normal"/>
-    <w:link w:val="FooterChar"/>
+    <w:basedOn w:val="Standaard"/>
+    <w:link w:val="VoettekstChar"/>
     <w:uiPriority w:val="99"/>
     <w:unhideWhenUsed/>
     <w:rsid w:val="005A4750"/>
@@ -2175,17 +3427,17 @@
       <w:spacing w:after="0" w:line="240" w:lineRule="auto"/>
     </w:pPr>
   </w:style>
-  <w:style w:type="character" w:customStyle="1" w:styleId="FooterChar">
-    <w:name w:val="Footer Char"/>
-    <w:basedOn w:val="DefaultParagraphFont"/>
-    <w:link w:val="Footer"/>
+  <w:style w:type="character" w:customStyle="1" w:styleId="VoettekstChar">
+    <w:name w:val="Voettekst Char"/>
+    <w:basedOn w:val="Standaardalinea-lettertype"/>
+    <w:link w:val="Voettekst"/>
     <w:uiPriority w:val="99"/>
     <w:rsid w:val="005A4750"/>
   </w:style>
-  <w:style w:type="character" w:customStyle="1" w:styleId="Heading1Char">
-    <w:name w:val="Heading 1 Char"/>
-    <w:basedOn w:val="DefaultParagraphFont"/>
-    <w:link w:val="Heading1"/>
+  <w:style w:type="character" w:customStyle="1" w:styleId="Kop1Char">
+    <w:name w:val="Kop 1 Char"/>
+    <w:basedOn w:val="Standaardalinea-lettertype"/>
+    <w:link w:val="Kop1"/>
     <w:uiPriority w:val="9"/>
     <w:rsid w:val="005A4750"/>
     <w:rPr>
@@ -2195,10 +3447,10 @@
       <w:szCs w:val="32"/>
     </w:rPr>
   </w:style>
-  <w:style w:type="paragraph" w:styleId="TOCHeading">
+  <w:style w:type="paragraph" w:styleId="Kopvaninhoudsopgave">
     <w:name w:val="TOC Heading"/>
-    <w:basedOn w:val="Heading1"/>
-    <w:next w:val="Normal"/>
+    <w:basedOn w:val="Kop1"/>
+    <w:next w:val="Standaard"/>
     <w:uiPriority w:val="39"/>
     <w:unhideWhenUsed/>
     <w:qFormat/>
@@ -2210,10 +3462,10 @@
       <w:lang w:eastAsia="nl-NL"/>
     </w:rPr>
   </w:style>
-  <w:style w:type="paragraph" w:styleId="TOC1">
+  <w:style w:type="paragraph" w:styleId="Inhopg1">
     <w:name w:val="toc 1"/>
-    <w:basedOn w:val="Normal"/>
-    <w:next w:val="Normal"/>
+    <w:basedOn w:val="Standaard"/>
+    <w:next w:val="Standaard"/>
     <w:autoRedefine/>
     <w:uiPriority w:val="39"/>
     <w:unhideWhenUsed/>
@@ -2224,7 +3476,7 @@
   </w:style>
   <w:style w:type="character" w:styleId="Hyperlink">
     <w:name w:val="Hyperlink"/>
-    <w:basedOn w:val="DefaultParagraphFont"/>
+    <w:basedOn w:val="Standaardalinea-lettertype"/>
     <w:uiPriority w:val="99"/>
     <w:unhideWhenUsed/>
     <w:rsid w:val="002933D3"/>
@@ -2233,9 +3485,9 @@
       <w:u w:val="single"/>
     </w:rPr>
   </w:style>
-  <w:style w:type="character" w:styleId="CommentReference">
+  <w:style w:type="character" w:styleId="Verwijzingopmerking">
     <w:name w:val="annotation reference"/>
-    <w:basedOn w:val="DefaultParagraphFont"/>
+    <w:basedOn w:val="Standaardalinea-lettertype"/>
     <w:uiPriority w:val="99"/>
     <w:semiHidden/>
     <w:unhideWhenUsed/>
@@ -2245,10 +3497,10 @@
       <w:szCs w:val="16"/>
     </w:rPr>
   </w:style>
-  <w:style w:type="paragraph" w:styleId="CommentText">
+  <w:style w:type="paragraph" w:styleId="Tekstopmerking">
     <w:name w:val="annotation text"/>
-    <w:basedOn w:val="Normal"/>
-    <w:link w:val="CommentTextChar"/>
+    <w:basedOn w:val="Standaard"/>
+    <w:link w:val="TekstopmerkingChar"/>
     <w:uiPriority w:val="99"/>
     <w:semiHidden/>
     <w:unhideWhenUsed/>
@@ -2261,10 +3513,10 @@
       <w:szCs w:val="20"/>
     </w:rPr>
   </w:style>
-  <w:style w:type="character" w:customStyle="1" w:styleId="CommentTextChar">
-    <w:name w:val="Comment Text Char"/>
-    <w:basedOn w:val="DefaultParagraphFont"/>
-    <w:link w:val="CommentText"/>
+  <w:style w:type="character" w:customStyle="1" w:styleId="TekstopmerkingChar">
+    <w:name w:val="Tekst opmerking Char"/>
+    <w:basedOn w:val="Standaardalinea-lettertype"/>
+    <w:link w:val="Tekstopmerking"/>
     <w:uiPriority w:val="99"/>
     <w:semiHidden/>
     <w:rsid w:val="00F92421"/>
@@ -2273,11 +3525,11 @@
       <w:szCs w:val="20"/>
     </w:rPr>
   </w:style>
-  <w:style w:type="paragraph" w:styleId="CommentSubject">
+  <w:style w:type="paragraph" w:styleId="Onderwerpvanopmerking">
     <w:name w:val="annotation subject"/>
-    <w:basedOn w:val="CommentText"/>
-    <w:next w:val="CommentText"/>
-    <w:link w:val="CommentSubjectChar"/>
+    <w:basedOn w:val="Tekstopmerking"/>
+    <w:next w:val="Tekstopmerking"/>
+    <w:link w:val="OnderwerpvanopmerkingChar"/>
     <w:uiPriority w:val="99"/>
     <w:semiHidden/>
     <w:unhideWhenUsed/>
@@ -2287,10 +3539,10 @@
       <w:bCs/>
     </w:rPr>
   </w:style>
-  <w:style w:type="character" w:customStyle="1" w:styleId="CommentSubjectChar">
-    <w:name w:val="Comment Subject Char"/>
-    <w:basedOn w:val="CommentTextChar"/>
-    <w:link w:val="CommentSubject"/>
+  <w:style w:type="character" w:customStyle="1" w:styleId="OnderwerpvanopmerkingChar">
+    <w:name w:val="Onderwerp van opmerking Char"/>
+    <w:basedOn w:val="TekstopmerkingChar"/>
+    <w:link w:val="Onderwerpvanopmerking"/>
     <w:uiPriority w:val="99"/>
     <w:semiHidden/>
     <w:rsid w:val="00F92421"/>
@@ -2301,10 +3553,10 @@
       <w:szCs w:val="20"/>
     </w:rPr>
   </w:style>
-  <w:style w:type="paragraph" w:styleId="BalloonText">
+  <w:style w:type="paragraph" w:styleId="Ballontekst">
     <w:name w:val="Balloon Text"/>
-    <w:basedOn w:val="Normal"/>
-    <w:link w:val="BalloonTextChar"/>
+    <w:basedOn w:val="Standaard"/>
+    <w:link w:val="BallontekstChar"/>
     <w:uiPriority w:val="99"/>
     <w:semiHidden/>
     <w:unhideWhenUsed/>
@@ -2318,10 +3570,10 @@
       <w:szCs w:val="18"/>
     </w:rPr>
   </w:style>
-  <w:style w:type="character" w:customStyle="1" w:styleId="BalloonTextChar">
-    <w:name w:val="Balloon Text Char"/>
-    <w:basedOn w:val="DefaultParagraphFont"/>
-    <w:link w:val="BalloonText"/>
+  <w:style w:type="character" w:customStyle="1" w:styleId="BallontekstChar">
+    <w:name w:val="Ballontekst Char"/>
+    <w:basedOn w:val="Standaardalinea-lettertype"/>
+    <w:link w:val="Ballontekst"/>
     <w:uiPriority w:val="99"/>
     <w:semiHidden/>
     <w:rsid w:val="00F92421"/>
@@ -2634,7 +3886,7 @@
 </file>
 
 <file path=customXml/itemProps1.xml><?xml version="1.0" encoding="utf-8"?>
-<ds:datastoreItem xmlns:ds="http://schemas.openxmlformats.org/officeDocument/2006/customXml" ds:itemID="{824A2C17-00BC-4D14-8266-51E079EB298F}">
+<ds:datastoreItem xmlns:ds="http://schemas.openxmlformats.org/officeDocument/2006/customXml" ds:itemID="{470D3255-0EB7-4FC7-965E-029638E69DF5}">
   <ds:schemaRefs>
     <ds:schemaRef ds:uri="http://schemas.openxmlformats.org/officeDocument/2006/bibliography"/>
   </ds:schemaRefs>

</xml_diff>

<commit_message>
added a new test and changed a few different tests. also i modified acceptance.suite so it works locally
</commit_message>
<xml_diff>
--- a/documentatie.docx
+++ b/documentatie.docx
@@ -485,23 +485,15 @@
           <w:sz w:val="24"/>
           <w:szCs w:val="24"/>
         </w:rPr>
-        <w:t>moet bemachtigen:</w:t>
-      </w:r>
-    </w:p>
-    <w:p>
-      <w:pPr>
-        <w:rPr>
-          <w:sz w:val="24"/>
-          <w:szCs w:val="24"/>
-        </w:rPr>
-      </w:pPr>
-      <w:ins w:id="3" w:author="Katlok Gaming" w:date="2020-03-16T10:07:00Z">
+        <w:t>moet bemachtigen</w:t>
+      </w:r>
+      <w:ins w:id="3" w:author="Katlok Gaming" w:date="2020-03-23T09:12:00Z">
         <w:r>
           <w:rPr>
             <w:sz w:val="24"/>
             <w:szCs w:val="24"/>
           </w:rPr>
-          <w:t xml:space="preserve">Composer </w:t>
+          <w:t xml:space="preserve"> met gebruik van composer </w:t>
         </w:r>
         <w:proofErr w:type="spellStart"/>
         <w:r>
@@ -509,9 +501,675 @@
             <w:sz w:val="24"/>
             <w:szCs w:val="24"/>
           </w:rPr>
-          <w:t>require</w:t>
+          <w:t>install</w:t>
         </w:r>
         <w:proofErr w:type="spellEnd"/>
+        <w:r>
+          <w:rPr>
+            <w:sz w:val="24"/>
+            <w:szCs w:val="24"/>
+          </w:rPr>
+          <w:t>/update</w:t>
+        </w:r>
+      </w:ins>
+      <w:del w:id="4" w:author="Katlok Gaming" w:date="2020-03-23T09:12:00Z">
+        <w:r>
+          <w:rPr>
+            <w:sz w:val="24"/>
+            <w:szCs w:val="24"/>
+          </w:rPr>
+          <w:delText>:</w:delText>
+        </w:r>
+      </w:del>
+    </w:p>
+    <w:p>
+      <w:pPr>
+        <w:rPr>
+          <w:del w:id="5" w:author="Katlok Gaming" w:date="2020-03-23T09:10:00Z"/>
+          <w:sz w:val="24"/>
+          <w:szCs w:val="24"/>
+        </w:rPr>
+      </w:pPr>
+      <w:del w:id="6" w:author="Katlok Gaming" w:date="2020-03-23T09:10:00Z">
+        <w:r>
+          <w:rPr>
+            <w:sz w:val="24"/>
+            <w:szCs w:val="24"/>
+          </w:rPr>
+          <w:delText>2amigos/yii2-tinemce-widget</w:delText>
+        </w:r>
+      </w:del>
+    </w:p>
+    <w:p>
+      <w:pPr>
+        <w:rPr>
+          <w:del w:id="7" w:author="Katlok Gaming" w:date="2020-03-23T09:10:00Z"/>
+          <w:sz w:val="24"/>
+          <w:szCs w:val="24"/>
+        </w:rPr>
+      </w:pPr>
+      <w:del w:id="8" w:author="Katlok Gaming" w:date="2020-03-23T09:10:00Z">
+        <w:r>
+          <w:rPr>
+            <w:sz w:val="24"/>
+            <w:szCs w:val="24"/>
+          </w:rPr>
+          <w:delText>kartik-v/yii2-grid</w:delText>
+        </w:r>
+      </w:del>
+    </w:p>
+    <w:p>
+      <w:pPr>
+        <w:rPr>
+          <w:del w:id="9" w:author="Katlok Gaming" w:date="2020-03-23T09:10:00Z"/>
+          <w:sz w:val="24"/>
+          <w:szCs w:val="24"/>
+        </w:rPr>
+      </w:pPr>
+      <w:del w:id="10" w:author="Katlok Gaming" w:date="2020-03-23T09:10:00Z">
+        <w:r>
+          <w:rPr>
+            <w:sz w:val="24"/>
+            <w:szCs w:val="24"/>
+          </w:rPr>
+          <w:delText>yiisoft/yii2-bootstrap4</w:delText>
+        </w:r>
+      </w:del>
+    </w:p>
+    <w:p>
+      <w:pPr>
+        <w:rPr>
+          <w:del w:id="11" w:author="Katlok Gaming" w:date="2020-03-23T09:10:00Z"/>
+          <w:sz w:val="24"/>
+          <w:szCs w:val="24"/>
+        </w:rPr>
+      </w:pPr>
+      <w:del w:id="12" w:author="Katlok Gaming" w:date="2020-03-23T09:10:00Z">
+        <w:r>
+          <w:rPr>
+            <w:sz w:val="24"/>
+            <w:szCs w:val="24"/>
+          </w:rPr>
+          <w:delText>kartik-v/yii2-widget-fileinput.</w:delText>
+        </w:r>
+      </w:del>
+    </w:p>
+    <w:p>
+      <w:pPr>
+        <w:rPr>
+          <w:sz w:val="24"/>
+          <w:szCs w:val="24"/>
+        </w:rPr>
+      </w:pPr>
+    </w:p>
+    <w:p>
+      <w:pPr>
+        <w:rPr>
+          <w:sz w:val="24"/>
+          <w:szCs w:val="24"/>
+        </w:rPr>
+      </w:pPr>
+      <w:del w:id="13" w:author="Katlok Gaming" w:date="2020-03-23T09:11:00Z">
+        <w:r>
+          <w:rPr>
+            <w:sz w:val="24"/>
+            <w:szCs w:val="24"/>
+          </w:rPr>
+          <w:delText>Ook zie je in de reposetorie dat er een Component WebUser is. Deze extend User. Hij alle eigenschappen van User maar WebUser regelt de access control. Daarnaast zijn er 5 controllers.</w:delText>
+        </w:r>
+      </w:del>
+      <w:ins w:id="14" w:author="Katlok Gaming" w:date="2020-03-23T09:11:00Z">
+        <w:r>
+          <w:rPr>
+            <w:sz w:val="24"/>
+            <w:szCs w:val="24"/>
+          </w:rPr>
+          <w:t>We ma</w:t>
+        </w:r>
+      </w:ins>
+      <w:ins w:id="15" w:author="Katlok Gaming" w:date="2020-03-23T09:12:00Z">
+        <w:r>
+          <w:rPr>
+            <w:sz w:val="24"/>
+            <w:szCs w:val="24"/>
+          </w:rPr>
+          <w:t xml:space="preserve">ken gebruik van het model User, deze is wel een beetje aangepast naar onze </w:t>
+        </w:r>
+        <w:proofErr w:type="spellStart"/>
+        <w:r>
+          <w:rPr>
+            <w:sz w:val="24"/>
+            <w:szCs w:val="24"/>
+          </w:rPr>
+          <w:t>benodigheden</w:t>
+        </w:r>
+        <w:proofErr w:type="spellEnd"/>
+        <w:r>
+          <w:rPr>
+            <w:sz w:val="24"/>
+            <w:szCs w:val="24"/>
+          </w:rPr>
+          <w:t>. Daarnaast maken wij gebruik van 5 controllers:</w:t>
+        </w:r>
+      </w:ins>
+    </w:p>
+    <w:p>
+      <w:pPr>
+        <w:rPr>
+          <w:sz w:val="24"/>
+          <w:szCs w:val="24"/>
+        </w:rPr>
+      </w:pPr>
+      <w:proofErr w:type="spellStart"/>
+      <w:r>
+        <w:rPr>
+          <w:b/>
+          <w:bCs/>
+          <w:sz w:val="24"/>
+          <w:szCs w:val="24"/>
+        </w:rPr>
+        <w:t>Admin</w:t>
+      </w:r>
+      <w:proofErr w:type="spellEnd"/>
+      <w:r>
+        <w:rPr>
+          <w:b/>
+          <w:bCs/>
+          <w:sz w:val="24"/>
+          <w:szCs w:val="24"/>
+        </w:rPr>
+        <w:t xml:space="preserve"> controller:</w:t>
+      </w:r>
+      <w:r>
+        <w:rPr>
+          <w:sz w:val="24"/>
+          <w:szCs w:val="24"/>
+        </w:rPr>
+        <w:t xml:space="preserve"> Deze controller word eigenlijk alleen gebruikt om de homepage van de </w:t>
+      </w:r>
+      <w:proofErr w:type="spellStart"/>
+      <w:r>
+        <w:rPr>
+          <w:sz w:val="24"/>
+          <w:szCs w:val="24"/>
+        </w:rPr>
+        <w:t>admin</w:t>
+      </w:r>
+      <w:proofErr w:type="spellEnd"/>
+      <w:r>
+        <w:rPr>
+          <w:sz w:val="24"/>
+          <w:szCs w:val="24"/>
+        </w:rPr>
+        <w:t xml:space="preserve"> te openen.</w:t>
+      </w:r>
+    </w:p>
+    <w:p>
+      <w:pPr>
+        <w:rPr>
+          <w:sz w:val="24"/>
+          <w:szCs w:val="24"/>
+        </w:rPr>
+      </w:pPr>
+      <w:r>
+        <w:rPr>
+          <w:b/>
+          <w:bCs/>
+          <w:sz w:val="24"/>
+          <w:szCs w:val="24"/>
+        </w:rPr>
+        <w:t xml:space="preserve">Blog controller: </w:t>
+      </w:r>
+      <w:r>
+        <w:rPr>
+          <w:sz w:val="24"/>
+          <w:szCs w:val="24"/>
+        </w:rPr>
+        <w:t>Deze controller word gebruikt om alle opties van de blogs te openen.</w:t>
+      </w:r>
+    </w:p>
+    <w:p>
+      <w:pPr>
+        <w:rPr>
+          <w:sz w:val="24"/>
+          <w:szCs w:val="24"/>
+        </w:rPr>
+      </w:pPr>
+      <w:proofErr w:type="spellStart"/>
+      <w:r>
+        <w:rPr>
+          <w:b/>
+          <w:bCs/>
+          <w:sz w:val="24"/>
+          <w:szCs w:val="24"/>
+        </w:rPr>
+        <w:t>Comment</w:t>
+      </w:r>
+      <w:proofErr w:type="spellEnd"/>
+      <w:r>
+        <w:rPr>
+          <w:b/>
+          <w:bCs/>
+          <w:sz w:val="24"/>
+          <w:szCs w:val="24"/>
+        </w:rPr>
+        <w:t xml:space="preserve"> controller: </w:t>
+      </w:r>
+      <w:r>
+        <w:rPr>
+          <w:sz w:val="24"/>
+          <w:szCs w:val="24"/>
+        </w:rPr>
+        <w:t xml:space="preserve">Deze controller </w:t>
+      </w:r>
+      <w:r>
+        <w:rPr>
+          <w:sz w:val="24"/>
+          <w:szCs w:val="24"/>
+        </w:rPr>
+        <w:t xml:space="preserve">word aangeroepen door de </w:t>
+      </w:r>
+      <w:proofErr w:type="spellStart"/>
+      <w:r>
+        <w:rPr>
+          <w:sz w:val="24"/>
+          <w:szCs w:val="24"/>
+        </w:rPr>
+        <w:t>admin</w:t>
+      </w:r>
+      <w:proofErr w:type="spellEnd"/>
+      <w:r>
+        <w:rPr>
+          <w:sz w:val="24"/>
+          <w:szCs w:val="24"/>
+        </w:rPr>
+        <w:t xml:space="preserve"> en de gebruikers. De </w:t>
+      </w:r>
+      <w:proofErr w:type="spellStart"/>
+      <w:r>
+        <w:rPr>
+          <w:sz w:val="24"/>
+          <w:szCs w:val="24"/>
+        </w:rPr>
+        <w:t>admin</w:t>
+      </w:r>
+      <w:proofErr w:type="spellEnd"/>
+      <w:r>
+        <w:rPr>
+          <w:sz w:val="24"/>
+          <w:szCs w:val="24"/>
+        </w:rPr>
+        <w:t xml:space="preserve"> gebruikt deze controller voor het beheren van de </w:t>
+      </w:r>
+      <w:proofErr w:type="spellStart"/>
+      <w:r>
+        <w:rPr>
+          <w:sz w:val="24"/>
+          <w:szCs w:val="24"/>
+        </w:rPr>
+        <w:t>comments</w:t>
+      </w:r>
+      <w:proofErr w:type="spellEnd"/>
+      <w:r>
+        <w:rPr>
+          <w:sz w:val="24"/>
+          <w:szCs w:val="24"/>
+        </w:rPr>
+        <w:t xml:space="preserve">. De user alleen om een </w:t>
+      </w:r>
+      <w:proofErr w:type="spellStart"/>
+      <w:r>
+        <w:rPr>
+          <w:sz w:val="24"/>
+          <w:szCs w:val="24"/>
+        </w:rPr>
+        <w:t>comment</w:t>
+      </w:r>
+      <w:proofErr w:type="spellEnd"/>
+      <w:r>
+        <w:rPr>
+          <w:sz w:val="24"/>
+          <w:szCs w:val="24"/>
+        </w:rPr>
+        <w:t xml:space="preserve"> aan te maken.</w:t>
+      </w:r>
+    </w:p>
+    <w:p>
+      <w:pPr>
+        <w:rPr>
+          <w:sz w:val="24"/>
+          <w:szCs w:val="24"/>
+        </w:rPr>
+      </w:pPr>
+      <w:r>
+        <w:rPr>
+          <w:b/>
+          <w:bCs/>
+          <w:sz w:val="24"/>
+          <w:szCs w:val="24"/>
+        </w:rPr>
+        <w:t xml:space="preserve">Site controller: </w:t>
+      </w:r>
+      <w:r>
+        <w:rPr>
+          <w:sz w:val="24"/>
+          <w:szCs w:val="24"/>
+        </w:rPr>
+        <w:t>Deze controller word gebruikt om de standaard pagina’s te openen.</w:t>
+      </w:r>
+    </w:p>
+    <w:p>
+      <w:pPr>
+        <w:rPr>
+          <w:sz w:val="24"/>
+          <w:szCs w:val="24"/>
+        </w:rPr>
+      </w:pPr>
+      <w:r>
+        <w:rPr>
+          <w:b/>
+          <w:bCs/>
+          <w:sz w:val="24"/>
+          <w:szCs w:val="24"/>
+        </w:rPr>
+        <w:t xml:space="preserve">User controller: </w:t>
+      </w:r>
+      <w:r>
+        <w:rPr>
+          <w:sz w:val="24"/>
+          <w:szCs w:val="24"/>
+        </w:rPr>
+        <w:t xml:space="preserve">Deze controller word alleen gebruikt door de </w:t>
+      </w:r>
+      <w:proofErr w:type="spellStart"/>
+      <w:r>
+        <w:rPr>
+          <w:sz w:val="24"/>
+          <w:szCs w:val="24"/>
+        </w:rPr>
+        <w:t>admin</w:t>
+      </w:r>
+      <w:proofErr w:type="spellEnd"/>
+      <w:r>
+        <w:rPr>
+          <w:sz w:val="24"/>
+          <w:szCs w:val="24"/>
+        </w:rPr>
+        <w:t xml:space="preserve"> om de accounts te </w:t>
+      </w:r>
+      <w:proofErr w:type="spellStart"/>
+      <w:r>
+        <w:rPr>
+          <w:sz w:val="24"/>
+          <w:szCs w:val="24"/>
+        </w:rPr>
+        <w:t>behren</w:t>
+      </w:r>
+      <w:proofErr w:type="spellEnd"/>
+      <w:r>
+        <w:rPr>
+          <w:sz w:val="24"/>
+          <w:szCs w:val="24"/>
+        </w:rPr>
+        <w:t>.</w:t>
+      </w:r>
+    </w:p>
+    <w:p>
+      <w:pPr>
+        <w:rPr>
+          <w:sz w:val="24"/>
+          <w:szCs w:val="24"/>
+        </w:rPr>
+      </w:pPr>
+    </w:p>
+    <w:p>
+      <w:pPr>
+        <w:rPr>
+          <w:sz w:val="24"/>
+          <w:szCs w:val="24"/>
+        </w:rPr>
+      </w:pPr>
+      <w:r>
+        <w:rPr>
+          <w:sz w:val="24"/>
+          <w:szCs w:val="24"/>
+        </w:rPr>
+        <w:t xml:space="preserve">Daarnaast zijn er nog verschillende </w:t>
+      </w:r>
+      <w:proofErr w:type="spellStart"/>
+      <w:r>
+        <w:rPr>
+          <w:sz w:val="24"/>
+          <w:szCs w:val="24"/>
+        </w:rPr>
+        <w:t>models</w:t>
+      </w:r>
+      <w:proofErr w:type="spellEnd"/>
+      <w:r>
+        <w:rPr>
+          <w:sz w:val="24"/>
+          <w:szCs w:val="24"/>
+        </w:rPr>
+        <w:t xml:space="preserve"> die vanzelfsprekend zijn. We hebben User en </w:t>
+      </w:r>
+      <w:proofErr w:type="spellStart"/>
+      <w:r>
+        <w:rPr>
+          <w:sz w:val="24"/>
+          <w:szCs w:val="24"/>
+        </w:rPr>
+        <w:t>UserSearch</w:t>
+      </w:r>
+      <w:proofErr w:type="spellEnd"/>
+      <w:r>
+        <w:rPr>
+          <w:sz w:val="24"/>
+          <w:szCs w:val="24"/>
+        </w:rPr>
+        <w:t xml:space="preserve">, </w:t>
+      </w:r>
+      <w:proofErr w:type="spellStart"/>
+      <w:r>
+        <w:rPr>
+          <w:sz w:val="24"/>
+          <w:szCs w:val="24"/>
+        </w:rPr>
+        <w:t>Comment</w:t>
+      </w:r>
+      <w:proofErr w:type="spellEnd"/>
+      <w:r>
+        <w:rPr>
+          <w:sz w:val="24"/>
+          <w:szCs w:val="24"/>
+        </w:rPr>
+        <w:t xml:space="preserve"> en </w:t>
+      </w:r>
+      <w:proofErr w:type="spellStart"/>
+      <w:r>
+        <w:rPr>
+          <w:sz w:val="24"/>
+          <w:szCs w:val="24"/>
+        </w:rPr>
+        <w:t>CommentSearch</w:t>
+      </w:r>
+      <w:proofErr w:type="spellEnd"/>
+      <w:r>
+        <w:rPr>
+          <w:sz w:val="24"/>
+          <w:szCs w:val="24"/>
+        </w:rPr>
+        <w:t xml:space="preserve">, Blog en </w:t>
+      </w:r>
+      <w:proofErr w:type="spellStart"/>
+      <w:r>
+        <w:rPr>
+          <w:sz w:val="24"/>
+          <w:szCs w:val="24"/>
+        </w:rPr>
+        <w:t>BlogSearch</w:t>
+      </w:r>
+      <w:proofErr w:type="spellEnd"/>
+      <w:r>
+        <w:rPr>
+          <w:sz w:val="24"/>
+          <w:szCs w:val="24"/>
+        </w:rPr>
+        <w:t xml:space="preserve">, </w:t>
+      </w:r>
+      <w:proofErr w:type="spellStart"/>
+      <w:r>
+        <w:rPr>
+          <w:sz w:val="24"/>
+          <w:szCs w:val="24"/>
+        </w:rPr>
+        <w:t>ContactForm</w:t>
+      </w:r>
+      <w:proofErr w:type="spellEnd"/>
+      <w:r>
+        <w:rPr>
+          <w:sz w:val="24"/>
+          <w:szCs w:val="24"/>
+        </w:rPr>
+        <w:t xml:space="preserve"> en </w:t>
+      </w:r>
+      <w:proofErr w:type="spellStart"/>
+      <w:r>
+        <w:rPr>
+          <w:sz w:val="24"/>
+          <w:szCs w:val="24"/>
+        </w:rPr>
+        <w:t>LoginForm</w:t>
+      </w:r>
+      <w:proofErr w:type="spellEnd"/>
+      <w:r>
+        <w:rPr>
+          <w:sz w:val="24"/>
+          <w:szCs w:val="24"/>
+        </w:rPr>
+        <w:t xml:space="preserve">. De 2 </w:t>
+      </w:r>
+      <w:proofErr w:type="spellStart"/>
+      <w:r>
+        <w:rPr>
+          <w:sz w:val="24"/>
+          <w:szCs w:val="24"/>
+        </w:rPr>
+        <w:t>forms</w:t>
+      </w:r>
+      <w:proofErr w:type="spellEnd"/>
+      <w:r>
+        <w:rPr>
+          <w:sz w:val="24"/>
+          <w:szCs w:val="24"/>
+        </w:rPr>
+        <w:t xml:space="preserve"> zijn de </w:t>
+      </w:r>
+      <w:proofErr w:type="spellStart"/>
+      <w:r>
+        <w:rPr>
+          <w:sz w:val="24"/>
+          <w:szCs w:val="24"/>
+        </w:rPr>
+        <w:t>forms</w:t>
+      </w:r>
+      <w:proofErr w:type="spellEnd"/>
+      <w:r>
+        <w:rPr>
+          <w:sz w:val="24"/>
+          <w:szCs w:val="24"/>
+        </w:rPr>
+        <w:t xml:space="preserve"> heel logisch. Verder zijn User, </w:t>
+      </w:r>
+      <w:proofErr w:type="spellStart"/>
+      <w:r>
+        <w:rPr>
+          <w:sz w:val="24"/>
+          <w:szCs w:val="24"/>
+        </w:rPr>
+        <w:t>Comment</w:t>
+      </w:r>
+      <w:proofErr w:type="spellEnd"/>
+      <w:r>
+        <w:rPr>
+          <w:sz w:val="24"/>
+          <w:szCs w:val="24"/>
+        </w:rPr>
+        <w:t xml:space="preserve"> en Blog eigenlijk gewoon classes. De Search </w:t>
+      </w:r>
+      <w:proofErr w:type="spellStart"/>
+      <w:r>
+        <w:rPr>
+          <w:sz w:val="24"/>
+          <w:szCs w:val="24"/>
+        </w:rPr>
+        <w:t>models</w:t>
+      </w:r>
+      <w:proofErr w:type="spellEnd"/>
+      <w:r>
+        <w:rPr>
+          <w:sz w:val="24"/>
+          <w:szCs w:val="24"/>
+        </w:rPr>
+        <w:t xml:space="preserve"> zijn om alles te regelen voor het zoeken binnen de index </w:t>
+      </w:r>
+      <w:proofErr w:type="spellStart"/>
+      <w:r>
+        <w:rPr>
+          <w:sz w:val="24"/>
+          <w:szCs w:val="24"/>
+        </w:rPr>
+        <w:t>page’s</w:t>
+      </w:r>
+      <w:proofErr w:type="spellEnd"/>
+      <w:r>
+        <w:rPr>
+          <w:sz w:val="24"/>
+          <w:szCs w:val="24"/>
+        </w:rPr>
+        <w:t>.</w:t>
+      </w:r>
+    </w:p>
+    <w:p>
+      <w:pPr>
+        <w:rPr>
+          <w:sz w:val="24"/>
+          <w:szCs w:val="24"/>
+        </w:rPr>
+      </w:pPr>
+    </w:p>
+    <w:p>
+      <w:pPr>
+        <w:rPr>
+          <w:sz w:val="24"/>
+          <w:szCs w:val="24"/>
+        </w:rPr>
+      </w:pPr>
+      <w:r>
+        <w:rPr>
+          <w:sz w:val="24"/>
+          <w:szCs w:val="24"/>
+        </w:rPr>
+        <w:t xml:space="preserve">Daarnaast zijn er voor blog 3 mogelijke designs die allemaal in </w:t>
+      </w:r>
+      <w:del w:id="16" w:author="Katlok Gaming" w:date="2020-03-23T09:13:00Z">
+        <w:r>
+          <w:rPr>
+            <w:sz w:val="24"/>
+            <w:szCs w:val="24"/>
+          </w:rPr>
+          <w:delText>1 view zit</w:delText>
+        </w:r>
+      </w:del>
+      <w:ins w:id="17" w:author="Katlok Gaming" w:date="2020-03-23T09:13:00Z">
+        <w:r>
+          <w:rPr>
+            <w:sz w:val="24"/>
+            <w:szCs w:val="24"/>
+          </w:rPr>
+          <w:t>een aparte view zitten. Deze worden aangeroepen vanuit een andere view file</w:t>
+        </w:r>
+      </w:ins>
+      <w:ins w:id="18" w:author="Katlok Gaming" w:date="2020-03-23T09:14:00Z">
         <w:r>
           <w:rPr>
             <w:sz w:val="24"/>
@@ -525,491 +1183,23 @@
           <w:sz w:val="24"/>
           <w:szCs w:val="24"/>
         </w:rPr>
-        <w:t>2amigos/yii2-tinemce-widget</w:t>
-      </w:r>
-    </w:p>
-    <w:p>
-      <w:pPr>
-        <w:rPr>
-          <w:sz w:val="24"/>
-          <w:szCs w:val="24"/>
-        </w:rPr>
-      </w:pPr>
-      <w:ins w:id="4" w:author="Katlok Gaming" w:date="2020-03-16T10:07:00Z">
-        <w:r>
-          <w:rPr>
-            <w:sz w:val="24"/>
-            <w:szCs w:val="24"/>
-          </w:rPr>
-          <w:t xml:space="preserve">Composer </w:t>
-        </w:r>
-        <w:proofErr w:type="spellStart"/>
-        <w:r>
-          <w:rPr>
-            <w:sz w:val="24"/>
-            <w:szCs w:val="24"/>
-          </w:rPr>
-          <w:t>require</w:t>
-        </w:r>
-        <w:proofErr w:type="spellEnd"/>
-        <w:r>
-          <w:rPr>
-            <w:sz w:val="24"/>
-            <w:szCs w:val="24"/>
-          </w:rPr>
-          <w:t xml:space="preserve"> </w:t>
-        </w:r>
-      </w:ins>
-      <w:proofErr w:type="spellStart"/>
-      <w:r>
-        <w:rPr>
-          <w:sz w:val="24"/>
-          <w:szCs w:val="24"/>
-        </w:rPr>
-        <w:t>kartik</w:t>
-      </w:r>
-      <w:proofErr w:type="spellEnd"/>
-      <w:r>
-        <w:rPr>
-          <w:sz w:val="24"/>
-          <w:szCs w:val="24"/>
-        </w:rPr>
-        <w:t>-v/yii2-grid</w:t>
-      </w:r>
-    </w:p>
-    <w:p>
-      <w:pPr>
-        <w:rPr>
-          <w:sz w:val="24"/>
-          <w:szCs w:val="24"/>
-        </w:rPr>
-      </w:pPr>
-      <w:ins w:id="5" w:author="Katlok Gaming" w:date="2020-03-16T10:06:00Z">
-        <w:r>
-          <w:rPr>
-            <w:sz w:val="24"/>
-            <w:szCs w:val="24"/>
-          </w:rPr>
-          <w:t xml:space="preserve">composer </w:t>
-        </w:r>
-        <w:proofErr w:type="spellStart"/>
-        <w:r>
-          <w:rPr>
-            <w:sz w:val="24"/>
-            <w:szCs w:val="24"/>
-          </w:rPr>
-          <w:t>re</w:t>
-        </w:r>
-      </w:ins>
-      <w:ins w:id="6" w:author="Katlok Gaming" w:date="2020-03-16T10:07:00Z">
-        <w:r>
-          <w:rPr>
-            <w:sz w:val="24"/>
-            <w:szCs w:val="24"/>
-          </w:rPr>
-          <w:t>quire</w:t>
-        </w:r>
-        <w:proofErr w:type="spellEnd"/>
-        <w:r>
-          <w:rPr>
-            <w:sz w:val="24"/>
-            <w:szCs w:val="24"/>
-          </w:rPr>
-          <w:t xml:space="preserve"> </w:t>
-        </w:r>
-      </w:ins>
-      <w:proofErr w:type="spellStart"/>
-      <w:r>
-        <w:rPr>
-          <w:sz w:val="24"/>
-          <w:szCs w:val="24"/>
-        </w:rPr>
-        <w:t>yiisoft</w:t>
-      </w:r>
-      <w:proofErr w:type="spellEnd"/>
-      <w:r>
-        <w:rPr>
-          <w:sz w:val="24"/>
-          <w:szCs w:val="24"/>
-        </w:rPr>
-        <w:t>/yii2-bootstrap4</w:t>
-      </w:r>
-    </w:p>
-    <w:p>
-      <w:pPr>
-        <w:rPr>
-          <w:ins w:id="7" w:author="Katlok Gaming" w:date="2020-03-16T10:07:00Z"/>
-          <w:sz w:val="24"/>
-          <w:szCs w:val="24"/>
-        </w:rPr>
-      </w:pPr>
-      <w:ins w:id="8" w:author="Katlok Gaming" w:date="2020-03-16T10:06:00Z">
-        <w:r>
-          <w:rPr>
-            <w:sz w:val="24"/>
-            <w:szCs w:val="24"/>
-          </w:rPr>
-          <w:t xml:space="preserve">composer </w:t>
-        </w:r>
-        <w:proofErr w:type="spellStart"/>
-        <w:r>
-          <w:rPr>
-            <w:sz w:val="24"/>
-            <w:szCs w:val="24"/>
-          </w:rPr>
-          <w:t>require</w:t>
-        </w:r>
-        <w:proofErr w:type="spellEnd"/>
-        <w:r>
-          <w:rPr>
-            <w:sz w:val="24"/>
-            <w:szCs w:val="24"/>
-          </w:rPr>
-          <w:t xml:space="preserve">  </w:t>
-        </w:r>
-      </w:ins>
-      <w:proofErr w:type="spellStart"/>
-      <w:r>
-        <w:rPr>
-          <w:sz w:val="24"/>
-          <w:szCs w:val="24"/>
-        </w:rPr>
-        <w:t>kartik</w:t>
-      </w:r>
-      <w:proofErr w:type="spellEnd"/>
-      <w:r>
-        <w:rPr>
-          <w:sz w:val="24"/>
-          <w:szCs w:val="24"/>
-        </w:rPr>
-        <w:t>-v/yii2-widget-fileinput.</w:t>
-      </w:r>
-    </w:p>
-    <w:p>
-      <w:pPr>
-        <w:rPr>
-          <w:ins w:id="9" w:author="Katlok Gaming" w:date="2020-03-16T10:07:00Z"/>
-          <w:sz w:val="24"/>
-          <w:szCs w:val="24"/>
-        </w:rPr>
-      </w:pPr>
-      <w:ins w:id="10" w:author="Katlok Gaming" w:date="2020-03-16T10:07:00Z">
-        <w:r>
-          <w:rPr>
-            <w:sz w:val="24"/>
-            <w:szCs w:val="24"/>
-          </w:rPr>
-          <w:t xml:space="preserve">Of voeg ze toe in uw </w:t>
-        </w:r>
-        <w:proofErr w:type="spellStart"/>
-        <w:r>
-          <w:rPr>
-            <w:sz w:val="24"/>
-            <w:szCs w:val="24"/>
-          </w:rPr>
-          <w:t>composer.json</w:t>
-        </w:r>
-        <w:proofErr w:type="spellEnd"/>
-        <w:r>
-          <w:rPr>
-            <w:sz w:val="24"/>
-            <w:szCs w:val="24"/>
-          </w:rPr>
-          <w:t xml:space="preserve"> file</w:t>
-        </w:r>
-      </w:ins>
-    </w:p>
-    <w:p>
-      <w:pPr>
-        <w:rPr>
-          <w:ins w:id="11" w:author="Katlok Gaming" w:date="2020-03-16T10:08:00Z"/>
-          <w:sz w:val="24"/>
-          <w:szCs w:val="24"/>
-        </w:rPr>
-      </w:pPr>
-    </w:p>
-    <w:p>
-      <w:pPr>
-        <w:rPr>
-          <w:ins w:id="12" w:author="Katlok Gaming" w:date="2020-03-16T10:08:00Z"/>
-          <w:sz w:val="24"/>
-          <w:szCs w:val="24"/>
-        </w:rPr>
-      </w:pPr>
-      <w:ins w:id="13" w:author="Katlok Gaming" w:date="2020-03-16T10:08:00Z">
-        <w:r>
-          <w:rPr>
-            <w:sz w:val="24"/>
-            <w:szCs w:val="24"/>
-          </w:rPr>
-          <w:t>"2amigos/yii2-tinymce-widget": "*",</w:t>
-        </w:r>
-      </w:ins>
-    </w:p>
-    <w:p>
-      <w:pPr>
-        <w:rPr>
-          <w:ins w:id="14" w:author="Katlok Gaming" w:date="2020-03-16T10:08:00Z"/>
-          <w:sz w:val="24"/>
-          <w:szCs w:val="24"/>
-        </w:rPr>
-      </w:pPr>
-      <w:ins w:id="15" w:author="Katlok Gaming" w:date="2020-03-16T10:08:00Z">
-        <w:r>
-          <w:rPr>
-            <w:sz w:val="24"/>
-            <w:szCs w:val="24"/>
-          </w:rPr>
-          <w:t xml:space="preserve">        "</w:t>
-        </w:r>
-        <w:proofErr w:type="spellStart"/>
-        <w:r>
-          <w:rPr>
-            <w:sz w:val="24"/>
-            <w:szCs w:val="24"/>
-          </w:rPr>
-          <w:t>kartik</w:t>
-        </w:r>
-        <w:proofErr w:type="spellEnd"/>
-        <w:r>
-          <w:rPr>
-            <w:sz w:val="24"/>
-            <w:szCs w:val="24"/>
-          </w:rPr>
-          <w:t>-v/yii2-grid": "</w:t>
-        </w:r>
-        <w:proofErr w:type="spellStart"/>
-        <w:r>
-          <w:rPr>
-            <w:sz w:val="24"/>
-            <w:szCs w:val="24"/>
-          </w:rPr>
-          <w:t>dev</w:t>
-        </w:r>
-        <w:proofErr w:type="spellEnd"/>
-        <w:r>
-          <w:rPr>
-            <w:sz w:val="24"/>
-            <w:szCs w:val="24"/>
-          </w:rPr>
-          <w:t>-master",</w:t>
-        </w:r>
-      </w:ins>
-    </w:p>
-    <w:p>
-      <w:pPr>
-        <w:rPr>
-          <w:ins w:id="16" w:author="Katlok Gaming" w:date="2020-03-16T10:08:00Z"/>
-          <w:sz w:val="24"/>
-          <w:szCs w:val="24"/>
-        </w:rPr>
-      </w:pPr>
-      <w:ins w:id="17" w:author="Katlok Gaming" w:date="2020-03-16T10:08:00Z">
-        <w:r>
-          <w:rPr>
-            <w:sz w:val="24"/>
-            <w:szCs w:val="24"/>
-          </w:rPr>
-          <w:t xml:space="preserve">        "</w:t>
-        </w:r>
-        <w:proofErr w:type="spellStart"/>
-        <w:r>
-          <w:rPr>
-            <w:sz w:val="24"/>
-            <w:szCs w:val="24"/>
-          </w:rPr>
-          <w:t>yiisoft</w:t>
-        </w:r>
-        <w:proofErr w:type="spellEnd"/>
-        <w:r>
-          <w:rPr>
-            <w:sz w:val="24"/>
-            <w:szCs w:val="24"/>
-          </w:rPr>
-          <w:t>/yii2-bootstrap4": "^2.0",</w:t>
-        </w:r>
-        <w:bookmarkStart w:id="18" w:name="_GoBack"/>
-        <w:bookmarkEnd w:id="18"/>
-      </w:ins>
-    </w:p>
-    <w:p>
-      <w:pPr>
-        <w:rPr>
-          <w:ins w:id="19" w:author="Katlok Gaming" w:date="2020-03-16T10:06:00Z"/>
-          <w:sz w:val="24"/>
-          <w:szCs w:val="24"/>
-        </w:rPr>
-      </w:pPr>
-      <w:ins w:id="20" w:author="Katlok Gaming" w:date="2020-03-16T10:08:00Z">
-        <w:r>
-          <w:rPr>
-            <w:sz w:val="24"/>
-            <w:szCs w:val="24"/>
-          </w:rPr>
-          <w:t xml:space="preserve">        "</w:t>
-        </w:r>
-        <w:proofErr w:type="spellStart"/>
-        <w:r>
-          <w:rPr>
-            <w:sz w:val="24"/>
-            <w:szCs w:val="24"/>
-          </w:rPr>
-          <w:t>kartik</w:t>
-        </w:r>
-        <w:proofErr w:type="spellEnd"/>
-        <w:r>
-          <w:rPr>
-            <w:sz w:val="24"/>
-            <w:szCs w:val="24"/>
-          </w:rPr>
-          <w:t>-v/yii2-widget-fileinput": "</w:t>
-        </w:r>
-        <w:proofErr w:type="spellStart"/>
-        <w:r>
-          <w:rPr>
-            <w:sz w:val="24"/>
-            <w:szCs w:val="24"/>
-          </w:rPr>
-          <w:t>dev</w:t>
-        </w:r>
-        <w:proofErr w:type="spellEnd"/>
-        <w:r>
-          <w:rPr>
-            <w:sz w:val="24"/>
-            <w:szCs w:val="24"/>
-          </w:rPr>
-          <w:t>-master"</w:t>
-        </w:r>
-      </w:ins>
-    </w:p>
-    <w:p>
-      <w:pPr>
-        <w:rPr>
-          <w:sz w:val="24"/>
-          <w:szCs w:val="24"/>
-        </w:rPr>
-      </w:pPr>
-    </w:p>
-    <w:p>
-      <w:pPr>
-        <w:rPr>
-          <w:sz w:val="24"/>
-          <w:szCs w:val="24"/>
-        </w:rPr>
-      </w:pPr>
-    </w:p>
-    <w:p>
-      <w:pPr>
-        <w:rPr>
-          <w:sz w:val="24"/>
-          <w:szCs w:val="24"/>
-        </w:rPr>
-      </w:pPr>
-      <w:r>
-        <w:rPr>
-          <w:sz w:val="24"/>
-          <w:szCs w:val="24"/>
-        </w:rPr>
-        <w:t xml:space="preserve">Ook zie je in de </w:t>
-      </w:r>
-      <w:proofErr w:type="spellStart"/>
-      <w:r>
-        <w:rPr>
-          <w:sz w:val="24"/>
-          <w:szCs w:val="24"/>
-        </w:rPr>
-        <w:t>reposetorie</w:t>
-      </w:r>
-      <w:proofErr w:type="spellEnd"/>
-      <w:r>
-        <w:rPr>
-          <w:sz w:val="24"/>
-          <w:szCs w:val="24"/>
-        </w:rPr>
-        <w:t xml:space="preserve"> dat er een Component </w:t>
-      </w:r>
-      <w:proofErr w:type="spellStart"/>
-      <w:r>
-        <w:rPr>
-          <w:sz w:val="24"/>
-          <w:szCs w:val="24"/>
-        </w:rPr>
-        <w:t>WebUser</w:t>
-      </w:r>
-      <w:proofErr w:type="spellEnd"/>
-      <w:r>
-        <w:rPr>
-          <w:sz w:val="24"/>
-          <w:szCs w:val="24"/>
-        </w:rPr>
-        <w:t xml:space="preserve"> is. Deze </w:t>
-      </w:r>
-      <w:proofErr w:type="spellStart"/>
-      <w:r>
-        <w:rPr>
-          <w:sz w:val="24"/>
-          <w:szCs w:val="24"/>
-        </w:rPr>
-        <w:t>extend</w:t>
-      </w:r>
-      <w:proofErr w:type="spellEnd"/>
-      <w:r>
-        <w:rPr>
-          <w:sz w:val="24"/>
-          <w:szCs w:val="24"/>
-        </w:rPr>
-        <w:t xml:space="preserve"> User. Hij alle eigenschappen van User maar </w:t>
-      </w:r>
-      <w:proofErr w:type="spellStart"/>
-      <w:r>
-        <w:rPr>
-          <w:sz w:val="24"/>
-          <w:szCs w:val="24"/>
-        </w:rPr>
-        <w:t>WebUser</w:t>
-      </w:r>
-      <w:proofErr w:type="spellEnd"/>
-      <w:r>
-        <w:rPr>
-          <w:sz w:val="24"/>
-          <w:szCs w:val="24"/>
-        </w:rPr>
-        <w:t xml:space="preserve"> regelt de access control. Daarnaast zijn er 5 controllers.</w:t>
-      </w:r>
-    </w:p>
-    <w:p>
-      <w:pPr>
-        <w:rPr>
-          <w:sz w:val="24"/>
-          <w:szCs w:val="24"/>
-        </w:rPr>
-      </w:pPr>
-      <w:proofErr w:type="spellStart"/>
-      <w:r>
-        <w:rPr>
-          <w:b/>
-          <w:bCs/>
-          <w:sz w:val="24"/>
-          <w:szCs w:val="24"/>
-        </w:rPr>
-        <w:t>Admin</w:t>
-      </w:r>
-      <w:proofErr w:type="spellEnd"/>
-      <w:r>
-        <w:rPr>
-          <w:b/>
-          <w:bCs/>
-          <w:sz w:val="24"/>
-          <w:szCs w:val="24"/>
-        </w:rPr>
-        <w:t xml:space="preserve"> controller:</w:t>
-      </w:r>
-      <w:r>
-        <w:rPr>
-          <w:sz w:val="24"/>
-          <w:szCs w:val="24"/>
-        </w:rPr>
-        <w:t xml:space="preserve"> Deze controller word eigenlijk alleen gebruikt om de homepage van de </w:t>
+        <w:t xml:space="preserve">. Welk design je hebt ligt aan je </w:t>
+      </w:r>
+      <w:proofErr w:type="spellStart"/>
+      <w:r>
+        <w:rPr>
+          <w:sz w:val="24"/>
+          <w:szCs w:val="24"/>
+        </w:rPr>
+        <w:t>role</w:t>
+      </w:r>
+      <w:proofErr w:type="spellEnd"/>
+      <w:r>
+        <w:rPr>
+          <w:sz w:val="24"/>
+          <w:szCs w:val="24"/>
+        </w:rPr>
+        <w:t xml:space="preserve">. Een </w:t>
       </w:r>
       <w:proofErr w:type="spellStart"/>
       <w:r>
@@ -1025,73 +1215,64 @@
           <w:sz w:val="24"/>
           <w:szCs w:val="24"/>
         </w:rPr>
-        <w:t xml:space="preserve"> te openen.</w:t>
-      </w:r>
-    </w:p>
-    <w:p>
-      <w:pPr>
-        <w:rPr>
-          <w:sz w:val="24"/>
-          <w:szCs w:val="24"/>
-        </w:rPr>
-      </w:pPr>
-      <w:r>
-        <w:rPr>
-          <w:b/>
-          <w:bCs/>
-          <w:sz w:val="24"/>
-          <w:szCs w:val="24"/>
-        </w:rPr>
-        <w:t xml:space="preserve">Blog controller: </w:t>
-      </w:r>
-      <w:r>
-        <w:rPr>
-          <w:sz w:val="24"/>
-          <w:szCs w:val="24"/>
-        </w:rPr>
-        <w:t>Deze controller word gebruikt om alle opties van de blogs te openen.</w:t>
-      </w:r>
-    </w:p>
-    <w:p>
-      <w:pPr>
-        <w:rPr>
-          <w:sz w:val="24"/>
-          <w:szCs w:val="24"/>
-        </w:rPr>
-      </w:pPr>
-      <w:proofErr w:type="spellStart"/>
-      <w:r>
-        <w:rPr>
-          <w:b/>
-          <w:bCs/>
-          <w:sz w:val="24"/>
-          <w:szCs w:val="24"/>
-        </w:rPr>
-        <w:t>Comment</w:t>
-      </w:r>
-      <w:proofErr w:type="spellEnd"/>
-      <w:r>
-        <w:rPr>
-          <w:b/>
-          <w:bCs/>
-          <w:sz w:val="24"/>
-          <w:szCs w:val="24"/>
-        </w:rPr>
-        <w:t xml:space="preserve"> controller: </w:t>
-      </w:r>
-      <w:r>
-        <w:rPr>
-          <w:sz w:val="24"/>
-          <w:szCs w:val="24"/>
-        </w:rPr>
-        <w:t xml:space="preserve">Deze controller </w:t>
-      </w:r>
-      <w:r>
-        <w:rPr>
-          <w:sz w:val="24"/>
-          <w:szCs w:val="24"/>
-        </w:rPr>
-        <w:t xml:space="preserve">word aangeroepen door de </w:t>
+        <w:t xml:space="preserve"> moet alle acties van CRUD kunnen uitvoeren over blogs. Dit zelfde geld voor </w:t>
+      </w:r>
+      <w:proofErr w:type="spellStart"/>
+      <w:r>
+        <w:rPr>
+          <w:sz w:val="24"/>
+          <w:szCs w:val="24"/>
+        </w:rPr>
+        <w:t>author’s</w:t>
+      </w:r>
+      <w:proofErr w:type="spellEnd"/>
+      <w:r>
+        <w:rPr>
+          <w:sz w:val="24"/>
+          <w:szCs w:val="24"/>
+        </w:rPr>
+        <w:t xml:space="preserve"> alleen kunnen hun dit alleen over hun eigen </w:t>
+      </w:r>
+      <w:proofErr w:type="spellStart"/>
+      <w:r>
+        <w:rPr>
+          <w:sz w:val="24"/>
+          <w:szCs w:val="24"/>
+        </w:rPr>
+        <w:t>blog’s</w:t>
+      </w:r>
+      <w:proofErr w:type="spellEnd"/>
+      <w:r>
+        <w:rPr>
+          <w:sz w:val="24"/>
+          <w:szCs w:val="24"/>
+        </w:rPr>
+        <w:t>. Een user ziet alleen alle blogs en kan deze lezen.</w:t>
+      </w:r>
+    </w:p>
+    <w:p>
+      <w:pPr>
+        <w:rPr>
+          <w:ins w:id="19" w:author="Katlok Gaming" w:date="2020-03-16T10:08:00Z"/>
+          <w:sz w:val="24"/>
+          <w:szCs w:val="24"/>
+        </w:rPr>
+      </w:pPr>
+      <w:proofErr w:type="spellStart"/>
+      <w:r>
+        <w:rPr>
+          <w:sz w:val="24"/>
+          <w:szCs w:val="24"/>
+        </w:rPr>
+        <w:t>Comments</w:t>
+      </w:r>
+      <w:proofErr w:type="spellEnd"/>
+      <w:r>
+        <w:rPr>
+          <w:sz w:val="24"/>
+          <w:szCs w:val="24"/>
+        </w:rPr>
+        <w:t xml:space="preserve"> staan altijd onder een blog post. Een </w:t>
       </w:r>
       <w:proofErr w:type="spellStart"/>
       <w:r>
@@ -1107,23 +1288,55 @@
           <w:sz w:val="24"/>
           <w:szCs w:val="24"/>
         </w:rPr>
-        <w:t xml:space="preserve"> en de gebruikers. De </w:t>
-      </w:r>
-      <w:proofErr w:type="spellStart"/>
-      <w:r>
-        <w:rPr>
-          <w:sz w:val="24"/>
-          <w:szCs w:val="24"/>
-        </w:rPr>
-        <w:t>admin</w:t>
-      </w:r>
-      <w:proofErr w:type="spellEnd"/>
-      <w:r>
-        <w:rPr>
-          <w:sz w:val="24"/>
-          <w:szCs w:val="24"/>
-        </w:rPr>
-        <w:t xml:space="preserve"> gebruikt deze controller voor het beheren van de </w:t>
+        <w:t xml:space="preserve"> kan een </w:t>
+      </w:r>
+      <w:proofErr w:type="spellStart"/>
+      <w:r>
+        <w:rPr>
+          <w:sz w:val="24"/>
+          <w:szCs w:val="24"/>
+        </w:rPr>
+        <w:t>comment</w:t>
+      </w:r>
+      <w:proofErr w:type="spellEnd"/>
+      <w:r>
+        <w:rPr>
+          <w:sz w:val="24"/>
+          <w:szCs w:val="24"/>
+        </w:rPr>
+        <w:t xml:space="preserve"> </w:t>
+      </w:r>
+      <w:proofErr w:type="spellStart"/>
+      <w:r>
+        <w:rPr>
+          <w:sz w:val="24"/>
+          <w:szCs w:val="24"/>
+        </w:rPr>
+        <w:t>aanamaken</w:t>
+      </w:r>
+      <w:proofErr w:type="spellEnd"/>
+      <w:r>
+        <w:rPr>
+          <w:sz w:val="24"/>
+          <w:szCs w:val="24"/>
+        </w:rPr>
+        <w:t xml:space="preserve"> via de </w:t>
+      </w:r>
+      <w:proofErr w:type="spellStart"/>
+      <w:r>
+        <w:rPr>
+          <w:sz w:val="24"/>
+          <w:szCs w:val="24"/>
+        </w:rPr>
+        <w:t>overview</w:t>
+      </w:r>
+      <w:proofErr w:type="spellEnd"/>
+      <w:r>
+        <w:rPr>
+          <w:sz w:val="24"/>
+          <w:szCs w:val="24"/>
+        </w:rPr>
+        <w:t xml:space="preserve"> maar dit word niet aangeraden. Ook bij </w:t>
       </w:r>
       <w:proofErr w:type="spellStart"/>
       <w:r>
@@ -1139,95 +1352,15 @@
           <w:sz w:val="24"/>
           <w:szCs w:val="24"/>
         </w:rPr>
-        <w:t xml:space="preserve">. De user alleen om een </w:t>
-      </w:r>
-      <w:proofErr w:type="spellStart"/>
-      <w:r>
-        <w:rPr>
-          <w:sz w:val="24"/>
-          <w:szCs w:val="24"/>
-        </w:rPr>
-        <w:t>comment</w:t>
-      </w:r>
-      <w:proofErr w:type="spellEnd"/>
-      <w:r>
-        <w:rPr>
-          <w:sz w:val="24"/>
-          <w:szCs w:val="24"/>
-        </w:rPr>
-        <w:t xml:space="preserve"> aan te maken.</w:t>
-      </w:r>
-    </w:p>
-    <w:p>
-      <w:pPr>
-        <w:rPr>
-          <w:sz w:val="24"/>
-          <w:szCs w:val="24"/>
-        </w:rPr>
-      </w:pPr>
-      <w:r>
-        <w:rPr>
-          <w:b/>
-          <w:bCs/>
-          <w:sz w:val="24"/>
-          <w:szCs w:val="24"/>
-        </w:rPr>
-        <w:t xml:space="preserve">Site controller: </w:t>
-      </w:r>
-      <w:r>
-        <w:rPr>
-          <w:sz w:val="24"/>
-          <w:szCs w:val="24"/>
-        </w:rPr>
-        <w:t>Deze controller word gebruikt om de standaard pagina’s te openen.</w:t>
-      </w:r>
-    </w:p>
-    <w:p>
-      <w:pPr>
-        <w:rPr>
-          <w:sz w:val="24"/>
-          <w:szCs w:val="24"/>
-        </w:rPr>
-      </w:pPr>
-      <w:r>
-        <w:rPr>
-          <w:b/>
-          <w:bCs/>
-          <w:sz w:val="24"/>
-          <w:szCs w:val="24"/>
-        </w:rPr>
-        <w:t xml:space="preserve">User controller: </w:t>
-      </w:r>
-      <w:r>
-        <w:rPr>
-          <w:sz w:val="24"/>
-          <w:szCs w:val="24"/>
-        </w:rPr>
-        <w:t xml:space="preserve">Deze controller word alleen gebruikt door de </w:t>
-      </w:r>
-      <w:proofErr w:type="spellStart"/>
-      <w:r>
-        <w:rPr>
-          <w:sz w:val="24"/>
-          <w:szCs w:val="24"/>
-        </w:rPr>
-        <w:t>admin</w:t>
-      </w:r>
-      <w:proofErr w:type="spellEnd"/>
-      <w:r>
-        <w:rPr>
-          <w:sz w:val="24"/>
-          <w:szCs w:val="24"/>
-        </w:rPr>
-        <w:t xml:space="preserve"> om de accounts te </w:t>
-      </w:r>
-      <w:proofErr w:type="spellStart"/>
-      <w:r>
-        <w:rPr>
-          <w:sz w:val="24"/>
-          <w:szCs w:val="24"/>
-        </w:rPr>
-        <w:t>behren</w:t>
+        <w:t xml:space="preserve"> is alleen de delete knop zichtbaar voor </w:t>
+      </w:r>
+      <w:proofErr w:type="spellStart"/>
+      <w:r>
+        <w:rPr>
+          <w:sz w:val="24"/>
+          <w:szCs w:val="24"/>
+        </w:rPr>
+        <w:t>admins</w:t>
       </w:r>
       <w:proofErr w:type="spellEnd"/>
       <w:r>
@@ -1241,444 +1374,20 @@
     <w:p>
       <w:pPr>
         <w:rPr>
-          <w:sz w:val="24"/>
-          <w:szCs w:val="24"/>
-        </w:rPr>
-      </w:pPr>
-    </w:p>
-    <w:p>
-      <w:pPr>
-        <w:rPr>
-          <w:sz w:val="24"/>
-          <w:szCs w:val="24"/>
-        </w:rPr>
-      </w:pPr>
-      <w:r>
-        <w:rPr>
-          <w:sz w:val="24"/>
-          <w:szCs w:val="24"/>
-        </w:rPr>
-        <w:t xml:space="preserve">Daarnaast zijn er nog verschillende </w:t>
-      </w:r>
-      <w:proofErr w:type="spellStart"/>
-      <w:r>
-        <w:rPr>
-          <w:sz w:val="24"/>
-          <w:szCs w:val="24"/>
-        </w:rPr>
-        <w:t>models</w:t>
-      </w:r>
-      <w:proofErr w:type="spellEnd"/>
-      <w:r>
-        <w:rPr>
-          <w:sz w:val="24"/>
-          <w:szCs w:val="24"/>
-        </w:rPr>
-        <w:t xml:space="preserve"> die vanzelfsprekend zijn. We hebben User en </w:t>
-      </w:r>
-      <w:proofErr w:type="spellStart"/>
-      <w:r>
-        <w:rPr>
-          <w:sz w:val="24"/>
-          <w:szCs w:val="24"/>
-        </w:rPr>
-        <w:t>UserSearch</w:t>
-      </w:r>
-      <w:proofErr w:type="spellEnd"/>
-      <w:r>
-        <w:rPr>
-          <w:sz w:val="24"/>
-          <w:szCs w:val="24"/>
-        </w:rPr>
-        <w:t xml:space="preserve">, </w:t>
-      </w:r>
-      <w:proofErr w:type="spellStart"/>
-      <w:r>
-        <w:rPr>
-          <w:sz w:val="24"/>
-          <w:szCs w:val="24"/>
-        </w:rPr>
-        <w:t>Comment</w:t>
-      </w:r>
-      <w:proofErr w:type="spellEnd"/>
-      <w:r>
-        <w:rPr>
-          <w:sz w:val="24"/>
-          <w:szCs w:val="24"/>
-        </w:rPr>
-        <w:t xml:space="preserve"> en </w:t>
-      </w:r>
-      <w:proofErr w:type="spellStart"/>
-      <w:r>
-        <w:rPr>
-          <w:sz w:val="24"/>
-          <w:szCs w:val="24"/>
-        </w:rPr>
-        <w:t>CommentSearch</w:t>
-      </w:r>
-      <w:proofErr w:type="spellEnd"/>
-      <w:r>
-        <w:rPr>
-          <w:sz w:val="24"/>
-          <w:szCs w:val="24"/>
-        </w:rPr>
-        <w:t xml:space="preserve">, Blog en </w:t>
-      </w:r>
-      <w:proofErr w:type="spellStart"/>
-      <w:r>
-        <w:rPr>
-          <w:sz w:val="24"/>
-          <w:szCs w:val="24"/>
-        </w:rPr>
-        <w:t>BlogSearch</w:t>
-      </w:r>
-      <w:proofErr w:type="spellEnd"/>
-      <w:r>
-        <w:rPr>
-          <w:sz w:val="24"/>
-          <w:szCs w:val="24"/>
-        </w:rPr>
-        <w:t xml:space="preserve">, </w:t>
-      </w:r>
-      <w:proofErr w:type="spellStart"/>
-      <w:r>
-        <w:rPr>
-          <w:sz w:val="24"/>
-          <w:szCs w:val="24"/>
-        </w:rPr>
-        <w:t>ContactForm</w:t>
-      </w:r>
-      <w:proofErr w:type="spellEnd"/>
-      <w:r>
-        <w:rPr>
-          <w:sz w:val="24"/>
-          <w:szCs w:val="24"/>
-        </w:rPr>
-        <w:t xml:space="preserve"> en </w:t>
-      </w:r>
-      <w:proofErr w:type="spellStart"/>
-      <w:r>
-        <w:rPr>
-          <w:sz w:val="24"/>
-          <w:szCs w:val="24"/>
-        </w:rPr>
-        <w:t>LoginForm</w:t>
-      </w:r>
-      <w:proofErr w:type="spellEnd"/>
-      <w:r>
-        <w:rPr>
-          <w:sz w:val="24"/>
-          <w:szCs w:val="24"/>
-        </w:rPr>
-        <w:t xml:space="preserve">. De 2 </w:t>
-      </w:r>
-      <w:proofErr w:type="spellStart"/>
-      <w:r>
-        <w:rPr>
-          <w:sz w:val="24"/>
-          <w:szCs w:val="24"/>
-        </w:rPr>
-        <w:t>forms</w:t>
-      </w:r>
-      <w:proofErr w:type="spellEnd"/>
-      <w:r>
-        <w:rPr>
-          <w:sz w:val="24"/>
-          <w:szCs w:val="24"/>
-        </w:rPr>
-        <w:t xml:space="preserve"> zijn de </w:t>
-      </w:r>
-      <w:proofErr w:type="spellStart"/>
-      <w:r>
-        <w:rPr>
-          <w:sz w:val="24"/>
-          <w:szCs w:val="24"/>
-        </w:rPr>
-        <w:t>forms</w:t>
-      </w:r>
-      <w:proofErr w:type="spellEnd"/>
-      <w:r>
-        <w:rPr>
-          <w:sz w:val="24"/>
-          <w:szCs w:val="24"/>
-        </w:rPr>
-        <w:t xml:space="preserve"> heel logisch. Verder zijn User, </w:t>
-      </w:r>
-      <w:proofErr w:type="spellStart"/>
-      <w:r>
-        <w:rPr>
-          <w:sz w:val="24"/>
-          <w:szCs w:val="24"/>
-        </w:rPr>
-        <w:t>Comment</w:t>
-      </w:r>
-      <w:proofErr w:type="spellEnd"/>
-      <w:r>
-        <w:rPr>
-          <w:sz w:val="24"/>
-          <w:szCs w:val="24"/>
-        </w:rPr>
-        <w:t xml:space="preserve"> en Blog eigenlijk gewoon classes. De Search </w:t>
-      </w:r>
-      <w:proofErr w:type="spellStart"/>
-      <w:r>
-        <w:rPr>
-          <w:sz w:val="24"/>
-          <w:szCs w:val="24"/>
-        </w:rPr>
-        <w:t>models</w:t>
-      </w:r>
-      <w:proofErr w:type="spellEnd"/>
-      <w:r>
-        <w:rPr>
-          <w:sz w:val="24"/>
-          <w:szCs w:val="24"/>
-        </w:rPr>
-        <w:t xml:space="preserve"> zijn om alles te regelen voor het zoeken binnen de index </w:t>
-      </w:r>
-      <w:proofErr w:type="spellStart"/>
-      <w:r>
-        <w:rPr>
-          <w:sz w:val="24"/>
-          <w:szCs w:val="24"/>
-        </w:rPr>
-        <w:t>page’s</w:t>
-      </w:r>
-      <w:proofErr w:type="spellEnd"/>
-      <w:r>
-        <w:rPr>
-          <w:sz w:val="24"/>
-          <w:szCs w:val="24"/>
-        </w:rPr>
-        <w:t>.</w:t>
-      </w:r>
-    </w:p>
-    <w:p>
-      <w:pPr>
-        <w:rPr>
-          <w:sz w:val="24"/>
-          <w:szCs w:val="24"/>
-        </w:rPr>
-      </w:pPr>
-    </w:p>
-    <w:p>
-      <w:pPr>
-        <w:rPr>
-          <w:sz w:val="24"/>
-          <w:szCs w:val="24"/>
-        </w:rPr>
-      </w:pPr>
-      <w:r>
-        <w:rPr>
-          <w:sz w:val="24"/>
-          <w:szCs w:val="24"/>
-        </w:rPr>
-        <w:lastRenderedPageBreak/>
-        <w:t xml:space="preserve">Daarnaast zijn er voor blog 3 mogelijke designs die allemaal in 1 view zit. Welk design je hebt ligt aan je </w:t>
-      </w:r>
-      <w:proofErr w:type="spellStart"/>
-      <w:r>
-        <w:rPr>
-          <w:sz w:val="24"/>
-          <w:szCs w:val="24"/>
-        </w:rPr>
-        <w:t>role</w:t>
-      </w:r>
-      <w:proofErr w:type="spellEnd"/>
-      <w:r>
-        <w:rPr>
-          <w:sz w:val="24"/>
-          <w:szCs w:val="24"/>
-        </w:rPr>
-        <w:t xml:space="preserve">. Een </w:t>
-      </w:r>
-      <w:proofErr w:type="spellStart"/>
-      <w:r>
-        <w:rPr>
-          <w:sz w:val="24"/>
-          <w:szCs w:val="24"/>
-        </w:rPr>
-        <w:t>admin</w:t>
-      </w:r>
-      <w:proofErr w:type="spellEnd"/>
-      <w:r>
-        <w:rPr>
-          <w:sz w:val="24"/>
-          <w:szCs w:val="24"/>
-        </w:rPr>
-        <w:t xml:space="preserve"> moet alle acties van CRUD kunnen uitvoeren over blogs. Dit zelfde geld voor </w:t>
-      </w:r>
-      <w:proofErr w:type="spellStart"/>
-      <w:r>
-        <w:rPr>
-          <w:sz w:val="24"/>
-          <w:szCs w:val="24"/>
-        </w:rPr>
-        <w:t>author’s</w:t>
-      </w:r>
-      <w:proofErr w:type="spellEnd"/>
-      <w:r>
-        <w:rPr>
-          <w:sz w:val="24"/>
-          <w:szCs w:val="24"/>
-        </w:rPr>
-        <w:t xml:space="preserve"> alleen kunnen hun dit alleen over hun eigen </w:t>
-      </w:r>
-      <w:proofErr w:type="spellStart"/>
-      <w:r>
-        <w:rPr>
-          <w:sz w:val="24"/>
-          <w:szCs w:val="24"/>
-        </w:rPr>
-        <w:t>blog’s</w:t>
-      </w:r>
-      <w:proofErr w:type="spellEnd"/>
-      <w:r>
-        <w:rPr>
-          <w:sz w:val="24"/>
-          <w:szCs w:val="24"/>
-        </w:rPr>
-        <w:t>. Een user ziet alleen alle blogs en kan deze lezen.</w:t>
-      </w:r>
-    </w:p>
-    <w:p>
-      <w:pPr>
-        <w:rPr>
-          <w:ins w:id="21" w:author="Katlok Gaming" w:date="2020-03-16T10:08:00Z"/>
-          <w:sz w:val="24"/>
-          <w:szCs w:val="24"/>
-        </w:rPr>
-      </w:pPr>
-      <w:proofErr w:type="spellStart"/>
-      <w:r>
-        <w:rPr>
-          <w:sz w:val="24"/>
-          <w:szCs w:val="24"/>
-        </w:rPr>
-        <w:t>Comments</w:t>
-      </w:r>
-      <w:proofErr w:type="spellEnd"/>
-      <w:r>
-        <w:rPr>
-          <w:sz w:val="24"/>
-          <w:szCs w:val="24"/>
-        </w:rPr>
-        <w:t xml:space="preserve"> staan altijd onder een blog post. Een </w:t>
-      </w:r>
-      <w:proofErr w:type="spellStart"/>
-      <w:r>
-        <w:rPr>
-          <w:sz w:val="24"/>
-          <w:szCs w:val="24"/>
-        </w:rPr>
-        <w:t>admin</w:t>
-      </w:r>
-      <w:proofErr w:type="spellEnd"/>
-      <w:r>
-        <w:rPr>
-          <w:sz w:val="24"/>
-          <w:szCs w:val="24"/>
-        </w:rPr>
-        <w:t xml:space="preserve"> kan een </w:t>
-      </w:r>
-      <w:proofErr w:type="spellStart"/>
-      <w:r>
-        <w:rPr>
-          <w:sz w:val="24"/>
-          <w:szCs w:val="24"/>
-        </w:rPr>
-        <w:t>comment</w:t>
-      </w:r>
-      <w:proofErr w:type="spellEnd"/>
-      <w:r>
-        <w:rPr>
-          <w:sz w:val="24"/>
-          <w:szCs w:val="24"/>
-        </w:rPr>
-        <w:t xml:space="preserve"> </w:t>
-      </w:r>
-      <w:proofErr w:type="spellStart"/>
-      <w:r>
-        <w:rPr>
-          <w:sz w:val="24"/>
-          <w:szCs w:val="24"/>
-        </w:rPr>
-        <w:t>aanamaken</w:t>
-      </w:r>
-      <w:proofErr w:type="spellEnd"/>
-      <w:r>
-        <w:rPr>
-          <w:sz w:val="24"/>
-          <w:szCs w:val="24"/>
-        </w:rPr>
-        <w:t xml:space="preserve"> via de </w:t>
-      </w:r>
-      <w:proofErr w:type="spellStart"/>
-      <w:r>
-        <w:rPr>
-          <w:sz w:val="24"/>
-          <w:szCs w:val="24"/>
-        </w:rPr>
-        <w:t>overview</w:t>
-      </w:r>
-      <w:proofErr w:type="spellEnd"/>
-      <w:r>
-        <w:rPr>
-          <w:sz w:val="24"/>
-          <w:szCs w:val="24"/>
-        </w:rPr>
-        <w:t xml:space="preserve"> maar dit word niet aangeraden. Ook bij </w:t>
-      </w:r>
-      <w:proofErr w:type="spellStart"/>
-      <w:r>
-        <w:rPr>
-          <w:sz w:val="24"/>
-          <w:szCs w:val="24"/>
-        </w:rPr>
-        <w:t>comments</w:t>
-      </w:r>
-      <w:proofErr w:type="spellEnd"/>
-      <w:r>
-        <w:rPr>
-          <w:sz w:val="24"/>
-          <w:szCs w:val="24"/>
-        </w:rPr>
-        <w:t xml:space="preserve"> is alleen de delete knop zichtbaar voor </w:t>
-      </w:r>
-      <w:proofErr w:type="spellStart"/>
-      <w:r>
-        <w:rPr>
-          <w:sz w:val="24"/>
-          <w:szCs w:val="24"/>
-        </w:rPr>
-        <w:t>admins</w:t>
-      </w:r>
-      <w:proofErr w:type="spellEnd"/>
-      <w:r>
-        <w:rPr>
-          <w:sz w:val="24"/>
-          <w:szCs w:val="24"/>
-        </w:rPr>
-        <w:t>.</w:t>
-      </w:r>
-    </w:p>
-    <w:p>
-      <w:pPr>
-        <w:rPr>
-          <w:ins w:id="22" w:author="Katlok Gaming" w:date="2020-03-16T10:08:00Z"/>
-          <w:sz w:val="24"/>
-          <w:szCs w:val="24"/>
-        </w:rPr>
-      </w:pPr>
-    </w:p>
-    <w:p>
-      <w:pPr>
-        <w:rPr>
-          <w:sz w:val="24"/>
-          <w:szCs w:val="24"/>
-        </w:rPr>
-      </w:pPr>
-      <w:ins w:id="23" w:author="Katlok Gaming" w:date="2020-03-16T10:08:00Z">
+          <w:ins w:id="20" w:author="Katlok Gaming" w:date="2020-03-16T10:08:00Z"/>
+          <w:sz w:val="24"/>
+          <w:szCs w:val="24"/>
+        </w:rPr>
+      </w:pPr>
+    </w:p>
+    <w:p>
+      <w:pPr>
+        <w:rPr>
+          <w:sz w:val="24"/>
+          <w:szCs w:val="24"/>
+        </w:rPr>
+      </w:pPr>
+      <w:ins w:id="21" w:author="Katlok Gaming" w:date="2020-03-16T10:08:00Z">
         <w:r>
           <w:rPr>
             <w:sz w:val="24"/>
@@ -1719,7 +1428,7 @@
           <w:t xml:space="preserve"> AJAX geregeld. Als u een file sleept naar het vakje dan bereid hij de upload al voor. Alles wat u dan nog hoeft te doen is op u</w:t>
         </w:r>
       </w:ins>
-      <w:ins w:id="24" w:author="Katlok Gaming" w:date="2020-03-16T10:09:00Z">
+      <w:ins w:id="22" w:author="Katlok Gaming" w:date="2020-03-16T10:09:00Z">
         <w:r>
           <w:rPr>
             <w:sz w:val="24"/>
@@ -1728,7 +1437,7 @@
           <w:t xml:space="preserve">pload te drukken en dan word deze verstuurd. </w:t>
         </w:r>
       </w:ins>
-      <w:ins w:id="25" w:author="Katlok Gaming" w:date="2020-03-16T10:10:00Z">
+      <w:ins w:id="23" w:author="Katlok Gaming" w:date="2020-03-16T10:10:00Z">
         <w:r>
           <w:rPr>
             <w:sz w:val="24"/>
@@ -1814,11 +1523,11 @@
       <w:pPr>
         <w:pStyle w:val="Kop1"/>
       </w:pPr>
-      <w:bookmarkStart w:id="26" w:name="_Toc34737247"/>
+      <w:bookmarkStart w:id="24" w:name="_Toc34737247"/>
       <w:r>
         <w:t>Gebruik</w:t>
       </w:r>
-      <w:bookmarkEnd w:id="26"/>
+      <w:bookmarkEnd w:id="24"/>
     </w:p>
     <w:p>
       <w:proofErr w:type="spellStart"/>
@@ -1878,39 +1587,51 @@
       <w:pPr>
         <w:pStyle w:val="Kop1"/>
       </w:pPr>
-      <w:bookmarkStart w:id="27" w:name="_Toc34737248"/>
+      <w:bookmarkStart w:id="25" w:name="_Toc34737248"/>
       <w:r>
         <w:t>Tests</w:t>
       </w:r>
-      <w:bookmarkEnd w:id="27"/>
+      <w:bookmarkEnd w:id="25"/>
     </w:p>
     <w:p>
       <w:r>
         <w:t xml:space="preserve">Ik heb zelf </w:t>
       </w:r>
-      <w:del w:id="28" w:author="Katlok Gaming" w:date="2020-03-16T10:04:00Z">
+      <w:del w:id="26" w:author="Katlok Gaming" w:date="2020-03-16T10:04:00Z">
         <w:r>
           <w:delText xml:space="preserve">8 </w:delText>
         </w:r>
       </w:del>
-      <w:ins w:id="29" w:author="Katlok Gaming" w:date="2020-03-16T10:04:00Z">
-        <w:r>
-          <w:t>10</w:t>
-        </w:r>
+      <w:ins w:id="27" w:author="Katlok Gaming" w:date="2020-03-16T10:04:00Z">
+        <w:r>
+          <w:t xml:space="preserve">10 </w:t>
+        </w:r>
+      </w:ins>
+      <w:del w:id="28" w:author="Katlok Gaming" w:date="2020-03-23T09:14:00Z">
+        <w:r>
+          <w:delText xml:space="preserve">functional </w:delText>
+        </w:r>
+      </w:del>
+      <w:proofErr w:type="spellStart"/>
+      <w:ins w:id="29" w:author="Katlok Gaming" w:date="2020-03-23T09:14:00Z">
+        <w:r>
+          <w:t>acceptance</w:t>
+        </w:r>
+        <w:proofErr w:type="spellEnd"/>
         <w:r>
           <w:t xml:space="preserve"> </w:t>
         </w:r>
       </w:ins>
-      <w:proofErr w:type="spellStart"/>
-      <w:r>
-        <w:t>functional</w:t>
-      </w:r>
-      <w:proofErr w:type="spellEnd"/>
-      <w:r>
-        <w:t xml:space="preserve"> tests gemaakt:</w:t>
-      </w:r>
-    </w:p>
-    <w:p>
+      <w:r>
+        <w:t>tests gemaakt:</w:t>
+      </w:r>
+    </w:p>
+    <w:p>
+      <w:pPr>
+        <w:rPr>
+          <w:ins w:id="30" w:author="Katlok Gaming" w:date="2020-03-23T09:14:00Z"/>
+        </w:rPr>
+      </w:pPr>
       <w:r>
         <w:t xml:space="preserve">Deze gaan over de 3 </w:t>
       </w:r>
@@ -1938,38 +1659,65 @@
       <w:r>
         <w:t xml:space="preserve"> run. Dit verschilt per OS van uw </w:t>
       </w:r>
-      <w:commentRangeStart w:id="30"/>
       <w:commentRangeStart w:id="31"/>
+      <w:commentRangeStart w:id="32"/>
       <w:r>
         <w:t>computer</w:t>
       </w:r>
-      <w:commentRangeEnd w:id="30"/>
+      <w:commentRangeEnd w:id="31"/>
       <w:r>
         <w:rPr>
           <w:rStyle w:val="Verwijzingopmerking"/>
         </w:rPr>
-        <w:commentReference w:id="30"/>
-      </w:r>
-      <w:commentRangeEnd w:id="31"/>
+        <w:commentReference w:id="31"/>
+      </w:r>
+      <w:commentRangeEnd w:id="32"/>
       <w:r>
         <w:rPr>
           <w:rStyle w:val="Verwijzingopmerking"/>
         </w:rPr>
-        <w:commentReference w:id="31"/>
+        <w:commentReference w:id="32"/>
       </w:r>
       <w:r>
         <w:t>.</w:t>
       </w:r>
     </w:p>
     <w:p>
+      <w:ins w:id="33" w:author="Katlok Gaming" w:date="2020-03-23T09:14:00Z">
+        <w:r>
+          <w:t>O</w:t>
+        </w:r>
+      </w:ins>
+      <w:ins w:id="34" w:author="Katlok Gaming" w:date="2020-03-23T09:15:00Z">
+        <w:r>
+          <w:t xml:space="preserve">m zeker te zijn dat deze tests werken kijk </w:t>
+        </w:r>
+      </w:ins>
+      <w:ins w:id="35" w:author="Katlok Gaming" w:date="2020-03-23T09:18:00Z">
+        <w:r>
+          <w:t xml:space="preserve">in </w:t>
+        </w:r>
+        <w:proofErr w:type="spellStart"/>
+        <w:r>
+          <w:t>acceptence.suite.yml</w:t>
+        </w:r>
+        <w:proofErr w:type="spellEnd"/>
+        <w:r>
+          <w:t xml:space="preserve"> of de gegevens van browserstack overeen komen met uw gegevens.</w:t>
+        </w:r>
+      </w:ins>
+      <w:bookmarkStart w:id="36" w:name="_GoBack"/>
+      <w:bookmarkEnd w:id="36"/>
+    </w:p>
+    <w:p>
       <w:pPr>
         <w:pStyle w:val="Kop1"/>
       </w:pPr>
-      <w:bookmarkStart w:id="32" w:name="_Toc34737249"/>
+      <w:bookmarkStart w:id="37" w:name="_Toc34737249"/>
       <w:r>
         <w:t>Database</w:t>
       </w:r>
-      <w:bookmarkEnd w:id="32"/>
+      <w:bookmarkEnd w:id="37"/>
     </w:p>
     <w:p>
       <w:r>
@@ -1988,11 +1736,11 @@
       <w:pPr>
         <w:pStyle w:val="Kop1"/>
       </w:pPr>
-      <w:bookmarkStart w:id="33" w:name="_Toc34737250"/>
+      <w:bookmarkStart w:id="38" w:name="_Toc34737250"/>
       <w:r>
         <w:t>Screenshots</w:t>
       </w:r>
-      <w:bookmarkEnd w:id="33"/>
+      <w:bookmarkEnd w:id="38"/>
     </w:p>
     <w:p>
       <w:r>
@@ -2005,7 +1753,6 @@
           <w:noProof/>
           <w:lang w:val="en-US"/>
         </w:rPr>
-        <w:lastRenderedPageBreak/>
         <w:drawing>
           <wp:inline distT="0" distB="0" distL="0" distR="0" wp14:anchorId="0963DFA4" wp14:editId="57873C44">
             <wp:extent cx="5731510" cy="2292350"/>
@@ -2125,7 +1872,6 @@
           <w:noProof/>
           <w:lang w:val="en-US"/>
         </w:rPr>
-        <w:lastRenderedPageBreak/>
         <w:drawing>
           <wp:inline distT="0" distB="0" distL="0" distR="0" wp14:anchorId="105CF8A5" wp14:editId="59BB7A1A">
             <wp:extent cx="5731510" cy="2886710"/>
@@ -2243,7 +1989,6 @@
           <w:noProof/>
           <w:lang w:val="en-US"/>
         </w:rPr>
-        <w:lastRenderedPageBreak/>
         <w:drawing>
           <wp:inline distT="0" distB="0" distL="0" distR="0" wp14:anchorId="20402013" wp14:editId="571B3F55">
             <wp:extent cx="5731510" cy="2886710"/>
@@ -2364,7 +2109,6 @@
           <w:noProof/>
           <w:lang w:val="en-US"/>
         </w:rPr>
-        <w:lastRenderedPageBreak/>
         <w:drawing>
           <wp:inline distT="0" distB="0" distL="0" distR="0" wp14:anchorId="26BF24CC" wp14:editId="0DF36940">
             <wp:extent cx="5731510" cy="2767330"/>
@@ -2477,7 +2221,6 @@
           <w:noProof/>
           <w:lang w:val="en-US"/>
         </w:rPr>
-        <w:lastRenderedPageBreak/>
         <w:drawing>
           <wp:inline distT="0" distB="0" distL="0" distR="0" wp14:anchorId="49DAA5E8" wp14:editId="641BA047">
             <wp:extent cx="5731510" cy="2910840"/>
@@ -2643,7 +2386,7 @@
       </w:pPr>
     </w:p>
   </w:comment>
-  <w:comment w:id="30" w:author="Mathieu van der Wal" w:date="2020-03-11T15:13:00Z" w:initials="MvdW">
+  <w:comment w:id="31" w:author="Mathieu van der Wal" w:date="2020-03-11T15:13:00Z" w:initials="MvdW">
     <w:p>
       <w:pPr>
         <w:pStyle w:val="Tekstopmerking"/>
@@ -2659,7 +2402,7 @@
       </w:r>
     </w:p>
   </w:comment>
-  <w:comment w:id="31" w:author="Katlok Gaming" w:date="2020-03-16T10:04:00Z" w:initials="KG">
+  <w:comment w:id="32" w:author="Katlok Gaming" w:date="2020-03-16T10:04:00Z" w:initials="KG">
     <w:p>
       <w:pPr>
         <w:pStyle w:val="Tekstopmerking"/>
@@ -3110,8 +2853,11 @@
     <w:lsdException w:name="Table 3D effects 3" w:semiHidden="1" w:unhideWhenUsed="1"/>
     <w:lsdException w:name="Table Contemporary" w:semiHidden="1" w:unhideWhenUsed="1"/>
     <w:lsdException w:name="Table Elegant" w:semiHidden="1" w:unhideWhenUsed="1"/>
+    <w:lsdException w:name="Table Professional" w:semiHidden="1" w:unhideWhenUsed="1"/>
     <w:lsdException w:name="Table Subtle 1" w:semiHidden="1" w:unhideWhenUsed="1"/>
     <w:lsdException w:name="Table Subtle 2" w:semiHidden="1" w:unhideWhenUsed="1"/>
+    <w:lsdException w:name="Table Web 1" w:semiHidden="1" w:unhideWhenUsed="1"/>
+    <w:lsdException w:name="Table Web 2" w:semiHidden="1" w:unhideWhenUsed="1"/>
     <w:lsdException w:name="Table Web 3" w:semiHidden="1" w:unhideWhenUsed="1"/>
     <w:lsdException w:name="Balloon Text" w:semiHidden="1" w:unhideWhenUsed="1"/>
     <w:lsdException w:name="Table Grid" w:uiPriority="39"/>
@@ -3886,7 +3632,7 @@
 </file>
 
 <file path=customXml/itemProps1.xml><?xml version="1.0" encoding="utf-8"?>
-<ds:datastoreItem xmlns:ds="http://schemas.openxmlformats.org/officeDocument/2006/customXml" ds:itemID="{470D3255-0EB7-4FC7-965E-029638E69DF5}">
+<ds:datastoreItem xmlns:ds="http://schemas.openxmlformats.org/officeDocument/2006/customXml" ds:itemID="{C7393F1F-C965-4C5D-BE3D-5117B887F4DE}">
   <ds:schemaRefs>
     <ds:schemaRef ds:uri="http://schemas.openxmlformats.org/officeDocument/2006/bibliography"/>
   </ds:schemaRefs>

</xml_diff>

<commit_message>
tests edited. added loginAuthor, loginAdmin and logout function. Also changed the documentation
</commit_message>
<xml_diff>
--- a/documentatie.docx
+++ b/documentatie.docx
@@ -1765,44 +1765,78 @@
           <w:t xml:space="preserve"> inladen.</w:t>
         </w:r>
       </w:ins>
-      <w:bookmarkStart w:id="44" w:name="_GoBack"/>
-      <w:bookmarkEnd w:id="44"/>
-    </w:p>
-    <w:p>
-      <w:pPr>
-        <w:pPrChange w:id="45" w:author="Katlok Gaming" w:date="2020-03-27T08:37:00Z">
+    </w:p>
+    <w:p>
+      <w:pPr>
+        <w:pPrChange w:id="44" w:author="Katlok Gaming" w:date="2020-03-27T08:37:00Z">
           <w:pPr>
             <w:pStyle w:val="Kop1"/>
           </w:pPr>
         </w:pPrChange>
       </w:pPr>
+      <w:ins w:id="45" w:author="Katlok Gaming" w:date="2020-03-27T13:07:00Z">
+        <w:r>
+          <w:t xml:space="preserve">Om te testen met internet </w:t>
+        </w:r>
+        <w:proofErr w:type="spellStart"/>
+        <w:r>
+          <w:t>explorer</w:t>
+        </w:r>
+        <w:proofErr w:type="spellEnd"/>
+        <w:r>
+          <w:t xml:space="preserve"> maak ik gebruik van internet </w:t>
+        </w:r>
+        <w:proofErr w:type="spellStart"/>
+        <w:r>
+          <w:t>explorer</w:t>
+        </w:r>
+        <w:proofErr w:type="spellEnd"/>
+        <w:r>
+          <w:t xml:space="preserve"> web driver. De 32bit versie niet de 64bit versie. Bij de 64bit versie word de </w:t>
+        </w:r>
+        <w:proofErr w:type="spellStart"/>
+        <w:r>
+          <w:t>te</w:t>
+        </w:r>
+      </w:ins>
+      <w:ins w:id="46" w:author="Katlok Gaming" w:date="2020-03-27T13:08:00Z">
+        <w:r>
+          <w:t>xtinput</w:t>
+        </w:r>
+        <w:proofErr w:type="spellEnd"/>
+        <w:r>
+          <w:t xml:space="preserve"> heel langzaam ingevoerd en bij de 32bit versie niet.</w:t>
+        </w:r>
+      </w:ins>
+      <w:bookmarkStart w:id="47" w:name="_GoBack"/>
+      <w:bookmarkEnd w:id="47"/>
     </w:p>
     <w:p>
       <w:r>
         <w:t xml:space="preserve">Ik heb zelf </w:t>
       </w:r>
-      <w:del w:id="46" w:author="Katlok Gaming" w:date="2020-03-16T10:04:00Z">
+      <w:del w:id="48" w:author="Katlok Gaming" w:date="2020-03-16T10:04:00Z">
         <w:r>
           <w:delText xml:space="preserve">8 </w:delText>
         </w:r>
       </w:del>
-      <w:ins w:id="47" w:author="Katlok Gaming" w:date="2020-03-27T08:37:00Z">
+      <w:ins w:id="49" w:author="Katlok Gaming" w:date="2020-03-27T08:37:00Z">
         <w:r>
           <w:t>11</w:t>
         </w:r>
       </w:ins>
-      <w:ins w:id="48" w:author="Katlok Gaming" w:date="2020-03-16T10:04:00Z">
+      <w:ins w:id="50" w:author="Katlok Gaming" w:date="2020-03-16T10:04:00Z">
         <w:r>
           <w:t xml:space="preserve"> </w:t>
         </w:r>
       </w:ins>
-      <w:del w:id="49" w:author="Katlok Gaming" w:date="2020-03-23T09:14:00Z">
+      <w:del w:id="51" w:author="Katlok Gaming" w:date="2020-03-23T09:14:00Z">
         <w:r>
           <w:delText xml:space="preserve">functional </w:delText>
         </w:r>
       </w:del>
       <w:proofErr w:type="spellStart"/>
-      <w:ins w:id="50" w:author="Katlok Gaming" w:date="2020-03-23T09:14:00Z">
+      <w:ins w:id="52" w:author="Katlok Gaming" w:date="2020-03-23T09:14:00Z">
         <w:r>
           <w:t>acceptance</w:t>
         </w:r>
@@ -1818,7 +1852,7 @@
     <w:p>
       <w:pPr>
         <w:rPr>
-          <w:ins w:id="51" w:author="Katlok Gaming" w:date="2020-03-23T09:14:00Z"/>
+          <w:ins w:id="53" w:author="Katlok Gaming" w:date="2020-03-23T09:14:00Z"/>
         </w:rPr>
       </w:pPr>
       <w:r>
@@ -1848,41 +1882,41 @@
       <w:r>
         <w:t xml:space="preserve"> run. Dit verschilt per OS van uw </w:t>
       </w:r>
-      <w:commentRangeStart w:id="52"/>
-      <w:commentRangeStart w:id="53"/>
+      <w:commentRangeStart w:id="54"/>
+      <w:commentRangeStart w:id="55"/>
       <w:r>
         <w:t>computer</w:t>
       </w:r>
-      <w:commentRangeEnd w:id="52"/>
+      <w:commentRangeEnd w:id="54"/>
       <w:r>
         <w:rPr>
           <w:rStyle w:val="Verwijzingopmerking"/>
         </w:rPr>
-        <w:commentReference w:id="52"/>
-      </w:r>
-      <w:commentRangeEnd w:id="53"/>
+        <w:commentReference w:id="54"/>
+      </w:r>
+      <w:commentRangeEnd w:id="55"/>
       <w:r>
         <w:rPr>
           <w:rStyle w:val="Verwijzingopmerking"/>
         </w:rPr>
-        <w:commentReference w:id="53"/>
+        <w:commentReference w:id="55"/>
       </w:r>
       <w:r>
         <w:t>.</w:t>
       </w:r>
     </w:p>
     <w:p>
-      <w:ins w:id="54" w:author="Katlok Gaming" w:date="2020-03-23T09:14:00Z">
+      <w:ins w:id="56" w:author="Katlok Gaming" w:date="2020-03-23T09:14:00Z">
         <w:r>
           <w:t>O</w:t>
         </w:r>
       </w:ins>
-      <w:ins w:id="55" w:author="Katlok Gaming" w:date="2020-03-23T09:15:00Z">
+      <w:ins w:id="57" w:author="Katlok Gaming" w:date="2020-03-23T09:15:00Z">
         <w:r>
           <w:t xml:space="preserve">m zeker te zijn dat deze tests werken kijk </w:t>
         </w:r>
       </w:ins>
-      <w:ins w:id="56" w:author="Katlok Gaming" w:date="2020-03-23T09:18:00Z">
+      <w:ins w:id="58" w:author="Katlok Gaming" w:date="2020-03-23T09:18:00Z">
         <w:r>
           <w:t xml:space="preserve">in </w:t>
         </w:r>
@@ -1900,11 +1934,11 @@
       <w:pPr>
         <w:pStyle w:val="Kop1"/>
       </w:pPr>
-      <w:bookmarkStart w:id="57" w:name="_Toc34737249"/>
+      <w:bookmarkStart w:id="59" w:name="_Toc34737249"/>
       <w:r>
         <w:t>Database</w:t>
       </w:r>
-      <w:bookmarkEnd w:id="57"/>
+      <w:bookmarkEnd w:id="59"/>
     </w:p>
     <w:p>
       <w:r>
@@ -1923,11 +1957,11 @@
       <w:pPr>
         <w:pStyle w:val="Kop1"/>
       </w:pPr>
-      <w:bookmarkStart w:id="58" w:name="_Toc34737250"/>
+      <w:bookmarkStart w:id="60" w:name="_Toc34737250"/>
       <w:r>
         <w:t>Screenshots</w:t>
       </w:r>
-      <w:bookmarkEnd w:id="58"/>
+      <w:bookmarkEnd w:id="60"/>
     </w:p>
     <w:p>
       <w:r>
@@ -2578,7 +2612,7 @@
       </w:pPr>
     </w:p>
   </w:comment>
-  <w:comment w:id="52" w:author="Mathieu van der Wal" w:date="2020-03-11T15:13:00Z" w:initials="MvdW">
+  <w:comment w:id="54" w:author="Mathieu van der Wal" w:date="2020-03-11T15:13:00Z" w:initials="MvdW">
     <w:p>
       <w:pPr>
         <w:pStyle w:val="Tekstopmerking"/>
@@ -2594,7 +2628,7 @@
       </w:r>
     </w:p>
   </w:comment>
-  <w:comment w:id="53" w:author="Katlok Gaming" w:date="2020-03-16T10:04:00Z" w:initials="KG">
+  <w:comment w:id="55" w:author="Katlok Gaming" w:date="2020-03-16T10:04:00Z" w:initials="KG">
     <w:p>
       <w:pPr>
         <w:pStyle w:val="Tekstopmerking"/>
@@ -3824,7 +3858,7 @@
 </file>
 
 <file path=customXml/itemProps1.xml><?xml version="1.0" encoding="utf-8"?>
-<ds:datastoreItem xmlns:ds="http://schemas.openxmlformats.org/officeDocument/2006/customXml" ds:itemID="{A049C6AE-D200-4F21-80EF-F865AD2C7E26}">
+<ds:datastoreItem xmlns:ds="http://schemas.openxmlformats.org/officeDocument/2006/customXml" ds:itemID="{F04C398A-C4A0-4D93-ACED-06B597076BAA}">
   <ds:schemaRefs>
     <ds:schemaRef ds:uri="http://schemas.openxmlformats.org/officeDocument/2006/bibliography"/>
   </ds:schemaRefs>

</xml_diff>